<commit_message>
Project Report almost done
</commit_message>
<xml_diff>
--- a/Project_Report.docx
+++ b/Project_Report.docx
@@ -1028,8 +1028,6 @@
         </w:rPr>
         <w:tab/>
       </w:r>
-      <w:bookmarkStart w:id="0" w:name="_GoBack"/>
-      <w:bookmarkEnd w:id="0"/>
       <w:r>
         <w:rPr>
           <w:rFonts w:cs="Calibri"/>
@@ -1081,28 +1079,56 @@
           <w:sz w:val="22"/>
           <w:szCs w:val="22"/>
         </w:rPr>
-        <w:t xml:space="preserve"> start with</w:t>
-      </w:r>
-      <w:r>
-        <w:rPr>
-          <w:sz w:val="22"/>
-          <w:szCs w:val="22"/>
-        </w:rPr>
-        <w:t xml:space="preserve"> the problem, we follow the algorithm provided in </w:t>
-      </w:r>
-      <w:r>
-        <w:rPr>
-          <w:sz w:val="22"/>
-          <w:szCs w:val="22"/>
-        </w:rPr>
-        <w:t>the research paper</w:t>
-      </w:r>
-      <w:r>
-        <w:rPr>
-          <w:sz w:val="22"/>
-          <w:szCs w:val="22"/>
-        </w:rPr>
-        <w:t xml:space="preserve"> -</w:t>
+        <w:t xml:space="preserve"> </w:t>
+      </w:r>
+      <w:r>
+        <w:rPr>
+          <w:sz w:val="22"/>
+          <w:szCs w:val="22"/>
+        </w:rPr>
+        <w:t>begin</w:t>
+      </w:r>
+      <w:r>
+        <w:rPr>
+          <w:sz w:val="22"/>
+          <w:szCs w:val="22"/>
+        </w:rPr>
+        <w:t xml:space="preserve"> with</w:t>
+      </w:r>
+      <w:r>
+        <w:rPr>
+          <w:sz w:val="22"/>
+          <w:szCs w:val="22"/>
+        </w:rPr>
+        <w:t xml:space="preserve"> the problem, we follow</w:t>
+      </w:r>
+      <w:r>
+        <w:rPr>
+          <w:sz w:val="22"/>
+          <w:szCs w:val="22"/>
+        </w:rPr>
+        <w:t>ed</w:t>
+      </w:r>
+      <w:r>
+        <w:rPr>
+          <w:sz w:val="22"/>
+          <w:szCs w:val="22"/>
+        </w:rPr>
+        <w:t xml:space="preserve"> the </w:t>
+      </w:r>
+      <w:r>
+        <w:rPr>
+          <w:sz w:val="22"/>
+          <w:szCs w:val="22"/>
+        </w:rPr>
+        <w:t xml:space="preserve">following steps </w:t>
+      </w:r>
+      <w:r>
+        <w:rPr>
+          <w:sz w:val="22"/>
+          <w:szCs w:val="22"/>
+        </w:rPr>
+        <w:t>-</w:t>
       </w:r>
     </w:p>
     <w:p>
@@ -1120,215 +1146,18 @@
         <w:ind w:left="629" w:hanging="269"/>
         <w:jc w:val="both"/>
         <w:rPr>
-          <w:sz w:val="22"/>
-          <w:szCs w:val="22"/>
-        </w:rPr>
-      </w:pPr>
-      <w:r>
-        <w:rPr>
           <w:rStyle w:val="Absatz-Standardschriftart"/>
-          <w:w w:val="105"/>
-          <w:sz w:val="22"/>
-          <w:szCs w:val="22"/>
-        </w:rPr>
-        <w:t>Calculate</w:t>
-      </w:r>
+          <w:sz w:val="22"/>
+          <w:szCs w:val="22"/>
+        </w:rPr>
+      </w:pPr>
       <w:r>
         <w:rPr>
           <w:rStyle w:val="Absatz-Standardschriftart"/>
-          <w:spacing w:val="-18"/>
-          <w:w w:val="105"/>
-          <w:sz w:val="22"/>
-          <w:szCs w:val="22"/>
-        </w:rPr>
-        <w:t xml:space="preserve"> </w:t>
-      </w:r>
-      <w:proofErr w:type="gramStart"/>
-      <w:r>
-        <w:rPr>
-          <w:rStyle w:val="Absatz-Standardschriftart"/>
-          <w:spacing w:val="1"/>
-          <w:w w:val="105"/>
-          <w:sz w:val="22"/>
-          <w:szCs w:val="22"/>
-        </w:rPr>
-        <w:t>F</w:t>
-      </w:r>
-      <w:proofErr w:type="spellStart"/>
-      <w:r>
-        <w:rPr>
-          <w:rStyle w:val="Absatz-Standardschriftart"/>
-          <w:w w:val="105"/>
-          <w:position w:val="-2"/>
-          <w:sz w:val="22"/>
-          <w:szCs w:val="22"/>
-          <w:vertAlign w:val="subscript"/>
-        </w:rPr>
-        <w:t>h,i</w:t>
-      </w:r>
-      <w:proofErr w:type="spellEnd"/>
-      <w:proofErr w:type="gramEnd"/>
-      <w:r>
-        <w:rPr>
-          <w:rStyle w:val="Absatz-Standardschriftart"/>
-          <w:spacing w:val="-16"/>
-          <w:w w:val="105"/>
-          <w:sz w:val="22"/>
-          <w:szCs w:val="22"/>
-        </w:rPr>
-        <w:t xml:space="preserve"> </w:t>
-      </w:r>
-      <w:r>
-        <w:rPr>
-          <w:rStyle w:val="Absatz-Standardschriftart"/>
-          <w:spacing w:val="-16"/>
-          <w:w w:val="105"/>
-          <w:sz w:val="22"/>
-          <w:szCs w:val="22"/>
-        </w:rPr>
-        <w:t>,</w:t>
-      </w:r>
-      <w:r>
-        <w:rPr>
-          <w:rStyle w:val="Absatz-Standardschriftart"/>
-          <w:w w:val="105"/>
-          <w:sz w:val="22"/>
-          <w:szCs w:val="22"/>
-        </w:rPr>
-        <w:t>the</w:t>
-      </w:r>
-      <w:r>
-        <w:rPr>
-          <w:rStyle w:val="Absatz-Standardschriftart"/>
-          <w:spacing w:val="-17"/>
-          <w:w w:val="105"/>
-          <w:sz w:val="22"/>
-          <w:szCs w:val="22"/>
-        </w:rPr>
-        <w:t xml:space="preserve"> </w:t>
-      </w:r>
-      <w:r>
-        <w:rPr>
-          <w:rStyle w:val="Absatz-Standardschriftart"/>
-          <w:w w:val="105"/>
-          <w:sz w:val="22"/>
-          <w:szCs w:val="22"/>
-        </w:rPr>
-        <w:t>STFT</w:t>
-      </w:r>
-      <w:r>
-        <w:rPr>
-          <w:rStyle w:val="Absatz-Standardschriftart"/>
-          <w:spacing w:val="-18"/>
-          <w:w w:val="105"/>
-          <w:sz w:val="22"/>
-          <w:szCs w:val="22"/>
-        </w:rPr>
-        <w:t xml:space="preserve"> </w:t>
-      </w:r>
-      <w:r>
-        <w:rPr>
-          <w:rStyle w:val="Absatz-Standardschriftart"/>
-          <w:w w:val="105"/>
-          <w:sz w:val="22"/>
-          <w:szCs w:val="22"/>
-        </w:rPr>
-        <w:t>of</w:t>
-      </w:r>
-      <w:r>
-        <w:rPr>
-          <w:rStyle w:val="Absatz-Standardschriftart"/>
-          <w:spacing w:val="-17"/>
-          <w:w w:val="105"/>
-          <w:sz w:val="22"/>
-          <w:szCs w:val="22"/>
-        </w:rPr>
-        <w:t xml:space="preserve"> </w:t>
-      </w:r>
-      <w:r>
-        <w:rPr>
-          <w:rStyle w:val="Absatz-Standardschriftart"/>
-          <w:w w:val="105"/>
-          <w:sz w:val="22"/>
-          <w:szCs w:val="22"/>
-        </w:rPr>
-        <w:t>an</w:t>
-      </w:r>
-      <w:r>
-        <w:rPr>
-          <w:rStyle w:val="Absatz-Standardschriftart"/>
-          <w:spacing w:val="-16"/>
-          <w:w w:val="105"/>
-          <w:sz w:val="22"/>
-          <w:szCs w:val="22"/>
-        </w:rPr>
-        <w:t xml:space="preserve"> </w:t>
-      </w:r>
-      <w:r>
-        <w:rPr>
-          <w:rStyle w:val="Absatz-Standardschriftart"/>
-          <w:w w:val="105"/>
-          <w:sz w:val="22"/>
-          <w:szCs w:val="22"/>
-        </w:rPr>
-        <w:t>input</w:t>
-      </w:r>
-      <w:r>
-        <w:rPr>
-          <w:rStyle w:val="Absatz-Standardschriftart"/>
-          <w:spacing w:val="-19"/>
-          <w:w w:val="105"/>
-          <w:sz w:val="22"/>
-          <w:szCs w:val="22"/>
-        </w:rPr>
-        <w:t xml:space="preserve"> </w:t>
-      </w:r>
-      <w:r>
-        <w:rPr>
-          <w:rStyle w:val="Absatz-Standardschriftart"/>
-          <w:w w:val="105"/>
-          <w:sz w:val="22"/>
-          <w:szCs w:val="22"/>
-        </w:rPr>
-        <w:t>signal</w:t>
-      </w:r>
-      <w:r>
-        <w:rPr>
-          <w:rStyle w:val="Absatz-Standardschriftart"/>
-          <w:spacing w:val="-15"/>
-          <w:w w:val="105"/>
-          <w:sz w:val="22"/>
-          <w:szCs w:val="22"/>
-        </w:rPr>
-        <w:t xml:space="preserve"> </w:t>
-      </w:r>
-      <w:r>
-        <w:rPr>
-          <w:rStyle w:val="Absatz-Standardschriftart"/>
-          <w:w w:val="115"/>
-          <w:sz w:val="22"/>
-          <w:szCs w:val="22"/>
-        </w:rPr>
-        <w:t>f</w:t>
-      </w:r>
-      <w:r>
-        <w:rPr>
-          <w:rStyle w:val="Absatz-Standardschriftart"/>
-          <w:spacing w:val="-57"/>
-          <w:w w:val="115"/>
-          <w:sz w:val="22"/>
-          <w:szCs w:val="22"/>
-        </w:rPr>
-        <w:t xml:space="preserve"> </w:t>
-      </w:r>
-      <w:r>
-        <w:rPr>
-          <w:rStyle w:val="Absatz-Standardschriftart"/>
-          <w:w w:val="105"/>
-          <w:sz w:val="22"/>
-          <w:szCs w:val="22"/>
-        </w:rPr>
-        <w:t>(t).</w:t>
+          <w:sz w:val="22"/>
+          <w:szCs w:val="22"/>
+        </w:rPr>
+        <w:t>Separated the Vocals and Other sounds (bass, drums) in two different variables.</w:t>
       </w:r>
     </w:p>
     <w:p>
@@ -1346,346 +1175,19 @@
         <w:ind w:left="629" w:hanging="269"/>
         <w:jc w:val="both"/>
         <w:rPr>
-          <w:sz w:val="22"/>
-          <w:szCs w:val="22"/>
-        </w:rPr>
-      </w:pPr>
-      <w:r>
-        <w:rPr>
           <w:rStyle w:val="Absatz-Standardschriftart"/>
-          <w:w w:val="105"/>
-          <w:sz w:val="22"/>
-          <w:szCs w:val="22"/>
-        </w:rPr>
-        <w:t>Calculate a range-compressed version of the power spectrogram by-</w:t>
-      </w:r>
-    </w:p>
-    <w:p>
-      <w:pPr>
-        <w:pStyle w:val="Textkrper"/>
-        <w:shd w:val="clear" w:color="auto" w:fill="FFFFFF"/>
-        <w:tabs>
-          <w:tab w:val="left" w:pos="630"/>
-        </w:tabs>
-        <w:spacing w:before="18" w:line="254" w:lineRule="exact"/>
-        <w:ind w:left="629" w:hanging="269"/>
-        <w:jc w:val="both"/>
+          <w:sz w:val="22"/>
+          <w:szCs w:val="22"/>
+        </w:rPr>
+      </w:pPr>
+      <w:r>
         <w:rPr>
           <w:rStyle w:val="Absatz-Standardschriftart"/>
-          <w:rFonts w:eastAsia="Bookman Old Style"/>
-          <w:w w:val="105"/>
-          <w:sz w:val="22"/>
-          <w:szCs w:val="22"/>
-        </w:rPr>
-      </w:pPr>
-      <w:r>
-        <w:rPr>
-          <w:rStyle w:val="Absatz-Standardschriftart"/>
-          <w:rFonts w:eastAsia="Bookman Old Style"/>
-          <w:spacing w:val="-2"/>
-          <w:w w:val="105"/>
-          <w:sz w:val="22"/>
-          <w:szCs w:val="22"/>
-        </w:rPr>
-        <w:tab/>
-      </w:r>
-      <w:r>
-        <w:rPr>
-          <w:rStyle w:val="Absatz-Standardschriftart"/>
-          <w:rFonts w:eastAsia="Bookman Old Style"/>
-          <w:spacing w:val="-2"/>
-          <w:w w:val="105"/>
-          <w:sz w:val="22"/>
-          <w:szCs w:val="22"/>
-        </w:rPr>
-        <w:tab/>
-      </w:r>
-      <w:r>
-        <w:rPr>
-          <w:rStyle w:val="Absatz-Standardschriftart"/>
-          <w:rFonts w:eastAsia="Bookman Old Style"/>
-          <w:spacing w:val="-2"/>
-          <w:w w:val="105"/>
-          <w:sz w:val="22"/>
-          <w:szCs w:val="22"/>
-        </w:rPr>
-        <w:tab/>
-      </w:r>
-      <w:r>
-        <w:rPr>
-          <w:rStyle w:val="Absatz-Standardschriftart"/>
-          <w:rFonts w:eastAsia="Bookman Old Style"/>
-          <w:spacing w:val="-2"/>
-          <w:w w:val="105"/>
-          <w:sz w:val="22"/>
-          <w:szCs w:val="22"/>
-        </w:rPr>
-        <w:tab/>
-      </w:r>
-      <w:proofErr w:type="gramStart"/>
-      <w:r>
-        <w:rPr>
-          <w:rStyle w:val="Absatz-Standardschriftart"/>
-          <w:rFonts w:eastAsia="Bookman Old Style"/>
-          <w:spacing w:val="-2"/>
-          <w:w w:val="105"/>
-          <w:sz w:val="22"/>
-          <w:szCs w:val="22"/>
-        </w:rPr>
-        <w:t>W</w:t>
-      </w:r>
-      <w:proofErr w:type="spellStart"/>
-      <w:r>
-        <w:rPr>
-          <w:rStyle w:val="Absatz-Standardschriftart"/>
-          <w:rFonts w:eastAsia="Arial"/>
-          <w:spacing w:val="-1"/>
-          <w:w w:val="105"/>
-          <w:position w:val="-2"/>
-          <w:sz w:val="22"/>
-          <w:szCs w:val="22"/>
-          <w:vertAlign w:val="subscript"/>
-        </w:rPr>
-        <w:t>h,i</w:t>
-      </w:r>
-      <w:proofErr w:type="spellEnd"/>
-      <w:proofErr w:type="gramEnd"/>
-      <w:r>
-        <w:rPr>
-          <w:rStyle w:val="Absatz-Standardschriftart"/>
-          <w:rFonts w:eastAsia="Arial"/>
-          <w:spacing w:val="20"/>
-          <w:w w:val="105"/>
-          <w:position w:val="-2"/>
-          <w:sz w:val="22"/>
-          <w:szCs w:val="22"/>
-        </w:rPr>
-        <w:t xml:space="preserve"> </w:t>
-      </w:r>
-      <w:r>
-        <w:rPr>
-          <w:rStyle w:val="Absatz-Standardschriftart"/>
-          <w:rFonts w:eastAsia="Tahoma"/>
-          <w:w w:val="105"/>
-          <w:sz w:val="22"/>
-          <w:szCs w:val="22"/>
-        </w:rPr>
-        <w:t>=</w:t>
-      </w:r>
-      <w:r>
-        <w:rPr>
-          <w:rStyle w:val="Absatz-Standardschriftart"/>
-          <w:rFonts w:eastAsia="Tahoma"/>
-          <w:spacing w:val="-11"/>
-          <w:w w:val="105"/>
-          <w:sz w:val="22"/>
-          <w:szCs w:val="22"/>
-        </w:rPr>
-        <w:t xml:space="preserve"> </w:t>
-      </w:r>
-      <w:r>
-        <w:rPr>
-          <w:rStyle w:val="Absatz-Standardschriftart"/>
-          <w:rFonts w:eastAsia="Lucida Sans Unicode"/>
-          <w:spacing w:val="1"/>
-          <w:w w:val="105"/>
-          <w:sz w:val="22"/>
-          <w:szCs w:val="22"/>
-        </w:rPr>
-        <w:t>|</w:t>
-      </w:r>
-      <w:r>
-        <w:rPr>
-          <w:rStyle w:val="Absatz-Standardschriftart"/>
-          <w:rFonts w:eastAsia="Bookman Old Style"/>
-          <w:spacing w:val="1"/>
-          <w:w w:val="105"/>
-          <w:sz w:val="22"/>
-          <w:szCs w:val="22"/>
-        </w:rPr>
-        <w:t>F</w:t>
-      </w:r>
-      <w:proofErr w:type="spellStart"/>
-      <w:r>
-        <w:rPr>
-          <w:rStyle w:val="Absatz-Standardschriftart"/>
-          <w:rFonts w:eastAsia="Arial"/>
-          <w:w w:val="105"/>
-          <w:position w:val="-2"/>
-          <w:sz w:val="22"/>
-          <w:szCs w:val="22"/>
-          <w:vertAlign w:val="subscript"/>
-        </w:rPr>
-        <w:t>h,i</w:t>
-      </w:r>
-      <w:proofErr w:type="spellEnd"/>
-      <w:r>
-        <w:rPr>
-          <w:rStyle w:val="Absatz-Standardschriftart"/>
-          <w:rFonts w:eastAsia="Lucida Sans Unicode"/>
-          <w:spacing w:val="1"/>
-          <w:w w:val="105"/>
-          <w:sz w:val="22"/>
-          <w:szCs w:val="22"/>
-        </w:rPr>
-        <w:t>|</w:t>
-      </w:r>
-      <w:r>
-        <w:rPr>
-          <w:rStyle w:val="Absatz-Standardschriftart"/>
-          <w:rFonts w:eastAsia="Verdana"/>
-          <w:spacing w:val="1"/>
-          <w:w w:val="105"/>
-          <w:position w:val="8"/>
-          <w:sz w:val="22"/>
-          <w:szCs w:val="22"/>
-        </w:rPr>
-        <w:t>2</w:t>
-      </w:r>
-      <w:r>
-        <w:rPr>
-          <w:rStyle w:val="Absatz-Standardschriftart"/>
-          <w:rFonts w:eastAsia="Arial"/>
-          <w:w w:val="105"/>
-          <w:position w:val="8"/>
-          <w:sz w:val="22"/>
-          <w:szCs w:val="22"/>
-        </w:rPr>
-        <w:t>γ</w:t>
-      </w:r>
-      <w:r>
-        <w:rPr>
-          <w:rStyle w:val="Absatz-Standardschriftart"/>
-          <w:rFonts w:eastAsia="Arial"/>
-          <w:w w:val="105"/>
-          <w:position w:val="8"/>
-          <w:sz w:val="22"/>
-          <w:szCs w:val="22"/>
-        </w:rPr>
-        <w:tab/>
-      </w:r>
-      <w:r>
-        <w:rPr>
-          <w:rStyle w:val="Absatz-Standardschriftart"/>
-          <w:rFonts w:eastAsia="Tahoma"/>
-          <w:w w:val="105"/>
-          <w:sz w:val="22"/>
-          <w:szCs w:val="22"/>
-        </w:rPr>
-        <w:t>(0</w:t>
-      </w:r>
-      <w:r>
-        <w:rPr>
-          <w:rStyle w:val="Absatz-Standardschriftart"/>
-          <w:rFonts w:eastAsia="Tahoma"/>
-          <w:spacing w:val="-31"/>
-          <w:w w:val="105"/>
-          <w:sz w:val="22"/>
-          <w:szCs w:val="22"/>
-        </w:rPr>
-        <w:t xml:space="preserve"> </w:t>
-      </w:r>
-      <w:r>
-        <w:rPr>
-          <w:rStyle w:val="Absatz-Standardschriftart"/>
-          <w:rFonts w:eastAsia="Bookman Old Style"/>
-          <w:w w:val="105"/>
-          <w:sz w:val="22"/>
-          <w:szCs w:val="22"/>
-        </w:rPr>
-        <w:t>&lt;</w:t>
-      </w:r>
-      <w:r>
-        <w:rPr>
-          <w:rStyle w:val="Absatz-Standardschriftart"/>
-          <w:rFonts w:eastAsia="Bookman Old Style"/>
-          <w:spacing w:val="-26"/>
-          <w:w w:val="105"/>
-          <w:sz w:val="22"/>
-          <w:szCs w:val="22"/>
-        </w:rPr>
-        <w:t xml:space="preserve"> </w:t>
-      </w:r>
-      <w:r>
-        <w:rPr>
-          <w:rStyle w:val="Absatz-Standardschriftart"/>
-          <w:rFonts w:eastAsia="Bookman Old Style"/>
-          <w:w w:val="105"/>
-          <w:sz w:val="22"/>
-          <w:szCs w:val="22"/>
-        </w:rPr>
-        <w:t>γ</w:t>
-      </w:r>
-      <w:r>
-        <w:rPr>
-          <w:rStyle w:val="Absatz-Standardschriftart"/>
-          <w:rFonts w:eastAsia="Bookman Old Style"/>
-          <w:spacing w:val="-19"/>
-          <w:w w:val="105"/>
-          <w:sz w:val="22"/>
-          <w:szCs w:val="22"/>
-        </w:rPr>
-        <w:t xml:space="preserve"> </w:t>
-      </w:r>
-      <w:r>
-        <w:rPr>
-          <w:rStyle w:val="Absatz-Standardschriftart"/>
-          <w:rFonts w:eastAsia="Lucida Sans Unicode"/>
-          <w:w w:val="105"/>
-          <w:sz w:val="22"/>
-          <w:szCs w:val="22"/>
-        </w:rPr>
-        <w:t>≤</w:t>
-      </w:r>
-      <w:r>
-        <w:rPr>
-          <w:rStyle w:val="Absatz-Standardschriftart"/>
-          <w:rFonts w:eastAsia="Lucida Sans Unicode"/>
-          <w:spacing w:val="-33"/>
-          <w:w w:val="105"/>
-          <w:sz w:val="22"/>
-          <w:szCs w:val="22"/>
-        </w:rPr>
-        <w:t xml:space="preserve"> </w:t>
-      </w:r>
-      <w:r>
-        <w:rPr>
-          <w:rStyle w:val="Absatz-Standardschriftart"/>
-          <w:rFonts w:eastAsia="Tahoma"/>
-          <w:w w:val="105"/>
-          <w:sz w:val="22"/>
-          <w:szCs w:val="22"/>
-        </w:rPr>
-        <w:t>1)</w:t>
-      </w:r>
-      <w:r>
-        <w:rPr>
-          <w:rStyle w:val="Absatz-Standardschriftart"/>
-          <w:rFonts w:eastAsia="Bookman Old Style"/>
-          <w:w w:val="105"/>
-          <w:sz w:val="22"/>
-          <w:szCs w:val="22"/>
-        </w:rPr>
-        <w:t>.</w:t>
-      </w:r>
-    </w:p>
-    <w:p>
-      <w:pPr>
-        <w:pStyle w:val="Textkrper"/>
-        <w:shd w:val="clear" w:color="auto" w:fill="FFFFFF"/>
-        <w:tabs>
-          <w:tab w:val="left" w:pos="630"/>
-        </w:tabs>
-        <w:spacing w:before="18" w:line="254" w:lineRule="exact"/>
-        <w:ind w:left="629" w:hanging="269"/>
-        <w:jc w:val="both"/>
-        <w:rPr>
-          <w:rFonts w:eastAsia="Bookman Old Style"/>
-          <w:w w:val="105"/>
-          <w:sz w:val="22"/>
-          <w:szCs w:val="22"/>
-        </w:rPr>
-      </w:pPr>
+          <w:sz w:val="22"/>
+          <w:szCs w:val="22"/>
+        </w:rPr>
+        <w:t>Because the given audio signals are stereophonic, to avoid complications we took the mean of the channels and converted them into one.</w:t>
+      </w:r>
     </w:p>
     <w:p>
       <w:pPr>
@@ -1702,7 +1204,6 @@
         <w:ind w:left="629" w:hanging="269"/>
         <w:jc w:val="both"/>
         <w:rPr>
-          <w:rStyle w:val="Absatz-Standardschriftart"/>
           <w:sz w:val="22"/>
           <w:szCs w:val="22"/>
         </w:rPr>
@@ -1714,7 +1215,7 @@
           <w:sz w:val="22"/>
           <w:szCs w:val="22"/>
         </w:rPr>
-        <w:t>Set the initial values to</w:t>
+        <w:t>Calculate</w:t>
       </w:r>
       <w:r>
         <w:rPr>
@@ -1723,7 +1224,7 @@
           <w:sz w:val="22"/>
           <w:szCs w:val="22"/>
         </w:rPr>
-        <w:t xml:space="preserve"> half of W</w:t>
+        <w:t xml:space="preserve"> </w:t>
       </w:r>
       <w:r>
         <w:rPr>
@@ -1732,6 +1233,16 @@
           <w:sz w:val="22"/>
           <w:szCs w:val="22"/>
         </w:rPr>
+        <w:t>the</w:t>
+      </w:r>
+      <w:r>
+        <w:rPr>
+          <w:rStyle w:val="Absatz-Standardschriftart"/>
+          <w:spacing w:val="-17"/>
+          <w:w w:val="105"/>
+          <w:sz w:val="22"/>
+          <w:szCs w:val="22"/>
+        </w:rPr>
         <w:t xml:space="preserve"> </w:t>
       </w:r>
       <w:r>
@@ -1741,7 +1252,17 @@
           <w:sz w:val="22"/>
           <w:szCs w:val="22"/>
         </w:rPr>
-        <w:t>f</w:t>
+        <w:t>STFT</w:t>
+      </w:r>
+      <w:r>
+        <w:rPr>
+          <w:rStyle w:val="Absatz-Standardschriftart"/>
+          <w:spacing w:val="-18"/>
+          <w:w w:val="105"/>
+          <w:sz w:val="22"/>
+          <w:szCs w:val="22"/>
+        </w:rPr>
+        <w:t xml:space="preserve"> </w:t>
       </w:r>
       <w:r>
         <w:rPr>
@@ -1750,9 +1271,18 @@
           <w:sz w:val="22"/>
           <w:szCs w:val="22"/>
         </w:rPr>
-        <w:t xml:space="preserve">or all h and </w:t>
-      </w:r>
-      <w:proofErr w:type="spellStart"/>
+        <w:t>of</w:t>
+      </w:r>
+      <w:r>
+        <w:rPr>
+          <w:rStyle w:val="Absatz-Standardschriftart"/>
+          <w:spacing w:val="-17"/>
+          <w:w w:val="105"/>
+          <w:sz w:val="22"/>
+          <w:szCs w:val="22"/>
+        </w:rPr>
+        <w:t xml:space="preserve"> </w:t>
+      </w:r>
       <w:r>
         <w:rPr>
           <w:rStyle w:val="Absatz-Standardschriftart"/>
@@ -1760,9 +1290,18 @@
           <w:sz w:val="22"/>
           <w:szCs w:val="22"/>
         </w:rPr>
-        <w:t>i</w:t>
-      </w:r>
-      <w:proofErr w:type="spellEnd"/>
+        <w:t>the</w:t>
+      </w:r>
+      <w:r>
+        <w:rPr>
+          <w:rStyle w:val="Absatz-Standardschriftart"/>
+          <w:spacing w:val="-16"/>
+          <w:w w:val="105"/>
+          <w:sz w:val="22"/>
+          <w:szCs w:val="22"/>
+        </w:rPr>
+        <w:t xml:space="preserve"> </w:t>
+      </w:r>
       <w:r>
         <w:rPr>
           <w:rStyle w:val="Absatz-Standardschriftart"/>
@@ -1770,7 +1309,17 @@
           <w:sz w:val="22"/>
           <w:szCs w:val="22"/>
         </w:rPr>
-        <w:t xml:space="preserve"> and set k=0.</w:t>
+        <w:t>input</w:t>
+      </w:r>
+      <w:r>
+        <w:rPr>
+          <w:rStyle w:val="Absatz-Standardschriftart"/>
+          <w:spacing w:val="-19"/>
+          <w:w w:val="105"/>
+          <w:sz w:val="22"/>
+          <w:szCs w:val="22"/>
+        </w:rPr>
+        <w:t xml:space="preserve"> </w:t>
       </w:r>
       <w:r>
         <w:rPr>
@@ -1779,7 +1328,17 @@
           <w:sz w:val="22"/>
           <w:szCs w:val="22"/>
         </w:rPr>
-        <w:tab/>
+        <w:t>signal</w:t>
+      </w:r>
+      <w:r>
+        <w:rPr>
+          <w:rStyle w:val="Absatz-Standardschriftart"/>
+          <w:spacing w:val="-15"/>
+          <w:w w:val="105"/>
+          <w:sz w:val="22"/>
+          <w:szCs w:val="22"/>
+        </w:rPr>
+        <w:t>s</w:t>
       </w:r>
       <w:r>
         <w:rPr>
@@ -1788,8 +1347,7 @@
           <w:sz w:val="22"/>
           <w:szCs w:val="22"/>
         </w:rPr>
-        <w:br/>
-        <w:t>i.e.</w:t>
+        <w:t>.</w:t>
       </w:r>
       <w:r>
         <w:rPr>
@@ -1798,131 +1356,7 @@
           <w:sz w:val="22"/>
           <w:szCs w:val="22"/>
         </w:rPr>
-        <w:tab/>
-      </w:r>
-      <w:proofErr w:type="gramStart"/>
-      <w:r>
-        <w:rPr>
-          <w:rStyle w:val="Absatz-Standardschriftart"/>
-          <w:w w:val="105"/>
-          <w:sz w:val="22"/>
-          <w:szCs w:val="22"/>
-        </w:rPr>
-        <w:t>H</w:t>
-      </w:r>
-      <w:r>
-        <w:rPr>
-          <w:rStyle w:val="Absatz-Standardschriftart"/>
-          <w:w w:val="105"/>
-          <w:sz w:val="22"/>
-          <w:szCs w:val="22"/>
-          <w:vertAlign w:val="superscript"/>
-        </w:rPr>
-        <w:t>(</w:t>
-      </w:r>
-      <w:proofErr w:type="gramEnd"/>
-      <w:r>
-        <w:rPr>
-          <w:rStyle w:val="Absatz-Standardschriftart"/>
-          <w:w w:val="105"/>
-          <w:sz w:val="22"/>
-          <w:szCs w:val="22"/>
-          <w:vertAlign w:val="superscript"/>
-        </w:rPr>
-        <w:t>0)</w:t>
-      </w:r>
-      <w:proofErr w:type="spellStart"/>
-      <w:r>
-        <w:rPr>
-          <w:rStyle w:val="Absatz-Standardschriftart"/>
-          <w:w w:val="105"/>
-          <w:sz w:val="22"/>
-          <w:szCs w:val="22"/>
-          <w:vertAlign w:val="subscript"/>
-        </w:rPr>
-        <w:t>h,I</w:t>
-      </w:r>
-      <w:proofErr w:type="spellEnd"/>
-      <w:r>
-        <w:rPr>
-          <w:rStyle w:val="Absatz-Standardschriftart"/>
-          <w:w w:val="105"/>
-          <w:sz w:val="22"/>
-          <w:szCs w:val="22"/>
-          <w:vertAlign w:val="subscript"/>
-        </w:rPr>
-        <w:t xml:space="preserve"> </w:t>
-      </w:r>
-      <w:r>
-        <w:rPr>
-          <w:rStyle w:val="Absatz-Standardschriftart"/>
-          <w:w w:val="105"/>
-          <w:sz w:val="22"/>
-          <w:szCs w:val="22"/>
-        </w:rPr>
-        <w:t xml:space="preserve">= P </w:t>
-      </w:r>
-      <w:r>
-        <w:rPr>
-          <w:rStyle w:val="Absatz-Standardschriftart"/>
-          <w:w w:val="105"/>
-          <w:sz w:val="22"/>
-          <w:szCs w:val="22"/>
-          <w:vertAlign w:val="superscript"/>
-        </w:rPr>
-        <w:t>(0)</w:t>
-      </w:r>
-      <w:proofErr w:type="spellStart"/>
-      <w:r>
-        <w:rPr>
-          <w:rStyle w:val="Absatz-Standardschriftart"/>
-          <w:w w:val="105"/>
-          <w:sz w:val="22"/>
-          <w:szCs w:val="22"/>
-          <w:vertAlign w:val="subscript"/>
-        </w:rPr>
-        <w:t>h,I</w:t>
-      </w:r>
-      <w:proofErr w:type="spellEnd"/>
-      <w:r>
-        <w:rPr>
-          <w:rStyle w:val="Absatz-Standardschriftart"/>
-          <w:w w:val="105"/>
-          <w:sz w:val="22"/>
-          <w:szCs w:val="22"/>
-        </w:rPr>
-        <w:t xml:space="preserve"> = ½ </w:t>
-      </w:r>
-      <w:proofErr w:type="spellStart"/>
-      <w:r>
-        <w:rPr>
-          <w:rStyle w:val="Absatz-Standardschriftart"/>
-          <w:w w:val="105"/>
-          <w:sz w:val="22"/>
-          <w:szCs w:val="22"/>
-        </w:rPr>
-        <w:t>W</w:t>
-      </w:r>
-      <w:r>
-        <w:rPr>
-          <w:rStyle w:val="Absatz-Standardschriftart"/>
-          <w:w w:val="105"/>
-          <w:sz w:val="22"/>
-          <w:szCs w:val="22"/>
-          <w:vertAlign w:val="subscript"/>
-        </w:rPr>
-        <w:t>h,i</w:t>
-      </w:r>
-      <w:proofErr w:type="spellEnd"/>
-      <w:r>
-        <w:rPr>
-          <w:rStyle w:val="Absatz-Standardschriftart"/>
-          <w:w w:val="105"/>
-          <w:sz w:val="22"/>
-          <w:szCs w:val="22"/>
-          <w:vertAlign w:val="subscript"/>
-        </w:rPr>
-        <w:t xml:space="preserve"> </w:t>
+        <w:t xml:space="preserve"> (Music, Mixtures)</w:t>
       </w:r>
     </w:p>
     <w:p>
@@ -1940,911 +1374,127 @@
         <w:ind w:left="629" w:hanging="269"/>
         <w:jc w:val="both"/>
         <w:rPr>
-          <w:sz w:val="22"/>
-          <w:szCs w:val="22"/>
-        </w:rPr>
-      </w:pPr>
-      <w:r>
-        <w:rPr>
-          <w:sz w:val="22"/>
-          <w:szCs w:val="22"/>
-        </w:rPr>
-        <w:t>Calculate the update variables-</w:t>
-      </w:r>
-    </w:p>
-    <w:p>
-      <w:pPr>
-        <w:pStyle w:val="NormalWeb"/>
-        <w:shd w:val="clear" w:color="auto" w:fill="FFFFFF"/>
-        <w:ind w:left="1440"/>
-        <w:jc w:val="both"/>
-        <w:rPr>
-          <w:sz w:val="22"/>
-          <w:szCs w:val="22"/>
-        </w:rPr>
-      </w:pPr>
-      <w:r>
-        <w:rPr>
-          <w:noProof/>
-          <w:sz w:val="22"/>
-          <w:szCs w:val="22"/>
-          <w:lang w:val="en-US" w:eastAsia="en-US"/>
-        </w:rPr>
-        <w:drawing>
-          <wp:inline distT="0" distB="0" distL="0" distR="0" wp14:anchorId="15C0A978" wp14:editId="1B320AEE">
-            <wp:extent cx="2782957" cy="923895"/>
-            <wp:effectExtent l="0" t="0" r="0" b="0"/>
-            <wp:docPr id="14" name="Picture 14"/>
-            <wp:cNvGraphicFramePr>
-              <a:graphicFrameLocks xmlns:a="http://schemas.openxmlformats.org/drawingml/2006/main" noChangeAspect="1"/>
-            </wp:cNvGraphicFramePr>
-            <a:graphic xmlns:a="http://schemas.openxmlformats.org/drawingml/2006/main">
-              <a:graphicData uri="http://schemas.openxmlformats.org/drawingml/2006/picture">
-                <pic:pic xmlns:pic="http://schemas.openxmlformats.org/drawingml/2006/picture">
-                  <pic:nvPicPr>
-                    <pic:cNvPr id="0" name="Picture 2"/>
-                    <pic:cNvPicPr>
-                      <a:picLocks noChangeAspect="1" noChangeArrowheads="1"/>
-                    </pic:cNvPicPr>
-                  </pic:nvPicPr>
-                  <pic:blipFill>
-                    <a:blip r:embed="rId9" cstate="print">
-                      <a:extLst>
-                        <a:ext uri="{28A0092B-C50C-407E-A947-70E740481C1C}">
-                          <a14:useLocalDpi xmlns:a14="http://schemas.microsoft.com/office/drawing/2010/main" val="0"/>
-                        </a:ext>
-                      </a:extLst>
-                    </a:blip>
-                    <a:srcRect/>
-                    <a:stretch>
-                      <a:fillRect/>
-                    </a:stretch>
-                  </pic:blipFill>
-                  <pic:spPr bwMode="auto">
-                    <a:xfrm>
-                      <a:off x="0" y="0"/>
-                      <a:ext cx="2813632" cy="934079"/>
-                    </a:xfrm>
-                    <a:prstGeom prst="rect">
-                      <a:avLst/>
-                    </a:prstGeom>
-                    <a:noFill/>
-                  </pic:spPr>
-                </pic:pic>
-              </a:graphicData>
-            </a:graphic>
-          </wp:inline>
-        </w:drawing>
-      </w:r>
-    </w:p>
-    <w:p>
-      <w:pPr>
-        <w:pStyle w:val="NormalWeb"/>
+          <w:rStyle w:val="Absatz-Standardschriftart"/>
+          <w:sz w:val="22"/>
+          <w:szCs w:val="22"/>
+        </w:rPr>
+      </w:pPr>
+      <w:r>
+        <w:rPr>
+          <w:rStyle w:val="Absatz-Standardschriftart"/>
+          <w:w w:val="105"/>
+          <w:sz w:val="22"/>
+          <w:szCs w:val="22"/>
+        </w:rPr>
+        <w:t>Estimate the mask using the IRM equation.</w:t>
+      </w:r>
+    </w:p>
+    <w:p>
+      <w:pPr>
+        <w:pStyle w:val="Textkrper"/>
         <w:numPr>
           <w:ilvl w:val="0"/>
           <w:numId w:val="4"/>
         </w:numPr>
         <w:shd w:val="clear" w:color="auto" w:fill="FFFFFF"/>
-        <w:ind w:hanging="42"/>
+        <w:tabs>
+          <w:tab w:val="left" w:pos="630"/>
+        </w:tabs>
+        <w:spacing w:before="18" w:line="254" w:lineRule="exact"/>
+        <w:ind w:left="629" w:hanging="269"/>
         <w:jc w:val="both"/>
         <w:rPr>
-          <w:sz w:val="22"/>
-          <w:szCs w:val="22"/>
-        </w:rPr>
-      </w:pPr>
-      <w:r>
-        <w:rPr>
-          <w:sz w:val="22"/>
-          <w:szCs w:val="22"/>
-        </w:rPr>
-        <w:t>Update the H</w:t>
-      </w:r>
-      <w:r>
-        <w:rPr>
-          <w:sz w:val="22"/>
-          <w:szCs w:val="22"/>
-          <w:vertAlign w:val="subscript"/>
-        </w:rPr>
-        <w:t xml:space="preserve">h,i </w:t>
-      </w:r>
-      <w:r>
-        <w:rPr>
-          <w:sz w:val="22"/>
-          <w:szCs w:val="22"/>
-        </w:rPr>
-        <w:t>and P</w:t>
-      </w:r>
-      <w:r>
-        <w:rPr>
-          <w:sz w:val="22"/>
-          <w:szCs w:val="22"/>
-          <w:vertAlign w:val="subscript"/>
-        </w:rPr>
-        <w:t xml:space="preserve">h,i </w:t>
-      </w:r>
-      <w:r>
-        <w:rPr>
-          <w:sz w:val="22"/>
-          <w:szCs w:val="22"/>
-        </w:rPr>
-        <w:t>as-</w:t>
-      </w:r>
-      <w:r>
-        <w:rPr>
-          <w:sz w:val="22"/>
-          <w:szCs w:val="22"/>
-        </w:rPr>
-        <w:tab/>
-      </w:r>
-      <w:r>
-        <w:rPr>
-          <w:sz w:val="22"/>
-          <w:szCs w:val="22"/>
-        </w:rPr>
-        <w:br/>
-      </w:r>
-      <w:r>
-        <w:rPr>
-          <w:sz w:val="22"/>
-          <w:szCs w:val="22"/>
-        </w:rPr>
-        <w:br/>
-        <w:t xml:space="preserve"> </w:t>
-      </w:r>
-      <w:r>
-        <w:rPr>
-          <w:sz w:val="22"/>
-          <w:szCs w:val="22"/>
-        </w:rPr>
-        <w:tab/>
-      </w:r>
-      <w:r>
-        <w:rPr>
-          <w:sz w:val="22"/>
-          <w:szCs w:val="22"/>
-        </w:rPr>
-        <w:tab/>
-        <w:t>H</w:t>
-      </w:r>
-      <w:r>
-        <w:rPr>
-          <w:sz w:val="22"/>
-          <w:szCs w:val="22"/>
-          <w:vertAlign w:val="superscript"/>
-        </w:rPr>
-        <w:t>(k+1)</w:t>
-      </w:r>
-      <w:r>
-        <w:rPr>
-          <w:sz w:val="22"/>
-          <w:szCs w:val="22"/>
-          <w:vertAlign w:val="subscript"/>
-        </w:rPr>
-        <w:t>h,i</w:t>
-      </w:r>
-      <w:r>
-        <w:rPr>
-          <w:sz w:val="22"/>
-          <w:szCs w:val="22"/>
-          <w:vertAlign w:val="subscript"/>
-        </w:rPr>
-        <w:tab/>
-      </w:r>
-      <w:r>
-        <w:rPr>
-          <w:sz w:val="22"/>
-          <w:szCs w:val="22"/>
-        </w:rPr>
-        <w:tab/>
-        <w:t>= min(max(H</w:t>
-      </w:r>
-      <w:r>
-        <w:rPr>
-          <w:sz w:val="22"/>
-          <w:szCs w:val="22"/>
-          <w:vertAlign w:val="superscript"/>
-        </w:rPr>
-        <w:t>(k)</w:t>
-      </w:r>
-      <w:r>
-        <w:rPr>
-          <w:sz w:val="22"/>
-          <w:szCs w:val="22"/>
-          <w:vertAlign w:val="subscript"/>
-        </w:rPr>
-        <w:t xml:space="preserve">h,i </w:t>
-      </w:r>
-      <w:r>
-        <w:rPr>
-          <w:sz w:val="22"/>
-          <w:szCs w:val="22"/>
-        </w:rPr>
-        <w:t>+ Δ</w:t>
-      </w:r>
-      <w:r>
-        <w:rPr>
-          <w:sz w:val="22"/>
-          <w:szCs w:val="22"/>
-          <w:vertAlign w:val="superscript"/>
-        </w:rPr>
-        <w:t>(k)</w:t>
-      </w:r>
-      <w:r>
-        <w:rPr>
-          <w:sz w:val="22"/>
-          <w:szCs w:val="22"/>
-        </w:rPr>
-        <w:t>,0),W</w:t>
-      </w:r>
-      <w:r>
-        <w:rPr>
-          <w:sz w:val="22"/>
-          <w:szCs w:val="22"/>
-          <w:vertAlign w:val="subscript"/>
-        </w:rPr>
-        <w:t>h,i</w:t>
-      </w:r>
-      <w:r>
-        <w:rPr>
-          <w:sz w:val="22"/>
-          <w:szCs w:val="22"/>
-        </w:rPr>
-        <w:t>),</w:t>
-      </w:r>
-      <w:r>
-        <w:rPr>
-          <w:sz w:val="22"/>
-          <w:szCs w:val="22"/>
-        </w:rPr>
-        <w:tab/>
-      </w:r>
-      <w:r>
-        <w:rPr>
-          <w:sz w:val="22"/>
-          <w:szCs w:val="22"/>
-        </w:rPr>
-        <w:tab/>
-      </w:r>
-      <w:r>
-        <w:rPr>
-          <w:sz w:val="22"/>
-          <w:szCs w:val="22"/>
-        </w:rPr>
-        <w:br/>
-        <w:t xml:space="preserve"> </w:t>
-      </w:r>
-      <w:r>
-        <w:rPr>
-          <w:sz w:val="22"/>
-          <w:szCs w:val="22"/>
-        </w:rPr>
-        <w:tab/>
-      </w:r>
-      <w:r>
-        <w:rPr>
-          <w:sz w:val="22"/>
-          <w:szCs w:val="22"/>
-        </w:rPr>
-        <w:tab/>
-        <w:t>P</w:t>
-      </w:r>
-      <w:r>
-        <w:rPr>
-          <w:sz w:val="22"/>
-          <w:szCs w:val="22"/>
-          <w:vertAlign w:val="superscript"/>
-        </w:rPr>
-        <w:t>(k+1)</w:t>
-      </w:r>
-      <w:r>
-        <w:rPr>
-          <w:sz w:val="22"/>
-          <w:szCs w:val="22"/>
-          <w:vertAlign w:val="subscript"/>
-        </w:rPr>
-        <w:t>h,i</w:t>
-      </w:r>
-      <w:r>
-        <w:rPr>
-          <w:sz w:val="22"/>
-          <w:szCs w:val="22"/>
-          <w:vertAlign w:val="subscript"/>
-        </w:rPr>
-        <w:tab/>
-      </w:r>
-      <w:r>
-        <w:rPr>
-          <w:sz w:val="22"/>
-          <w:szCs w:val="22"/>
-          <w:vertAlign w:val="subscript"/>
-        </w:rPr>
-        <w:tab/>
-      </w:r>
-      <w:r>
-        <w:rPr>
-          <w:sz w:val="22"/>
-          <w:szCs w:val="22"/>
-        </w:rPr>
-        <w:t>= W</w:t>
-      </w:r>
-      <w:r>
-        <w:rPr>
-          <w:sz w:val="22"/>
-          <w:szCs w:val="22"/>
-          <w:vertAlign w:val="subscript"/>
-        </w:rPr>
-        <w:t>h,i</w:t>
-      </w:r>
-      <w:r>
-        <w:rPr>
-          <w:sz w:val="22"/>
-          <w:szCs w:val="22"/>
-        </w:rPr>
-        <w:t xml:space="preserve"> – H</w:t>
-      </w:r>
-      <w:r>
-        <w:rPr>
-          <w:sz w:val="22"/>
-          <w:szCs w:val="22"/>
-          <w:vertAlign w:val="superscript"/>
-        </w:rPr>
-        <w:t>(k+1)</w:t>
-      </w:r>
-      <w:r>
-        <w:rPr>
-          <w:sz w:val="22"/>
-          <w:szCs w:val="22"/>
-          <w:vertAlign w:val="subscript"/>
-        </w:rPr>
-        <w:t>w,i</w:t>
-      </w:r>
-      <w:r>
-        <w:rPr>
-          <w:sz w:val="22"/>
-          <w:szCs w:val="22"/>
-          <w:vertAlign w:val="subscript"/>
-        </w:rPr>
-        <w:tab/>
-      </w:r>
-      <w:r>
-        <w:rPr>
-          <w:sz w:val="22"/>
-          <w:szCs w:val="22"/>
-        </w:rPr>
-        <w:br/>
-      </w:r>
-    </w:p>
-    <w:p>
-      <w:pPr>
-        <w:pStyle w:val="NormalWeb"/>
+          <w:rStyle w:val="Absatz-Standardschriftart"/>
+          <w:sz w:val="22"/>
+          <w:szCs w:val="22"/>
+        </w:rPr>
+      </w:pPr>
+      <w:r>
+        <w:rPr>
+          <w:rStyle w:val="Absatz-Standardschriftart"/>
+          <w:w w:val="105"/>
+          <w:sz w:val="22"/>
+          <w:szCs w:val="22"/>
+        </w:rPr>
+        <w:t>Split the data into testing and training parts by 50 percent.</w:t>
+      </w:r>
+    </w:p>
+    <w:p>
+      <w:pPr>
+        <w:pStyle w:val="Textkrper"/>
         <w:numPr>
           <w:ilvl w:val="0"/>
           <w:numId w:val="4"/>
         </w:numPr>
         <w:shd w:val="clear" w:color="auto" w:fill="FFFFFF"/>
-        <w:ind w:left="720"/>
+        <w:tabs>
+          <w:tab w:val="left" w:pos="630"/>
+        </w:tabs>
+        <w:spacing w:before="18" w:line="254" w:lineRule="exact"/>
+        <w:ind w:left="629" w:hanging="269"/>
         <w:jc w:val="both"/>
         <w:rPr>
-          <w:sz w:val="22"/>
-          <w:szCs w:val="22"/>
-        </w:rPr>
-      </w:pPr>
-      <w:r>
-        <w:rPr>
-          <w:sz w:val="22"/>
-          <w:szCs w:val="22"/>
-        </w:rPr>
-        <w:t>Increment k. If k&lt;K</w:t>
-      </w:r>
-      <w:r>
-        <w:rPr>
-          <w:sz w:val="22"/>
-          <w:szCs w:val="22"/>
-          <w:vertAlign w:val="subscript"/>
-        </w:rPr>
-        <w:t xml:space="preserve">max </w:t>
-      </w:r>
-      <w:r>
-        <w:rPr>
-          <w:sz w:val="22"/>
-          <w:szCs w:val="22"/>
-        </w:rPr>
-        <w:t>-1 (K</w:t>
-      </w:r>
-      <w:r>
-        <w:rPr>
-          <w:sz w:val="22"/>
-          <w:szCs w:val="22"/>
-          <w:vertAlign w:val="subscript"/>
-        </w:rPr>
-        <w:t>max</w:t>
-      </w:r>
-      <w:r>
-        <w:rPr>
-          <w:sz w:val="22"/>
-          <w:szCs w:val="22"/>
-        </w:rPr>
-        <w:t xml:space="preserve">: the max number of iterations), then, </w:t>
-      </w:r>
-      <w:r>
-        <w:rPr>
-          <w:sz w:val="22"/>
-          <w:szCs w:val="22"/>
-        </w:rPr>
-        <w:t xml:space="preserve">reiterate from step </w:t>
-      </w:r>
-      <w:r>
-        <w:rPr>
-          <w:sz w:val="22"/>
-          <w:szCs w:val="22"/>
-        </w:rPr>
-        <w:t xml:space="preserve"> 4, else, go to step 7.</w:t>
-      </w:r>
-    </w:p>
-    <w:p>
-      <w:pPr>
-        <w:pStyle w:val="NormalWeb"/>
+          <w:rStyle w:val="Absatz-Standardschriftart"/>
+          <w:sz w:val="22"/>
+          <w:szCs w:val="22"/>
+        </w:rPr>
+      </w:pPr>
+      <w:r>
+        <w:rPr>
+          <w:rStyle w:val="Absatz-Standardschriftart"/>
+          <w:w w:val="105"/>
+          <w:sz w:val="22"/>
+          <w:szCs w:val="22"/>
+        </w:rPr>
+        <w:t>Apply the mask on the given signals and store in the variables.</w:t>
+      </w:r>
+    </w:p>
+    <w:p>
+      <w:pPr>
+        <w:pStyle w:val="Textkrper"/>
         <w:numPr>
           <w:ilvl w:val="0"/>
           <w:numId w:val="4"/>
         </w:numPr>
         <w:shd w:val="clear" w:color="auto" w:fill="FFFFFF"/>
-        <w:ind w:left="720"/>
+        <w:tabs>
+          <w:tab w:val="left" w:pos="630"/>
+        </w:tabs>
+        <w:spacing w:before="18" w:line="254" w:lineRule="exact"/>
+        <w:ind w:left="629" w:hanging="269"/>
         <w:jc w:val="both"/>
         <w:rPr>
-          <w:sz w:val="22"/>
-          <w:szCs w:val="22"/>
-        </w:rPr>
-      </w:pPr>
-      <w:r>
-        <w:rPr>
-          <w:sz w:val="22"/>
-          <w:szCs w:val="22"/>
-        </w:rPr>
-        <w:t xml:space="preserve">Binarize the separation result as- </w:t>
-      </w:r>
-      <w:r>
-        <w:rPr>
-          <w:sz w:val="22"/>
-          <w:szCs w:val="22"/>
-        </w:rPr>
-        <w:tab/>
-      </w:r>
-      <w:r>
-        <w:rPr>
-          <w:sz w:val="22"/>
-          <w:szCs w:val="22"/>
-        </w:rPr>
-        <w:br/>
-        <w:t xml:space="preserve"> </w:t>
-      </w:r>
-      <w:r>
-        <w:rPr>
-          <w:sz w:val="22"/>
-          <w:szCs w:val="22"/>
-        </w:rPr>
-        <w:tab/>
-      </w:r>
-      <w:r>
-        <w:rPr>
-          <w:sz w:val="22"/>
-          <w:szCs w:val="22"/>
-        </w:rPr>
-        <w:br/>
-        <w:t xml:space="preserve"> </w:t>
-      </w:r>
-      <w:r>
-        <w:rPr>
-          <w:sz w:val="22"/>
-          <w:szCs w:val="22"/>
-        </w:rPr>
-        <w:tab/>
-        <w:t>(H</w:t>
-      </w:r>
-      <w:r>
-        <w:rPr>
-          <w:sz w:val="22"/>
-          <w:szCs w:val="22"/>
-          <w:vertAlign w:val="superscript"/>
-        </w:rPr>
-        <w:t>(k</w:t>
-      </w:r>
-      <w:r>
-        <w:rPr>
-          <w:sz w:val="22"/>
-          <w:szCs w:val="22"/>
-          <w:vertAlign w:val="subscript"/>
-        </w:rPr>
-        <w:t>max</w:t>
-      </w:r>
-      <w:r>
-        <w:rPr>
-          <w:sz w:val="22"/>
-          <w:szCs w:val="22"/>
-        </w:rPr>
-        <w:t>)</w:t>
-      </w:r>
-      <w:r>
-        <w:rPr>
-          <w:sz w:val="22"/>
-          <w:szCs w:val="22"/>
-          <w:vertAlign w:val="subscript"/>
-        </w:rPr>
-        <w:t xml:space="preserve">h,i </w:t>
-      </w:r>
-      <w:r>
-        <w:rPr>
-          <w:sz w:val="22"/>
-          <w:szCs w:val="22"/>
-        </w:rPr>
-        <w:t>,</w:t>
-      </w:r>
-      <w:r>
-        <w:rPr>
-          <w:sz w:val="22"/>
-          <w:szCs w:val="22"/>
-          <w:vertAlign w:val="subscript"/>
-        </w:rPr>
-        <w:t xml:space="preserve"> </w:t>
-      </w:r>
-      <w:r>
-        <w:rPr>
-          <w:sz w:val="22"/>
-          <w:szCs w:val="22"/>
-        </w:rPr>
-        <w:t>P</w:t>
-      </w:r>
-      <w:r>
-        <w:rPr>
-          <w:sz w:val="22"/>
-          <w:szCs w:val="22"/>
-          <w:vertAlign w:val="superscript"/>
-        </w:rPr>
-        <w:t>(kmax)</w:t>
-      </w:r>
-      <w:r>
-        <w:rPr>
-          <w:sz w:val="22"/>
-          <w:szCs w:val="22"/>
-          <w:vertAlign w:val="subscript"/>
-        </w:rPr>
-        <w:t>h,i</w:t>
-      </w:r>
-      <w:r>
-        <w:rPr>
-          <w:sz w:val="22"/>
-          <w:szCs w:val="22"/>
-        </w:rPr>
-        <w:t>)</w:t>
-      </w:r>
-      <w:r>
-        <w:rPr>
-          <w:sz w:val="22"/>
-          <w:szCs w:val="22"/>
-        </w:rPr>
-        <w:tab/>
-      </w:r>
-      <w:r>
-        <w:rPr>
-          <w:sz w:val="22"/>
-          <w:szCs w:val="22"/>
-          <w:vertAlign w:val="subscript"/>
-        </w:rPr>
-        <w:br/>
-      </w:r>
-      <w:r>
-        <w:rPr>
-          <w:sz w:val="22"/>
-          <w:szCs w:val="22"/>
-        </w:rPr>
-        <w:t xml:space="preserve"> </w:t>
-      </w:r>
-      <w:r>
-        <w:rPr>
-          <w:sz w:val="22"/>
-          <w:szCs w:val="22"/>
-        </w:rPr>
-        <w:tab/>
-        <w:t>= {(0 , W</w:t>
-      </w:r>
-      <w:r>
-        <w:rPr>
-          <w:sz w:val="22"/>
-          <w:szCs w:val="22"/>
-          <w:vertAlign w:val="subscript"/>
-        </w:rPr>
-        <w:t>h,i</w:t>
-      </w:r>
-      <w:r>
-        <w:rPr>
-          <w:sz w:val="22"/>
-          <w:szCs w:val="22"/>
-        </w:rPr>
-        <w:t>)</w:t>
-      </w:r>
-      <w:r>
-        <w:rPr>
-          <w:sz w:val="22"/>
-          <w:szCs w:val="22"/>
-        </w:rPr>
-        <w:tab/>
-        <w:t>(H</w:t>
-      </w:r>
-      <w:r>
-        <w:rPr>
-          <w:sz w:val="22"/>
-          <w:szCs w:val="22"/>
-          <w:vertAlign w:val="superscript"/>
-        </w:rPr>
-        <w:t>(kmax-1)</w:t>
-      </w:r>
-      <w:r>
-        <w:rPr>
-          <w:sz w:val="22"/>
-          <w:szCs w:val="22"/>
-          <w:vertAlign w:val="subscript"/>
-        </w:rPr>
-        <w:t xml:space="preserve">h,i </w:t>
-      </w:r>
-      <w:r>
-        <w:rPr>
-          <w:sz w:val="22"/>
-          <w:szCs w:val="22"/>
-        </w:rPr>
-        <w:t xml:space="preserve"> &lt; </w:t>
-      </w:r>
-      <w:r>
-        <w:rPr>
-          <w:sz w:val="22"/>
-          <w:szCs w:val="22"/>
-          <w:vertAlign w:val="subscript"/>
-        </w:rPr>
-        <w:t xml:space="preserve"> </w:t>
-      </w:r>
-      <w:r>
-        <w:rPr>
-          <w:sz w:val="22"/>
-          <w:szCs w:val="22"/>
-        </w:rPr>
-        <w:t>P</w:t>
-      </w:r>
-      <w:r>
-        <w:rPr>
-          <w:sz w:val="22"/>
-          <w:szCs w:val="22"/>
-          <w:vertAlign w:val="superscript"/>
-        </w:rPr>
-        <w:t>(kmax-1)</w:t>
-      </w:r>
-      <w:r>
-        <w:rPr>
-          <w:sz w:val="22"/>
-          <w:szCs w:val="22"/>
-          <w:vertAlign w:val="subscript"/>
-        </w:rPr>
-        <w:t>h,i</w:t>
-      </w:r>
-      <w:r>
-        <w:rPr>
-          <w:sz w:val="22"/>
-          <w:szCs w:val="22"/>
-        </w:rPr>
-        <w:t>)</w:t>
-      </w:r>
-      <w:r>
-        <w:rPr>
-          <w:sz w:val="22"/>
-          <w:szCs w:val="22"/>
-        </w:rPr>
-        <w:tab/>
-      </w:r>
-      <w:r>
-        <w:rPr>
-          <w:sz w:val="22"/>
-          <w:szCs w:val="22"/>
-        </w:rPr>
-        <w:br/>
-        <w:t xml:space="preserve"> </w:t>
-      </w:r>
-      <w:r>
-        <w:rPr>
-          <w:sz w:val="22"/>
-          <w:szCs w:val="22"/>
-        </w:rPr>
-        <w:tab/>
-        <w:t>= {(W</w:t>
-      </w:r>
-      <w:r>
-        <w:rPr>
-          <w:sz w:val="22"/>
-          <w:szCs w:val="22"/>
-          <w:vertAlign w:val="subscript"/>
-        </w:rPr>
-        <w:t>h,i</w:t>
-      </w:r>
-      <w:r>
-        <w:rPr>
-          <w:sz w:val="22"/>
-          <w:szCs w:val="22"/>
-        </w:rPr>
-        <w:t xml:space="preserve"> , 0)</w:t>
-      </w:r>
-      <w:r>
-        <w:rPr>
-          <w:sz w:val="22"/>
-          <w:szCs w:val="22"/>
-        </w:rPr>
-        <w:tab/>
-        <w:t>(H</w:t>
-      </w:r>
-      <w:r>
-        <w:rPr>
-          <w:sz w:val="22"/>
-          <w:szCs w:val="22"/>
-          <w:vertAlign w:val="superscript"/>
-        </w:rPr>
-        <w:t>(kmax-1)</w:t>
-      </w:r>
-      <w:r>
-        <w:rPr>
-          <w:sz w:val="22"/>
-          <w:szCs w:val="22"/>
-          <w:vertAlign w:val="subscript"/>
-        </w:rPr>
-        <w:t xml:space="preserve">h,i  </w:t>
-      </w:r>
-      <w:r>
-        <w:rPr>
-          <w:sz w:val="22"/>
-          <w:szCs w:val="22"/>
-        </w:rPr>
-        <w:t>&gt;or =</w:t>
-      </w:r>
-      <w:r>
-        <w:rPr>
-          <w:sz w:val="22"/>
-          <w:szCs w:val="22"/>
-          <w:vertAlign w:val="subscript"/>
-        </w:rPr>
-        <w:t xml:space="preserve">  </w:t>
-      </w:r>
-      <w:r>
-        <w:rPr>
-          <w:sz w:val="22"/>
-          <w:szCs w:val="22"/>
-        </w:rPr>
-        <w:t>P</w:t>
-      </w:r>
-      <w:r>
-        <w:rPr>
-          <w:sz w:val="22"/>
-          <w:szCs w:val="22"/>
-          <w:vertAlign w:val="superscript"/>
-        </w:rPr>
-        <w:t>(kmax-1)</w:t>
-      </w:r>
-      <w:r>
-        <w:rPr>
-          <w:sz w:val="22"/>
-          <w:szCs w:val="22"/>
-          <w:vertAlign w:val="subscript"/>
-        </w:rPr>
-        <w:t>h,i</w:t>
-      </w:r>
-      <w:r>
-        <w:rPr>
-          <w:sz w:val="22"/>
-          <w:szCs w:val="22"/>
-        </w:rPr>
-        <w:t>)</w:t>
-      </w:r>
-    </w:p>
-    <w:p>
-      <w:pPr>
-        <w:pStyle w:val="NormalWeb"/>
-        <w:numPr>
-          <w:ilvl w:val="0"/>
-          <w:numId w:val="4"/>
-        </w:numPr>
-        <w:shd w:val="clear" w:color="auto" w:fill="FFFFFF"/>
-        <w:ind w:left="720"/>
-        <w:jc w:val="both"/>
-        <w:rPr>
-          <w:sz w:val="22"/>
-          <w:szCs w:val="22"/>
-        </w:rPr>
-      </w:pPr>
-      <w:r>
-        <w:rPr>
-          <w:sz w:val="22"/>
-          <w:szCs w:val="22"/>
-        </w:rPr>
-        <w:lastRenderedPageBreak/>
-        <w:t>Convert the H and P into waveforms by-</w:t>
+          <w:rStyle w:val="Absatz-Standardschriftart"/>
+          <w:sz w:val="22"/>
+          <w:szCs w:val="22"/>
+        </w:rPr>
+      </w:pPr>
+      <w:r>
+        <w:rPr>
+          <w:rStyle w:val="Absatz-Standardschriftart"/>
+          <w:w w:val="105"/>
+          <w:sz w:val="22"/>
+          <w:szCs w:val="22"/>
+        </w:rPr>
+        <w:t>Train the GRU model created and predict the new vocals.</w:t>
       </w:r>
     </w:p>
     <w:p>
       <w:pPr>
         <w:pStyle w:val="NormalWeb"/>
         <w:shd w:val="clear" w:color="auto" w:fill="FFFFFF"/>
-        <w:ind w:left="402"/>
         <w:jc w:val="both"/>
         <w:rPr>
           <w:rStyle w:val="BookTitle"/>
-          <w:b w:val="0"/>
-          <w:bCs w:val="0"/>
-          <w:i w:val="0"/>
-          <w:iCs w:val="0"/>
-          <w:spacing w:val="0"/>
-          <w:sz w:val="22"/>
-          <w:szCs w:val="22"/>
-        </w:rPr>
-      </w:pPr>
-      <w:r>
-        <w:rPr>
-          <w:sz w:val="22"/>
-          <w:szCs w:val="22"/>
-        </w:rPr>
-        <w:t xml:space="preserve">             </w:t>
-      </w:r>
-      <w:r>
-        <w:rPr>
-          <w:rFonts w:ascii="Calibri" w:eastAsia="DengXian" w:hAnsi="Calibri"/>
-          <w:noProof/>
-          <w:color w:val="auto"/>
-          <w:kern w:val="0"/>
-          <w:sz w:val="22"/>
-          <w:szCs w:val="22"/>
-          <w:lang w:val="en-US" w:eastAsia="en-US"/>
-        </w:rPr>
-        <w:drawing>
-          <wp:inline distT="0" distB="0" distL="0" distR="0" wp14:anchorId="06FB9ED4" wp14:editId="7E08DEF0">
-            <wp:extent cx="3556026" cy="769425"/>
-            <wp:effectExtent l="0" t="0" r="6350" b="0"/>
-            <wp:docPr id="20" name="Picture 20"/>
-            <wp:cNvGraphicFramePr>
-              <a:graphicFrameLocks xmlns:a="http://schemas.openxmlformats.org/drawingml/2006/main" noChangeAspect="1"/>
-            </wp:cNvGraphicFramePr>
-            <a:graphic xmlns:a="http://schemas.openxmlformats.org/drawingml/2006/main">
-              <a:graphicData uri="http://schemas.openxmlformats.org/drawingml/2006/picture">
-                <pic:pic xmlns:pic="http://schemas.openxmlformats.org/drawingml/2006/picture">
-                  <pic:nvPicPr>
-                    <pic:cNvPr id="14" name="Screen Shot 2018-02-23 at 23.46.28.png"/>
-                    <pic:cNvPicPr/>
-                  </pic:nvPicPr>
-                  <pic:blipFill rotWithShape="1">
-                    <a:blip r:embed="rId10">
-                      <a:extLst>
-                        <a:ext uri="{28A0092B-C50C-407E-A947-70E740481C1C}">
-                          <a14:useLocalDpi xmlns:a14="http://schemas.microsoft.com/office/drawing/2010/main" val="0"/>
-                        </a:ext>
-                      </a:extLst>
-                    </a:blip>
-                    <a:srcRect l="17230" t="36117" r="6850" b="12462"/>
-                    <a:stretch/>
-                  </pic:blipFill>
-                  <pic:spPr bwMode="auto">
-                    <a:xfrm>
-                      <a:off x="0" y="0"/>
-                      <a:ext cx="3631985" cy="785860"/>
-                    </a:xfrm>
-                    <a:prstGeom prst="rect">
-                      <a:avLst/>
-                    </a:prstGeom>
-                    <a:ln>
-                      <a:noFill/>
-                    </a:ln>
-                    <a:extLst>
-                      <a:ext uri="{53640926-AAD7-44D8-BBD7-CCE9431645EC}">
-                        <a14:shadowObscured xmlns:a14="http://schemas.microsoft.com/office/drawing/2010/main"/>
-                      </a:ext>
-                    </a:extLst>
-                  </pic:spPr>
-                </pic:pic>
-              </a:graphicData>
-            </a:graphic>
-          </wp:inline>
-        </w:drawing>
+          <w:szCs w:val="22"/>
+        </w:rPr>
+      </w:pPr>
+      <w:r>
+        <w:rPr>
+          <w:rStyle w:val="BookTitle"/>
+          <w:szCs w:val="22"/>
+        </w:rPr>
+        <w:t>Formulaes Used</w:t>
       </w:r>
     </w:p>
     <w:p>
@@ -3273,13 +1923,6 @@
           <w:szCs w:val="22"/>
         </w:rPr>
       </w:pPr>
-      <w:r>
-        <w:rPr>
-          <w:rStyle w:val="BookTitle"/>
-          <w:szCs w:val="22"/>
-        </w:rPr>
-        <w:t>Workload distribution</w:t>
-      </w:r>
     </w:p>
     <w:p>
       <w:pPr>
@@ -3287,146 +1930,17 @@
         <w:shd w:val="clear" w:color="auto" w:fill="FFFFFF"/>
         <w:jc w:val="both"/>
         <w:rPr>
-          <w:color w:val="000000" w:themeColor="text1"/>
-          <w:sz w:val="22"/>
-          <w:szCs w:val="22"/>
-          <w:lang w:val="en-US"/>
-        </w:rPr>
-      </w:pPr>
-      <w:r>
-        <w:rPr>
-          <w:color w:val="000000" w:themeColor="text1"/>
-          <w:sz w:val="22"/>
-          <w:szCs w:val="22"/>
-          <w:lang w:val="en-US"/>
-        </w:rPr>
-        <w:t>First</w:t>
-      </w:r>
-      <w:r>
-        <w:rPr>
-          <w:color w:val="000000" w:themeColor="text1"/>
-          <w:sz w:val="22"/>
-          <w:szCs w:val="22"/>
-          <w:lang w:val="en-US"/>
-        </w:rPr>
-        <w:t xml:space="preserve">, </w:t>
-      </w:r>
-      <w:r>
-        <w:rPr>
-          <w:color w:val="000000" w:themeColor="text1"/>
-          <w:sz w:val="22"/>
-          <w:szCs w:val="22"/>
-          <w:lang w:val="en-US"/>
-        </w:rPr>
-        <w:t>we studied</w:t>
-      </w:r>
-      <w:r>
-        <w:rPr>
-          <w:color w:val="000000" w:themeColor="text1"/>
-          <w:sz w:val="22"/>
-          <w:szCs w:val="22"/>
-          <w:lang w:val="en-US"/>
-        </w:rPr>
-        <w:t xml:space="preserve"> the paper </w:t>
-      </w:r>
-      <w:r>
-        <w:rPr>
-          <w:color w:val="000000" w:themeColor="text1"/>
-          <w:sz w:val="22"/>
-          <w:szCs w:val="22"/>
-          <w:lang w:val="en-US"/>
-        </w:rPr>
-        <w:t>individually</w:t>
-      </w:r>
-      <w:r>
-        <w:rPr>
-          <w:color w:val="000000" w:themeColor="text1"/>
-          <w:sz w:val="22"/>
-          <w:szCs w:val="22"/>
-          <w:lang w:val="en-US"/>
-        </w:rPr>
-        <w:t xml:space="preserve"> and then</w:t>
-      </w:r>
-      <w:r>
-        <w:rPr>
-          <w:color w:val="000000" w:themeColor="text1"/>
-          <w:sz w:val="22"/>
-          <w:szCs w:val="22"/>
-          <w:lang w:val="en-US"/>
-        </w:rPr>
-        <w:t xml:space="preserve"> arranged a meeting for discussing the main idea of this project and </w:t>
-      </w:r>
-      <w:r>
-        <w:rPr>
-          <w:color w:val="000000" w:themeColor="text1"/>
-          <w:sz w:val="22"/>
-          <w:szCs w:val="22"/>
-          <w:lang w:val="en-US"/>
-        </w:rPr>
-        <w:t xml:space="preserve">confusions we had during the </w:t>
-      </w:r>
-      <w:r>
-        <w:rPr>
-          <w:color w:val="000000" w:themeColor="text1"/>
-          <w:sz w:val="22"/>
-          <w:szCs w:val="22"/>
-          <w:lang w:val="en-US"/>
-        </w:rPr>
-        <w:t>reading</w:t>
-      </w:r>
-      <w:r>
-        <w:rPr>
-          <w:color w:val="000000" w:themeColor="text1"/>
-          <w:sz w:val="22"/>
-          <w:szCs w:val="22"/>
-          <w:lang w:val="en-US"/>
-        </w:rPr>
-        <w:t xml:space="preserve"> session</w:t>
-      </w:r>
-      <w:r>
-        <w:rPr>
-          <w:color w:val="000000" w:themeColor="text1"/>
-          <w:sz w:val="22"/>
-          <w:szCs w:val="22"/>
-          <w:lang w:val="en-US"/>
-        </w:rPr>
-        <w:t xml:space="preserve">. Later, we tried to implement the algorithm together. </w:t>
-      </w:r>
-      <w:r>
-        <w:rPr>
-          <w:color w:val="000000" w:themeColor="text1"/>
-          <w:sz w:val="22"/>
-          <w:szCs w:val="22"/>
-          <w:lang w:val="en-US"/>
-        </w:rPr>
-        <w:t>F</w:t>
-      </w:r>
-      <w:r>
-        <w:rPr>
-          <w:color w:val="000000" w:themeColor="text1"/>
-          <w:sz w:val="22"/>
-          <w:szCs w:val="22"/>
-          <w:lang w:val="en-US"/>
-        </w:rPr>
-        <w:t xml:space="preserve">or the final report, </w:t>
-      </w:r>
-      <w:r>
-        <w:rPr>
-          <w:color w:val="000000" w:themeColor="text1"/>
-          <w:sz w:val="22"/>
-          <w:szCs w:val="22"/>
-          <w:lang w:val="en-US"/>
-        </w:rPr>
-        <w:t>we</w:t>
-      </w:r>
-      <w:r>
-        <w:rPr>
-          <w:color w:val="000000" w:themeColor="text1"/>
-          <w:sz w:val="22"/>
-          <w:szCs w:val="22"/>
-          <w:lang w:val="en-US"/>
-        </w:rPr>
-        <w:t xml:space="preserve"> arranged a single day to write all the necessary information and edit it together.</w:t>
+          <w:rStyle w:val="BookTitle"/>
+          <w:szCs w:val="22"/>
+        </w:rPr>
+      </w:pPr>
+      <w:r>
+        <w:rPr>
+          <w:rStyle w:val="BookTitle"/>
+          <w:szCs w:val="22"/>
+        </w:rPr>
+        <w:lastRenderedPageBreak/>
+        <w:t>Workload distribution</w:t>
       </w:r>
     </w:p>
     <w:p>
@@ -3441,6 +1955,159 @@
           <w:lang w:val="en-US"/>
         </w:rPr>
       </w:pPr>
+      <w:r>
+        <w:rPr>
+          <w:color w:val="000000" w:themeColor="text1"/>
+          <w:sz w:val="22"/>
+          <w:szCs w:val="22"/>
+          <w:lang w:val="en-US"/>
+        </w:rPr>
+        <w:t>First</w:t>
+      </w:r>
+      <w:r>
+        <w:rPr>
+          <w:color w:val="000000" w:themeColor="text1"/>
+          <w:sz w:val="22"/>
+          <w:szCs w:val="22"/>
+          <w:lang w:val="en-US"/>
+        </w:rPr>
+        <w:t xml:space="preserve">, </w:t>
+      </w:r>
+      <w:r>
+        <w:rPr>
+          <w:color w:val="000000" w:themeColor="text1"/>
+          <w:sz w:val="22"/>
+          <w:szCs w:val="22"/>
+          <w:lang w:val="en-US"/>
+        </w:rPr>
+        <w:t>we studied</w:t>
+      </w:r>
+      <w:r>
+        <w:rPr>
+          <w:color w:val="000000" w:themeColor="text1"/>
+          <w:sz w:val="22"/>
+          <w:szCs w:val="22"/>
+          <w:lang w:val="en-US"/>
+        </w:rPr>
+        <w:t xml:space="preserve"> the paper </w:t>
+      </w:r>
+      <w:r>
+        <w:rPr>
+          <w:color w:val="000000" w:themeColor="text1"/>
+          <w:sz w:val="22"/>
+          <w:szCs w:val="22"/>
+          <w:lang w:val="en-US"/>
+        </w:rPr>
+        <w:t>individually</w:t>
+      </w:r>
+      <w:r>
+        <w:rPr>
+          <w:color w:val="000000" w:themeColor="text1"/>
+          <w:sz w:val="22"/>
+          <w:szCs w:val="22"/>
+          <w:lang w:val="en-US"/>
+        </w:rPr>
+        <w:t xml:space="preserve"> and then</w:t>
+      </w:r>
+      <w:r>
+        <w:rPr>
+          <w:color w:val="000000" w:themeColor="text1"/>
+          <w:sz w:val="22"/>
+          <w:szCs w:val="22"/>
+          <w:lang w:val="en-US"/>
+        </w:rPr>
+        <w:t xml:space="preserve"> arranged a meeting for discussing the main idea of this project and </w:t>
+      </w:r>
+      <w:r>
+        <w:rPr>
+          <w:color w:val="000000" w:themeColor="text1"/>
+          <w:sz w:val="22"/>
+          <w:szCs w:val="22"/>
+          <w:lang w:val="en-US"/>
+        </w:rPr>
+        <w:t xml:space="preserve">confusions we had during the </w:t>
+      </w:r>
+      <w:r>
+        <w:rPr>
+          <w:color w:val="000000" w:themeColor="text1"/>
+          <w:sz w:val="22"/>
+          <w:szCs w:val="22"/>
+          <w:lang w:val="en-US"/>
+        </w:rPr>
+        <w:t>reading</w:t>
+      </w:r>
+      <w:r>
+        <w:rPr>
+          <w:color w:val="000000" w:themeColor="text1"/>
+          <w:sz w:val="22"/>
+          <w:szCs w:val="22"/>
+          <w:lang w:val="en-US"/>
+        </w:rPr>
+        <w:t xml:space="preserve"> session</w:t>
+      </w:r>
+      <w:r>
+        <w:rPr>
+          <w:color w:val="000000" w:themeColor="text1"/>
+          <w:sz w:val="22"/>
+          <w:szCs w:val="22"/>
+          <w:lang w:val="en-US"/>
+        </w:rPr>
+        <w:t>. Later, we tried to implement the algorithm together</w:t>
+      </w:r>
+      <w:r>
+        <w:rPr>
+          <w:color w:val="000000" w:themeColor="text1"/>
+          <w:sz w:val="22"/>
+          <w:szCs w:val="22"/>
+          <w:lang w:val="en-US"/>
+        </w:rPr>
+        <w:t xml:space="preserve"> using the branches on GitHub. We regularly updated the results on separate branches and decided to merge them at last.</w:t>
+      </w:r>
+      <w:r>
+        <w:rPr>
+          <w:color w:val="000000" w:themeColor="text1"/>
+          <w:sz w:val="22"/>
+          <w:szCs w:val="22"/>
+          <w:lang w:val="en-US"/>
+        </w:rPr>
+        <w:t xml:space="preserve"> </w:t>
+      </w:r>
+      <w:r>
+        <w:rPr>
+          <w:color w:val="000000" w:themeColor="text1"/>
+          <w:sz w:val="22"/>
+          <w:szCs w:val="22"/>
+          <w:lang w:val="en-US"/>
+        </w:rPr>
+        <w:t>F</w:t>
+      </w:r>
+      <w:r>
+        <w:rPr>
+          <w:color w:val="000000" w:themeColor="text1"/>
+          <w:sz w:val="22"/>
+          <w:szCs w:val="22"/>
+          <w:lang w:val="en-US"/>
+        </w:rPr>
+        <w:t xml:space="preserve">or the final report, </w:t>
+      </w:r>
+      <w:r>
+        <w:rPr>
+          <w:color w:val="000000" w:themeColor="text1"/>
+          <w:sz w:val="22"/>
+          <w:szCs w:val="22"/>
+          <w:lang w:val="en-US"/>
+        </w:rPr>
+        <w:t>we</w:t>
+      </w:r>
+      <w:r>
+        <w:rPr>
+          <w:color w:val="000000" w:themeColor="text1"/>
+          <w:sz w:val="22"/>
+          <w:szCs w:val="22"/>
+          <w:lang w:val="en-US"/>
+        </w:rPr>
+        <w:t xml:space="preserve"> arranged a single day to write all the necessary information and edit it together.</w:t>
+      </w:r>
     </w:p>
     <w:p>
       <w:pPr>
@@ -3448,28 +2115,12 @@
         <w:shd w:val="clear" w:color="auto" w:fill="FFFFFF"/>
         <w:jc w:val="both"/>
         <w:rPr>
-          <w:rStyle w:val="BookTitle"/>
-          <w:sz w:val="22"/>
-          <w:szCs w:val="22"/>
-        </w:rPr>
-      </w:pPr>
-      <w:r>
-        <w:rPr>
-          <w:rFonts w:ascii="Calibri" w:hAnsi="Calibri" w:cs="Calibri"/>
-          <w:color w:val="333333"/>
-          <w:sz w:val="22"/>
-          <w:szCs w:val="22"/>
-          <w:lang w:val="en-US"/>
-        </w:rPr>
-        <w:t> </w:t>
-      </w:r>
-      <w:r>
-        <w:rPr>
-          <w:rStyle w:val="BookTitle"/>
-          <w:szCs w:val="22"/>
-        </w:rPr>
-        <w:t>Limitations</w:t>
-      </w:r>
+          <w:color w:val="000000" w:themeColor="text1"/>
+          <w:sz w:val="22"/>
+          <w:szCs w:val="22"/>
+          <w:lang w:val="en-US"/>
+        </w:rPr>
+      </w:pPr>
     </w:p>
     <w:p>
       <w:pPr>
@@ -3477,164 +2128,27 @@
         <w:shd w:val="clear" w:color="auto" w:fill="FFFFFF"/>
         <w:jc w:val="both"/>
         <w:rPr>
-          <w:color w:val="000000" w:themeColor="text1"/>
-          <w:sz w:val="22"/>
-          <w:szCs w:val="22"/>
-          <w:lang w:val="en-US"/>
-        </w:rPr>
-      </w:pPr>
-      <w:r>
-        <w:rPr>
-          <w:color w:val="000000" w:themeColor="text1"/>
-          <w:sz w:val="22"/>
-          <w:szCs w:val="22"/>
-          <w:lang w:val="en-US"/>
-        </w:rPr>
-        <w:t>The</w:t>
-      </w:r>
-      <w:r>
-        <w:rPr>
-          <w:color w:val="000000" w:themeColor="text1"/>
-          <w:sz w:val="22"/>
-          <w:szCs w:val="22"/>
-          <w:lang w:val="en-US"/>
-        </w:rPr>
-        <w:t xml:space="preserve"> limitation of the </w:t>
-      </w:r>
-      <w:r>
-        <w:rPr>
-          <w:color w:val="000000" w:themeColor="text1"/>
-          <w:sz w:val="22"/>
-          <w:szCs w:val="22"/>
-          <w:lang w:val="en-US"/>
-        </w:rPr>
-        <w:t xml:space="preserve">algorithm </w:t>
-      </w:r>
-      <w:r>
-        <w:rPr>
-          <w:color w:val="000000" w:themeColor="text1"/>
-          <w:sz w:val="22"/>
-          <w:szCs w:val="22"/>
-          <w:lang w:val="en-US"/>
-        </w:rPr>
-        <w:t xml:space="preserve">is </w:t>
-      </w:r>
-      <w:r>
-        <w:rPr>
-          <w:color w:val="000000" w:themeColor="text1"/>
-          <w:sz w:val="22"/>
-          <w:szCs w:val="22"/>
-          <w:lang w:val="en-US"/>
-        </w:rPr>
-        <w:t xml:space="preserve">that </w:t>
-      </w:r>
-      <w:r>
-        <w:rPr>
-          <w:color w:val="000000" w:themeColor="text1"/>
-          <w:sz w:val="22"/>
-          <w:szCs w:val="22"/>
-          <w:lang w:val="en-US"/>
-        </w:rPr>
-        <w:t xml:space="preserve">it </w:t>
-      </w:r>
-      <w:r>
-        <w:rPr>
-          <w:color w:val="000000" w:themeColor="text1"/>
-          <w:sz w:val="22"/>
-          <w:szCs w:val="22"/>
-          <w:lang w:val="en-US"/>
-        </w:rPr>
-        <w:t>works only for mono signals.</w:t>
-      </w:r>
-      <w:r>
-        <w:rPr>
-          <w:color w:val="000000" w:themeColor="text1"/>
-          <w:sz w:val="22"/>
-          <w:szCs w:val="22"/>
-          <w:lang w:val="en-US"/>
-        </w:rPr>
-        <w:t xml:space="preserve"> As provided in the research paper, they worked only on mono signals because stereo signals used multiple channels. Various research institutes around the world have worked on both mono and stereo signals. Specifically, in the University of York, the researchers have been concentrating on mono signals and separate it into different tracks. Now they are focusing on stereo signals </w:t>
-      </w:r>
-      <w:r>
-        <w:rPr>
-          <w:color w:val="000000" w:themeColor="text1"/>
-          <w:sz w:val="22"/>
-          <w:szCs w:val="22"/>
-          <w:lang w:val="en-US"/>
-        </w:rPr>
-        <w:t xml:space="preserve">in similar way [2]. It is also shown in the research how signals from a single channel </w:t>
-      </w:r>
-      <w:r>
-        <w:rPr>
-          <w:color w:val="000000" w:themeColor="text1"/>
-          <w:sz w:val="22"/>
-          <w:szCs w:val="22"/>
-          <w:lang w:val="en-US"/>
-        </w:rPr>
-        <w:t>are</w:t>
-      </w:r>
-      <w:r>
-        <w:rPr>
-          <w:color w:val="000000" w:themeColor="text1"/>
-          <w:sz w:val="22"/>
-          <w:szCs w:val="22"/>
-          <w:lang w:val="en-US"/>
-        </w:rPr>
-        <w:t xml:space="preserve"> separated into </w:t>
-      </w:r>
-      <w:r>
-        <w:rPr>
-          <w:color w:val="000000" w:themeColor="text1"/>
-          <w:sz w:val="22"/>
-          <w:szCs w:val="22"/>
-          <w:lang w:val="en-US"/>
-        </w:rPr>
-        <w:t>multiple</w:t>
-      </w:r>
-      <w:r>
-        <w:rPr>
-          <w:color w:val="000000" w:themeColor="text1"/>
-          <w:sz w:val="22"/>
-          <w:szCs w:val="22"/>
-          <w:lang w:val="en-US"/>
-        </w:rPr>
-        <w:t xml:space="preserve"> channels. The problem in stereo signals is that there </w:t>
-      </w:r>
-      <w:r>
-        <w:rPr>
-          <w:color w:val="000000" w:themeColor="text1"/>
-          <w:sz w:val="22"/>
-          <w:szCs w:val="22"/>
-          <w:lang w:val="en-US"/>
-        </w:rPr>
-        <w:t>must</w:t>
-      </w:r>
-      <w:r>
-        <w:rPr>
-          <w:color w:val="000000" w:themeColor="text1"/>
-          <w:sz w:val="22"/>
-          <w:szCs w:val="22"/>
-          <w:lang w:val="en-US"/>
-        </w:rPr>
-        <w:t xml:space="preserve"> be another complex algorithm to synchronize the various channels after processing</w:t>
-      </w:r>
-      <w:r>
-        <w:rPr>
-          <w:color w:val="000000" w:themeColor="text1"/>
-          <w:sz w:val="22"/>
-          <w:szCs w:val="22"/>
-          <w:lang w:val="en-US"/>
-        </w:rPr>
-        <w:t xml:space="preserve"> of the original</w:t>
-      </w:r>
-      <w:r>
-        <w:rPr>
-          <w:color w:val="000000" w:themeColor="text1"/>
-          <w:sz w:val="22"/>
-          <w:szCs w:val="22"/>
-          <w:lang w:val="en-US"/>
-        </w:rPr>
-        <w:t xml:space="preserve"> signal. </w:t>
+          <w:rStyle w:val="BookTitle"/>
+          <w:sz w:val="22"/>
+          <w:szCs w:val="22"/>
+        </w:rPr>
+      </w:pPr>
+      <w:r>
+        <w:rPr>
+          <w:rFonts w:ascii="Calibri" w:hAnsi="Calibri" w:cs="Calibri"/>
+          <w:color w:val="333333"/>
+          <w:sz w:val="22"/>
+          <w:szCs w:val="22"/>
+          <w:lang w:val="en-US"/>
+        </w:rPr>
+        <w:t> </w:t>
+      </w:r>
+      <w:r>
+        <w:rPr>
+          <w:rStyle w:val="BookTitle"/>
+          <w:szCs w:val="22"/>
+        </w:rPr>
+        <w:t>Limitations</w:t>
       </w:r>
     </w:p>
     <w:p>
@@ -3649,6 +2163,35 @@
           <w:lang w:val="en-US"/>
         </w:rPr>
       </w:pPr>
+      <w:r>
+        <w:rPr>
+          <w:color w:val="000000" w:themeColor="text1"/>
+          <w:sz w:val="22"/>
+          <w:szCs w:val="22"/>
+          <w:lang w:val="en-US"/>
+        </w:rPr>
+        <w:t xml:space="preserve">As we understood, the research paper was almost 3 years old which makes this technique of sound separation almost obsolete. There have been new techniques which are, quite frankly faster and more efficient than the method we implemented in our project. Moreover, the training time for this algorithm is slower as compared to many </w:t>
+      </w:r>
+      <w:proofErr w:type="gramStart"/>
+      <w:r>
+        <w:rPr>
+          <w:color w:val="000000" w:themeColor="text1"/>
+          <w:sz w:val="22"/>
+          <w:szCs w:val="22"/>
+          <w:lang w:val="en-US"/>
+        </w:rPr>
+        <w:t>state</w:t>
+      </w:r>
+      <w:proofErr w:type="gramEnd"/>
+      <w:r>
+        <w:rPr>
+          <w:color w:val="000000" w:themeColor="text1"/>
+          <w:sz w:val="22"/>
+          <w:szCs w:val="22"/>
+          <w:lang w:val="en-US"/>
+        </w:rPr>
+        <w:t xml:space="preserve"> of the art methods present. (As concluded from practical implementation)</w:t>
+      </w:r>
     </w:p>
     <w:p>
       <w:pPr>
@@ -3656,31 +2199,12 @@
         <w:shd w:val="clear" w:color="auto" w:fill="FFFFFF"/>
         <w:jc w:val="both"/>
         <w:rPr>
-          <w:rStyle w:val="BookTitle"/>
-          <w:szCs w:val="22"/>
-        </w:rPr>
-      </w:pPr>
-      <w:r>
-        <w:rPr>
-          <w:rStyle w:val="BookTitle"/>
-          <w:szCs w:val="22"/>
-        </w:rPr>
-        <w:t>S</w:t>
-      </w:r>
-      <w:r>
-        <w:rPr>
-          <w:rStyle w:val="BookTitle"/>
-          <w:szCs w:val="22"/>
-        </w:rPr>
-        <w:t xml:space="preserve">eparation quality </w:t>
-      </w:r>
-      <w:r>
-        <w:rPr>
-          <w:rStyle w:val="BookTitle"/>
-          <w:szCs w:val="22"/>
-        </w:rPr>
-        <w:t>measurement and assessment</w:t>
-      </w:r>
+          <w:color w:val="000000" w:themeColor="text1"/>
+          <w:sz w:val="22"/>
+          <w:szCs w:val="22"/>
+          <w:lang w:val="en-US"/>
+        </w:rPr>
+      </w:pPr>
     </w:p>
     <w:p>
       <w:pPr>
@@ -3689,6 +2213,38 @@
         <w:jc w:val="both"/>
         <w:rPr>
           <w:rStyle w:val="BookTitle"/>
+          <w:szCs w:val="22"/>
+        </w:rPr>
+      </w:pPr>
+      <w:r>
+        <w:rPr>
+          <w:rStyle w:val="BookTitle"/>
+          <w:szCs w:val="22"/>
+        </w:rPr>
+        <w:t>S</w:t>
+      </w:r>
+      <w:r>
+        <w:rPr>
+          <w:rStyle w:val="BookTitle"/>
+          <w:szCs w:val="22"/>
+        </w:rPr>
+        <w:t xml:space="preserve">eparation quality </w:t>
+      </w:r>
+      <w:r>
+        <w:rPr>
+          <w:rStyle w:val="BookTitle"/>
+          <w:szCs w:val="22"/>
+        </w:rPr>
+        <w:t>measurement and assessment</w:t>
+      </w:r>
+    </w:p>
+    <w:p>
+      <w:pPr>
+        <w:pStyle w:val="NormalWeb"/>
+        <w:shd w:val="clear" w:color="auto" w:fill="FFFFFF"/>
+        <w:jc w:val="both"/>
+        <w:rPr>
+          <w:rStyle w:val="BookTitle"/>
           <w:sz w:val="22"/>
           <w:szCs w:val="22"/>
         </w:rPr>
@@ -3840,6 +2396,7 @@
           <w:lang w:val="en-US"/>
         </w:rPr>
         <w:br/>
+        <w:t xml:space="preserve">The error came out to be </w:t>
       </w:r>
       <w:r>
         <w:rPr>
@@ -3851,8 +2408,7 @@
           <w:szCs w:val="22"/>
           <w:lang w:val="en-US"/>
         </w:rPr>
-        <w:lastRenderedPageBreak/>
-        <w:t xml:space="preserve">The error came out to be </w:t>
+        <w:t>-1.</w:t>
       </w:r>
       <w:r>
         <w:rPr>
@@ -3864,7 +2420,7 @@
           <w:szCs w:val="22"/>
           <w:lang w:val="en-US"/>
         </w:rPr>
-        <w:t>-1.</w:t>
+        <w:t>5</w:t>
       </w:r>
       <w:r>
         <w:rPr>
@@ -3876,7 +2432,7 @@
           <w:szCs w:val="22"/>
           <w:lang w:val="en-US"/>
         </w:rPr>
-        <w:t>5</w:t>
+        <w:t>2</w:t>
       </w:r>
       <w:r>
         <w:rPr>
@@ -3888,7 +2444,7 @@
           <w:szCs w:val="22"/>
           <w:lang w:val="en-US"/>
         </w:rPr>
-        <w:t>2</w:t>
+        <w:t xml:space="preserve"> * 10</w:t>
       </w:r>
       <w:r>
         <w:rPr>
@@ -3898,9 +2454,10 @@
           <w:color w:val="000000" w:themeColor="text1"/>
           <w:sz w:val="22"/>
           <w:szCs w:val="22"/>
-          <w:lang w:val="en-US"/>
-        </w:rPr>
-        <w:t xml:space="preserve"> * 10</w:t>
+          <w:vertAlign w:val="superscript"/>
+          <w:lang w:val="en-US"/>
+        </w:rPr>
+        <w:t>-</w:t>
       </w:r>
       <w:r>
         <w:rPr>
@@ -3913,7 +2470,7 @@
           <w:vertAlign w:val="superscript"/>
           <w:lang w:val="en-US"/>
         </w:rPr>
-        <w:t>-</w:t>
+        <w:t>6</w:t>
       </w:r>
       <w:r>
         <w:rPr>
@@ -3923,10 +2480,9 @@
           <w:color w:val="000000" w:themeColor="text1"/>
           <w:sz w:val="22"/>
           <w:szCs w:val="22"/>
-          <w:vertAlign w:val="superscript"/>
-          <w:lang w:val="en-US"/>
-        </w:rPr>
-        <w:t>6</w:t>
+          <w:lang w:val="en-US"/>
+        </w:rPr>
+        <w:t xml:space="preserve"> which is almost zero.</w:t>
       </w:r>
       <w:r>
         <w:rPr>
@@ -3938,7 +2494,7 @@
           <w:szCs w:val="22"/>
           <w:lang w:val="en-US"/>
         </w:rPr>
-        <w:t xml:space="preserve"> which is almost zero.</w:t>
+        <w:tab/>
       </w:r>
       <w:r>
         <w:rPr>
@@ -3950,7 +2506,8 @@
           <w:szCs w:val="22"/>
           <w:lang w:val="en-US"/>
         </w:rPr>
-        <w:tab/>
+        <w:br/>
+        <w:t>Ideally, the error should be close to zero and the sound to noise ratio should be high.</w:t>
       </w:r>
       <w:r>
         <w:rPr>
@@ -3962,8 +2519,7 @@
           <w:szCs w:val="22"/>
           <w:lang w:val="en-US"/>
         </w:rPr>
-        <w:br/>
-        <w:t>Ideally, the error should be close to zero and the sound to noise ratio should be high.</w:t>
+        <w:tab/>
       </w:r>
       <w:r>
         <w:rPr>
@@ -3975,18 +2531,6 @@
           <w:szCs w:val="22"/>
           <w:lang w:val="en-US"/>
         </w:rPr>
-        <w:tab/>
-      </w:r>
-      <w:r>
-        <w:rPr>
-          <w:rFonts w:eastAsia="DengXian"/>
-          <w:bCs/>
-          <w:iCs/>
-          <w:color w:val="000000" w:themeColor="text1"/>
-          <w:sz w:val="22"/>
-          <w:szCs w:val="22"/>
-          <w:lang w:val="en-US"/>
-        </w:rPr>
         <w:br/>
       </w:r>
       <w:r>
@@ -4035,30 +2579,6 @@
           <w:shd w:val="clear" w:color="auto" w:fill="FFFFFF"/>
         </w:rPr>
         <w:tab/>
-      </w:r>
-      <w:r>
-        <w:rPr>
-          <w:rStyle w:val="BookTitle"/>
-          <w:sz w:val="22"/>
-          <w:szCs w:val="22"/>
-        </w:rPr>
-        <w:br/>
-      </w:r>
-      <w:r>
-        <w:rPr>
-          <w:rStyle w:val="BookTitle"/>
-          <w:sz w:val="22"/>
-          <w:szCs w:val="22"/>
-        </w:rPr>
-        <w:br/>
-      </w:r>
-      <w:r>
-        <w:rPr>
-          <w:rStyle w:val="BookTitle"/>
-          <w:sz w:val="22"/>
-          <w:szCs w:val="22"/>
-        </w:rPr>
-        <w:br/>
       </w:r>
     </w:p>
     <w:p>
@@ -4068,21 +2588,138 @@
         <w:jc w:val="both"/>
         <w:rPr>
           <w:rStyle w:val="BookTitle"/>
-          <w:szCs w:val="22"/>
-        </w:rPr>
-      </w:pPr>
-      <w:r>
+          <w:sz w:val="22"/>
+          <w:szCs w:val="22"/>
+        </w:rPr>
+      </w:pPr>
+    </w:p>
+    <w:p>
+      <w:pPr>
+        <w:pStyle w:val="NormalWeb"/>
+        <w:shd w:val="clear" w:color="auto" w:fill="FFFFFF"/>
+        <w:jc w:val="both"/>
         <w:rPr>
           <w:rStyle w:val="BookTitle"/>
-          <w:szCs w:val="22"/>
-        </w:rPr>
-        <w:br/>
-      </w:r>
-      <w:r>
+          <w:sz w:val="22"/>
+          <w:szCs w:val="22"/>
+        </w:rPr>
+      </w:pPr>
+    </w:p>
+    <w:p>
+      <w:pPr>
+        <w:pStyle w:val="NormalWeb"/>
+        <w:shd w:val="clear" w:color="auto" w:fill="FFFFFF"/>
+        <w:jc w:val="both"/>
         <w:rPr>
           <w:rStyle w:val="BookTitle"/>
-          <w:szCs w:val="22"/>
-        </w:rPr>
+          <w:sz w:val="22"/>
+          <w:szCs w:val="22"/>
+        </w:rPr>
+      </w:pPr>
+    </w:p>
+    <w:p>
+      <w:pPr>
+        <w:pStyle w:val="NormalWeb"/>
+        <w:shd w:val="clear" w:color="auto" w:fill="FFFFFF"/>
+        <w:jc w:val="both"/>
+        <w:rPr>
+          <w:rStyle w:val="BookTitle"/>
+          <w:sz w:val="22"/>
+          <w:szCs w:val="22"/>
+        </w:rPr>
+      </w:pPr>
+    </w:p>
+    <w:p>
+      <w:pPr>
+        <w:pStyle w:val="NormalWeb"/>
+        <w:shd w:val="clear" w:color="auto" w:fill="FFFFFF"/>
+        <w:jc w:val="both"/>
+        <w:rPr>
+          <w:rStyle w:val="BookTitle"/>
+          <w:sz w:val="22"/>
+          <w:szCs w:val="22"/>
+        </w:rPr>
+      </w:pPr>
+    </w:p>
+    <w:p>
+      <w:pPr>
+        <w:pStyle w:val="NormalWeb"/>
+        <w:shd w:val="clear" w:color="auto" w:fill="FFFFFF"/>
+        <w:jc w:val="both"/>
+        <w:rPr>
+          <w:rStyle w:val="BookTitle"/>
+          <w:sz w:val="22"/>
+          <w:szCs w:val="22"/>
+        </w:rPr>
+      </w:pPr>
+    </w:p>
+    <w:p>
+      <w:pPr>
+        <w:pStyle w:val="NormalWeb"/>
+        <w:shd w:val="clear" w:color="auto" w:fill="FFFFFF"/>
+        <w:jc w:val="both"/>
+        <w:rPr>
+          <w:rStyle w:val="BookTitle"/>
+          <w:sz w:val="22"/>
+          <w:szCs w:val="22"/>
+        </w:rPr>
+      </w:pPr>
+    </w:p>
+    <w:p>
+      <w:pPr>
+        <w:pStyle w:val="NormalWeb"/>
+        <w:shd w:val="clear" w:color="auto" w:fill="FFFFFF"/>
+        <w:jc w:val="both"/>
+        <w:rPr>
+          <w:rStyle w:val="BookTitle"/>
+          <w:sz w:val="22"/>
+          <w:szCs w:val="22"/>
+        </w:rPr>
+      </w:pPr>
+    </w:p>
+    <w:p>
+      <w:pPr>
+        <w:pStyle w:val="NormalWeb"/>
+        <w:shd w:val="clear" w:color="auto" w:fill="FFFFFF"/>
+        <w:jc w:val="both"/>
+        <w:rPr>
+          <w:rStyle w:val="BookTitle"/>
+          <w:sz w:val="22"/>
+          <w:szCs w:val="22"/>
+        </w:rPr>
+      </w:pPr>
+    </w:p>
+    <w:p>
+      <w:pPr>
+        <w:pStyle w:val="NormalWeb"/>
+        <w:shd w:val="clear" w:color="auto" w:fill="FFFFFF"/>
+        <w:jc w:val="both"/>
+        <w:rPr>
+          <w:rStyle w:val="BookTitle"/>
+          <w:sz w:val="22"/>
+          <w:szCs w:val="22"/>
+        </w:rPr>
+      </w:pPr>
+    </w:p>
+    <w:p>
+      <w:pPr>
+        <w:pStyle w:val="NormalWeb"/>
+        <w:shd w:val="clear" w:color="auto" w:fill="FFFFFF"/>
+        <w:jc w:val="both"/>
+        <w:rPr>
+          <w:rStyle w:val="BookTitle"/>
+          <w:sz w:val="22"/>
+          <w:szCs w:val="22"/>
+        </w:rPr>
+      </w:pPr>
+      <w:bookmarkStart w:id="0" w:name="_GoBack"/>
+      <w:bookmarkEnd w:id="0"/>
+      <w:r>
+        <w:rPr>
+          <w:rStyle w:val="BookTitle"/>
+          <w:szCs w:val="22"/>
+        </w:rPr>
+        <w:lastRenderedPageBreak/>
         <w:t>Result visualization</w:t>
       </w:r>
     </w:p>
@@ -4168,7 +2805,7 @@
                     </pic:cNvPicPr>
                   </pic:nvPicPr>
                   <pic:blipFill>
-                    <a:blip r:embed="rId11">
+                    <a:blip r:embed="rId9">
                       <a:extLst>
                         <a:ext uri="{28A0092B-C50C-407E-A947-70E740481C1C}">
                           <a14:useLocalDpi xmlns:a14="http://schemas.microsoft.com/office/drawing/2010/main" val="0"/>
@@ -4323,7 +2960,6 @@
           <w:szCs w:val="22"/>
           <w:lang w:eastAsia="en-US"/>
         </w:rPr>
-        <w:lastRenderedPageBreak/>
         <w:drawing>
           <wp:inline distT="0" distB="0" distL="0" distR="0" wp14:anchorId="11CBA936" wp14:editId="3C66CDBA">
             <wp:extent cx="5740400" cy="3283255"/>
@@ -4342,7 +2978,7 @@
                     </pic:cNvPicPr>
                   </pic:nvPicPr>
                   <pic:blipFill>
-                    <a:blip r:embed="rId12" cstate="print">
+                    <a:blip r:embed="rId10" cstate="print">
                       <a:extLst>
                         <a:ext uri="{28A0092B-C50C-407E-A947-70E740481C1C}">
                           <a14:useLocalDpi xmlns:a14="http://schemas.microsoft.com/office/drawing/2010/main" val="0"/>
@@ -4511,6 +3147,7 @@
           <w:szCs w:val="22"/>
           <w:lang w:eastAsia="en-US"/>
         </w:rPr>
+        <w:lastRenderedPageBreak/>
         <w:drawing>
           <wp:inline distT="0" distB="0" distL="0" distR="0" wp14:anchorId="7E591CAB" wp14:editId="570FAFF1">
             <wp:extent cx="7021688" cy="3760967"/>
@@ -4529,7 +3166,7 @@
                     </pic:cNvPicPr>
                   </pic:nvPicPr>
                   <pic:blipFill>
-                    <a:blip r:embed="rId13" cstate="print">
+                    <a:blip r:embed="rId11" cstate="print">
                       <a:extLst>
                         <a:ext uri="{28A0092B-C50C-407E-A947-70E740481C1C}">
                           <a14:useLocalDpi xmlns:a14="http://schemas.microsoft.com/office/drawing/2010/main" val="0"/>
@@ -4565,7 +3202,6 @@
           <w:sz w:val="22"/>
           <w:szCs w:val="22"/>
         </w:rPr>
-        <w:lastRenderedPageBreak/>
         <w:tab/>
       </w:r>
       <w:r>
@@ -4690,7 +3326,7 @@
                     </pic:cNvPicPr>
                   </pic:nvPicPr>
                   <pic:blipFill>
-                    <a:blip r:embed="rId14" cstate="print">
+                    <a:blip r:embed="rId12" cstate="print">
                       <a:extLst>
                         <a:ext uri="{28A0092B-C50C-407E-A947-70E740481C1C}">
                           <a14:useLocalDpi xmlns:a14="http://schemas.microsoft.com/office/drawing/2010/main" val="0"/>
@@ -4826,6 +3462,7 @@
           <w:sz w:val="22"/>
           <w:szCs w:val="22"/>
         </w:rPr>
+        <w:lastRenderedPageBreak/>
         <w:drawing>
           <wp:inline distT="0" distB="0" distL="0" distR="0" wp14:anchorId="63FAFCE6" wp14:editId="2CC21924">
             <wp:extent cx="6614160" cy="1581150"/>
@@ -4844,7 +3481,7 @@
                     </pic:cNvPicPr>
                   </pic:nvPicPr>
                   <pic:blipFill>
-                    <a:blip r:embed="rId15">
+                    <a:blip r:embed="rId13">
                       <a:extLst>
                         <a:ext uri="{28A0092B-C50C-407E-A947-70E740481C1C}">
                           <a14:useLocalDpi xmlns:a14="http://schemas.microsoft.com/office/drawing/2010/main" val="0"/>
@@ -5085,7 +3722,6 @@
           <w:sz w:val="22"/>
           <w:szCs w:val="22"/>
         </w:rPr>
-        <w:lastRenderedPageBreak/>
         <w:t xml:space="preserve">[1] K. M. J. L. R. H. K. a. S. S. </w:t>
       </w:r>
       <w:proofErr w:type="spellStart"/>
@@ -5197,7 +3833,7 @@
         <w:br/>
         <w:t xml:space="preserve">[2] </w:t>
       </w:r>
-      <w:hyperlink r:id="rId16" w:history="1">
+      <w:hyperlink r:id="rId14" w:history="1">
         <w:r>
           <w:rPr>
             <w:rStyle w:val="Hyperlink"/>

</xml_diff>

<commit_message>
Project Report along with python files
</commit_message>
<xml_diff>
--- a/Project_Report.docx
+++ b/Project_Report.docx
@@ -1496,6 +1496,547 @@
         </w:rPr>
         <w:t>Formulaes Used</w:t>
       </w:r>
+      <w:r>
+        <w:rPr>
+          <w:rStyle w:val="BookTitle"/>
+          <w:szCs w:val="22"/>
+        </w:rPr>
+        <w:tab/>
+      </w:r>
+    </w:p>
+    <w:p>
+      <w:pPr>
+        <w:pStyle w:val="NormalWeb"/>
+        <w:numPr>
+          <w:ilvl w:val="0"/>
+          <w:numId w:val="6"/>
+        </w:numPr>
+        <w:shd w:val="clear" w:color="auto" w:fill="FFFFFF"/>
+        <w:jc w:val="both"/>
+        <w:rPr>
+          <w:rStyle w:val="BookTitle"/>
+          <w:b w:val="0"/>
+          <w:i w:val="0"/>
+          <w:szCs w:val="22"/>
+        </w:rPr>
+      </w:pPr>
+      <w:r>
+        <w:rPr>
+          <w:rStyle w:val="BookTitle"/>
+          <w:b w:val="0"/>
+          <w:i w:val="0"/>
+          <w:sz w:val="22"/>
+          <w:szCs w:val="22"/>
+        </w:rPr>
+        <w:t>Claculating the STFT of input signals using the functions</w:t>
+      </w:r>
+      <w:r>
+        <w:rPr>
+          <w:rStyle w:val="BookTitle"/>
+          <w:b w:val="0"/>
+          <w:i w:val="0"/>
+          <w:sz w:val="22"/>
+          <w:szCs w:val="22"/>
+        </w:rPr>
+        <w:t>:-</w:t>
+      </w:r>
+      <w:r>
+        <w:rPr>
+          <w:rStyle w:val="BookTitle"/>
+          <w:b w:val="0"/>
+          <w:i w:val="0"/>
+          <w:sz w:val="22"/>
+          <w:szCs w:val="22"/>
+        </w:rPr>
+        <w:tab/>
+      </w:r>
+      <w:r>
+        <w:rPr>
+          <w:rStyle w:val="BookTitle"/>
+          <w:b w:val="0"/>
+          <w:i w:val="0"/>
+          <w:sz w:val="22"/>
+          <w:szCs w:val="22"/>
+        </w:rPr>
+        <w:br/>
+      </w:r>
+      <w:r>
+        <w:rPr>
+          <w:rStyle w:val="BookTitle"/>
+          <w:b w:val="0"/>
+          <w:i w:val="0"/>
+          <w:sz w:val="22"/>
+          <w:szCs w:val="22"/>
+        </w:rPr>
+        <w:br/>
+      </w:r>
+      <w:r>
+        <w:rPr>
+          <w:rStyle w:val="Absatz-Standardschriftart"/>
+          <w:bCs/>
+          <w:iCs/>
+          <w:sz w:val="22"/>
+          <w:lang w:val="en-US"/>
+        </w:rPr>
+        <w:t>For calculating the short term fourier transform of the given input audio signals we created the user defined functions which had the parameters as windowsize, fft_size and the type of window used. For our specific project work we used Hamming Window.</w:t>
+      </w:r>
+      <w:r>
+        <w:rPr>
+          <w:rStyle w:val="Absatz-Standardschriftart"/>
+          <w:bCs/>
+          <w:iCs/>
+          <w:sz w:val="22"/>
+          <w:lang w:val="en-US"/>
+        </w:rPr>
+        <w:tab/>
+      </w:r>
+      <w:r>
+        <w:rPr>
+          <w:rStyle w:val="Absatz-Standardschriftart"/>
+          <w:bCs/>
+          <w:iCs/>
+          <w:sz w:val="22"/>
+          <w:lang w:val="en-US"/>
+        </w:rPr>
+        <w:br/>
+        <w:t>Similarly, there are multiple user defined functions for Inverse STFT, DFT, Inverse DFT in a separate python script which are then imported in the main file to call the functions are get the values required.</w:t>
+      </w:r>
+      <w:r>
+        <w:rPr>
+          <w:rStyle w:val="BookTitle"/>
+          <w:b w:val="0"/>
+          <w:i w:val="0"/>
+          <w:szCs w:val="22"/>
+        </w:rPr>
+        <w:tab/>
+      </w:r>
+    </w:p>
+    <w:p>
+      <w:pPr>
+        <w:pStyle w:val="NormalWeb"/>
+        <w:numPr>
+          <w:ilvl w:val="0"/>
+          <w:numId w:val="6"/>
+        </w:numPr>
+        <w:shd w:val="clear" w:color="auto" w:fill="FFFFFF"/>
+        <w:jc w:val="both"/>
+        <w:rPr>
+          <w:rStyle w:val="BookTitle"/>
+          <w:b w:val="0"/>
+          <w:i w:val="0"/>
+          <w:szCs w:val="22"/>
+        </w:rPr>
+      </w:pPr>
+      <w:r>
+        <w:rPr>
+          <w:rStyle w:val="BookTitle"/>
+          <w:b w:val="0"/>
+          <w:i w:val="0"/>
+          <w:szCs w:val="22"/>
+        </w:rPr>
+        <w:t>Claculating the IRM mask for the given Audio Signal :-</w:t>
+      </w:r>
+      <w:r>
+        <w:rPr>
+          <w:rStyle w:val="BookTitle"/>
+          <w:b w:val="0"/>
+          <w:i w:val="0"/>
+          <w:szCs w:val="22"/>
+        </w:rPr>
+        <w:tab/>
+      </w:r>
+      <w:r>
+        <w:rPr>
+          <w:rStyle w:val="BookTitle"/>
+          <w:b w:val="0"/>
+          <w:i w:val="0"/>
+          <w:szCs w:val="22"/>
+        </w:rPr>
+        <w:br/>
+      </w:r>
+      <w:r>
+        <w:rPr>
+          <w:rStyle w:val="BookTitle"/>
+          <w:b w:val="0"/>
+          <w:i w:val="0"/>
+          <w:szCs w:val="22"/>
+        </w:rPr>
+        <w:br/>
+      </w:r>
+      <w:r>
+        <w:rPr>
+          <w:rStyle w:val="BookTitle"/>
+          <w:b w:val="0"/>
+          <w:i w:val="0"/>
+          <w:szCs w:val="22"/>
+        </w:rPr>
+        <w:br/>
+      </w:r>
+      <w:r>
+        <w:rPr>
+          <w:rStyle w:val="Absatz-Standardschriftart"/>
+          <w:sz w:val="22"/>
+          <w:lang w:val="en-US"/>
+        </w:rPr>
+        <w:t xml:space="preserve">For calculating the IRM or Ideal Ratio Mask, the formula used was alreaddy dicussed during our lecture session. </w:t>
+      </w:r>
+      <w:r>
+        <w:rPr>
+          <w:rStyle w:val="Absatz-Standardschriftart"/>
+          <w:sz w:val="22"/>
+          <w:lang w:val="en-US"/>
+        </w:rPr>
+        <w:tab/>
+      </w:r>
+      <w:r>
+        <w:rPr>
+          <w:rStyle w:val="Absatz-Standardschriftart"/>
+          <w:sz w:val="22"/>
+          <w:lang w:val="en-US"/>
+        </w:rPr>
+        <w:br/>
+      </w:r>
+      <w:r>
+        <w:rPr>
+          <w:rStyle w:val="Absatz-Standardschriftart"/>
+          <w:sz w:val="22"/>
+          <w:lang w:val="en-US"/>
+        </w:rPr>
+        <w:br/>
+      </w:r>
+      <w:r>
+        <w:rPr>
+          <w:rStyle w:val="BookTitle"/>
+          <w:b w:val="0"/>
+          <w:i w:val="0"/>
+          <w:szCs w:val="22"/>
+        </w:rPr>
+        <w:br/>
+        <w:t xml:space="preserve"> </w:t>
+      </w:r>
+      <w:r>
+        <w:rPr>
+          <w:rStyle w:val="BookTitle"/>
+          <w:b w:val="0"/>
+          <w:i w:val="0"/>
+          <w:szCs w:val="22"/>
+        </w:rPr>
+        <w:tab/>
+      </w:r>
+      <w:r>
+        <w:rPr>
+          <w:rStyle w:val="BookTitle"/>
+          <w:b w:val="0"/>
+          <w:i w:val="0"/>
+          <w:szCs w:val="22"/>
+        </w:rPr>
+        <w:tab/>
+      </w:r>
+      <w:r>
+        <w:rPr>
+          <w:rStyle w:val="BookTitle"/>
+          <w:b w:val="0"/>
+          <w:i w:val="0"/>
+          <w:szCs w:val="22"/>
+        </w:rPr>
+        <w:tab/>
+      </w:r>
+      <w:r>
+        <w:rPr>
+          <w:rStyle w:val="BookTitle"/>
+          <w:b w:val="0"/>
+          <w:i w:val="0"/>
+          <w:szCs w:val="22"/>
+        </w:rPr>
+        <w:br/>
+      </w:r>
+      <m:oMathPara>
+        <m:oMathParaPr>
+          <m:jc m:val="center"/>
+        </m:oMathParaPr>
+        <m:oMath>
+          <m:sSub>
+            <m:sSubPr>
+              <m:ctrlPr>
+                <w:rPr>
+                  <w:rStyle w:val="BookTitle"/>
+                  <w:rFonts w:ascii="Cambria Math" w:hAnsi="Cambria Math"/>
+                  <w:b w:val="0"/>
+                  <w:sz w:val="44"/>
+                  <w:szCs w:val="22"/>
+                </w:rPr>
+              </m:ctrlPr>
+            </m:sSubPr>
+            <m:e>
+              <m:r>
+                <w:rPr>
+                  <w:rStyle w:val="BookTitle"/>
+                  <w:rFonts w:ascii="Cambria Math" w:hAnsi="Cambria Math"/>
+                  <w:sz w:val="44"/>
+                  <w:szCs w:val="22"/>
+                </w:rPr>
+                <m:t>M</m:t>
+              </m:r>
+            </m:e>
+            <m:sub>
+              <m:r>
+                <w:rPr>
+                  <w:rStyle w:val="BookTitle"/>
+                  <w:rFonts w:ascii="Cambria Math" w:hAnsi="Cambria Math"/>
+                  <w:sz w:val="44"/>
+                  <w:szCs w:val="22"/>
+                </w:rPr>
+                <m:t>j</m:t>
+              </m:r>
+            </m:sub>
+          </m:sSub>
+          <m:r>
+            <m:rPr>
+              <m:sty m:val="p"/>
+            </m:rPr>
+            <w:rPr>
+              <w:rStyle w:val="BookTitle"/>
+              <w:rFonts w:ascii="Cambria Math" w:hAnsi="Cambria Math"/>
+              <w:sz w:val="44"/>
+              <w:szCs w:val="22"/>
+            </w:rPr>
+            <m:t>=</m:t>
+          </m:r>
+          <m:sSup>
+            <m:sSupPr>
+              <m:ctrlPr>
+                <w:rPr>
+                  <w:rStyle w:val="BookTitle"/>
+                  <w:rFonts w:ascii="Cambria Math" w:hAnsi="Cambria Math"/>
+                  <w:b w:val="0"/>
+                  <w:sz w:val="44"/>
+                  <w:szCs w:val="22"/>
+                </w:rPr>
+              </m:ctrlPr>
+            </m:sSupPr>
+            <m:e>
+              <m:d>
+                <m:dPr>
+                  <m:ctrlPr>
+                    <w:rPr>
+                      <w:rStyle w:val="BookTitle"/>
+                      <w:rFonts w:ascii="Cambria Math" w:hAnsi="Cambria Math"/>
+                      <w:b w:val="0"/>
+                      <w:sz w:val="44"/>
+                      <w:szCs w:val="22"/>
+                    </w:rPr>
+                  </m:ctrlPr>
+                </m:dPr>
+                <m:e>
+                  <m:f>
+                    <m:fPr>
+                      <m:ctrlPr>
+                        <w:rPr>
+                          <w:rStyle w:val="BookTitle"/>
+                          <w:rFonts w:ascii="Cambria Math" w:hAnsi="Cambria Math"/>
+                          <w:b w:val="0"/>
+                          <w:sz w:val="44"/>
+                          <w:szCs w:val="22"/>
+                        </w:rPr>
+                      </m:ctrlPr>
+                    </m:fPr>
+                    <m:num>
+                      <m:sSubSup>
+                        <m:sSubSupPr>
+                          <m:ctrlPr>
+                            <w:rPr>
+                              <w:rStyle w:val="BookTitle"/>
+                              <w:rFonts w:ascii="Cambria Math" w:hAnsi="Cambria Math"/>
+                              <w:b w:val="0"/>
+                              <w:sz w:val="44"/>
+                              <w:szCs w:val="22"/>
+                            </w:rPr>
+                          </m:ctrlPr>
+                        </m:sSubSupPr>
+                        <m:e>
+                          <m:acc>
+                            <m:accPr>
+                              <m:ctrlPr>
+                                <w:rPr>
+                                  <w:rStyle w:val="BookTitle"/>
+                                  <w:rFonts w:ascii="Cambria Math" w:hAnsi="Cambria Math"/>
+                                  <w:b w:val="0"/>
+                                  <w:sz w:val="44"/>
+                                  <w:szCs w:val="22"/>
+                                </w:rPr>
+                              </m:ctrlPr>
+                            </m:accPr>
+                            <m:e>
+                              <m:r>
+                                <w:rPr>
+                                  <w:rStyle w:val="BookTitle"/>
+                                  <w:rFonts w:ascii="Cambria Math" w:hAnsi="Cambria Math"/>
+                                  <w:sz w:val="44"/>
+                                  <w:szCs w:val="22"/>
+                                </w:rPr>
+                                <m:t>v</m:t>
+                              </m:r>
+                            </m:e>
+                          </m:acc>
+                        </m:e>
+                        <m:sub>
+                          <m:r>
+                            <w:rPr>
+                              <w:rStyle w:val="BookTitle"/>
+                              <w:rFonts w:ascii="Cambria Math" w:hAnsi="Cambria Math"/>
+                              <w:sz w:val="44"/>
+                              <w:szCs w:val="22"/>
+                            </w:rPr>
+                            <m:t>j</m:t>
+                          </m:r>
+                        </m:sub>
+                        <m:sup>
+                          <m:r>
+                            <w:rPr>
+                              <w:rStyle w:val="BookTitle"/>
+                              <w:rFonts w:ascii="Cambria Math" w:hAnsi="Cambria Math"/>
+                              <w:sz w:val="44"/>
+                              <w:szCs w:val="22"/>
+                            </w:rPr>
+                            <m:t>p</m:t>
+                          </m:r>
+                        </m:sup>
+                      </m:sSubSup>
+                    </m:num>
+                    <m:den>
+                      <m:sSub>
+                        <m:sSubPr>
+                          <m:ctrlPr>
+                            <w:rPr>
+                              <w:rStyle w:val="BookTitle"/>
+                              <w:rFonts w:ascii="Cambria Math" w:hAnsi="Cambria Math"/>
+                              <w:b w:val="0"/>
+                              <w:sz w:val="44"/>
+                              <w:szCs w:val="22"/>
+                            </w:rPr>
+                          </m:ctrlPr>
+                        </m:sSubPr>
+                        <m:e>
+                          <m:r>
+                            <w:rPr>
+                              <w:rStyle w:val="BookTitle"/>
+                              <w:rFonts w:ascii="Cambria Math" w:hAnsi="Cambria Math"/>
+                              <w:sz w:val="44"/>
+                              <w:szCs w:val="22"/>
+                            </w:rPr>
+                            <m:t>Σ</m:t>
+                          </m:r>
+                        </m:e>
+                        <m:sub>
+                          <m:r>
+                            <w:rPr>
+                              <w:rStyle w:val="BookTitle"/>
+                              <w:rFonts w:ascii="Cambria Math" w:hAnsi="Cambria Math"/>
+                              <w:sz w:val="44"/>
+                              <w:szCs w:val="22"/>
+                            </w:rPr>
+                            <m:t>k</m:t>
+                          </m:r>
+                        </m:sub>
+                      </m:sSub>
+                      <m:sSubSup>
+                        <m:sSubSupPr>
+                          <m:ctrlPr>
+                            <w:rPr>
+                              <w:rStyle w:val="BookTitle"/>
+                              <w:rFonts w:ascii="Cambria Math" w:hAnsi="Cambria Math"/>
+                              <w:b w:val="0"/>
+                              <w:sz w:val="44"/>
+                              <w:szCs w:val="22"/>
+                            </w:rPr>
+                          </m:ctrlPr>
+                        </m:sSubSupPr>
+                        <m:e>
+                          <m:acc>
+                            <m:accPr>
+                              <m:ctrlPr>
+                                <w:rPr>
+                                  <w:rStyle w:val="BookTitle"/>
+                                  <w:rFonts w:ascii="Cambria Math" w:hAnsi="Cambria Math"/>
+                                  <w:b w:val="0"/>
+                                  <w:sz w:val="44"/>
+                                  <w:szCs w:val="22"/>
+                                </w:rPr>
+                              </m:ctrlPr>
+                            </m:accPr>
+                            <m:e>
+                              <m:r>
+                                <w:rPr>
+                                  <w:rStyle w:val="BookTitle"/>
+                                  <w:rFonts w:ascii="Cambria Math" w:hAnsi="Cambria Math"/>
+                                  <w:sz w:val="44"/>
+                                  <w:szCs w:val="22"/>
+                                </w:rPr>
+                                <m:t>v</m:t>
+                              </m:r>
+                            </m:e>
+                          </m:acc>
+                        </m:e>
+                        <m:sub>
+                          <m:r>
+                            <w:rPr>
+                              <w:rStyle w:val="BookTitle"/>
+                              <w:rFonts w:ascii="Cambria Math" w:hAnsi="Cambria Math"/>
+                              <w:sz w:val="44"/>
+                              <w:szCs w:val="22"/>
+                            </w:rPr>
+                            <m:t>k</m:t>
+                          </m:r>
+                        </m:sub>
+                        <m:sup>
+                          <m:r>
+                            <w:rPr>
+                              <w:rStyle w:val="BookTitle"/>
+                              <w:rFonts w:ascii="Cambria Math" w:hAnsi="Cambria Math"/>
+                              <w:sz w:val="44"/>
+                              <w:szCs w:val="22"/>
+                            </w:rPr>
+                            <m:t>p</m:t>
+                          </m:r>
+                        </m:sup>
+                      </m:sSubSup>
+                    </m:den>
+                  </m:f>
+                </m:e>
+              </m:d>
+            </m:e>
+            <m:sup>
+              <m:r>
+                <w:rPr>
+                  <w:rStyle w:val="BookTitle"/>
+                  <w:rFonts w:ascii="Cambria Math" w:hAnsi="Cambria Math"/>
+                  <w:sz w:val="44"/>
+                  <w:szCs w:val="22"/>
+                </w:rPr>
+                <m:t>v</m:t>
+              </m:r>
+            </m:sup>
+          </m:sSup>
+          <m:r>
+            <w:rPr>
+              <w:rStyle w:val="BookTitle"/>
+              <w:b w:val="0"/>
+              <w:i w:val="0"/>
+              <w:szCs w:val="22"/>
+            </w:rPr>
+            <w:br/>
+          </m:r>
+        </m:oMath>
+      </m:oMathPara>
+      <w:r>
+        <w:rPr>
+          <w:rStyle w:val="BookTitle"/>
+          <w:b w:val="0"/>
+          <w:i w:val="0"/>
+          <w:szCs w:val="22"/>
+        </w:rPr>
+        <w:t>where the variables p and v can be modified to change the shape of the mask.</w:t>
+      </w:r>
     </w:p>
     <w:p>
       <w:pPr>
@@ -1518,346 +2059,409 @@
           <w:szCs w:val="22"/>
         </w:rPr>
       </w:pPr>
+      <w:r>
+        <w:rPr>
+          <w:rStyle w:val="BookTitle"/>
+          <w:szCs w:val="22"/>
+        </w:rPr>
+        <w:t>Evaluation</w:t>
+      </w:r>
+      <w:r>
+        <w:rPr>
+          <w:rStyle w:val="BookTitle"/>
+          <w:szCs w:val="22"/>
+        </w:rPr>
+        <w:t xml:space="preserve"> and Visualization</w:t>
+      </w:r>
     </w:p>
     <w:p>
       <w:pPr>
         <w:pStyle w:val="NormalWeb"/>
+        <w:numPr>
+          <w:ilvl w:val="0"/>
+          <w:numId w:val="7"/>
+        </w:numPr>
         <w:shd w:val="clear" w:color="auto" w:fill="FFFFFF"/>
         <w:jc w:val="both"/>
         <w:rPr>
-          <w:rStyle w:val="BookTitle"/>
-          <w:szCs w:val="22"/>
-        </w:rPr>
-      </w:pPr>
-      <w:r>
-        <w:rPr>
-          <w:rStyle w:val="BookTitle"/>
-          <w:szCs w:val="22"/>
-        </w:rPr>
-        <w:t>Evaluation</w:t>
+          <w:sz w:val="22"/>
+          <w:szCs w:val="22"/>
+          <w:lang w:val="en-US"/>
+        </w:rPr>
+      </w:pPr>
+      <w:r>
+        <w:rPr>
+          <w:sz w:val="22"/>
+          <w:szCs w:val="22"/>
+        </w:rPr>
+        <w:t>For single audio file</w:t>
+      </w:r>
+      <w:r>
+        <w:rPr>
+          <w:sz w:val="22"/>
+          <w:szCs w:val="22"/>
+        </w:rPr>
+        <w:tab/>
+      </w:r>
+      <w:r>
+        <w:rPr>
+          <w:sz w:val="22"/>
+          <w:szCs w:val="22"/>
+        </w:rPr>
+        <w:br/>
+      </w:r>
+      <w:r>
+        <w:rPr>
+          <w:sz w:val="22"/>
+          <w:szCs w:val="22"/>
+        </w:rPr>
+        <w:br/>
+      </w:r>
+      <w:r>
+        <w:rPr>
+          <w:sz w:val="22"/>
+          <w:szCs w:val="22"/>
+        </w:rPr>
+        <w:t>We evaluate</w:t>
+      </w:r>
+      <w:r>
+        <w:rPr>
+          <w:sz w:val="22"/>
+          <w:szCs w:val="22"/>
+        </w:rPr>
+        <w:t>d</w:t>
+      </w:r>
+      <w:r>
+        <w:rPr>
+          <w:sz w:val="22"/>
+          <w:szCs w:val="22"/>
+        </w:rPr>
+        <w:t xml:space="preserve"> the </w:t>
+      </w:r>
+      <w:r>
+        <w:rPr>
+          <w:sz w:val="22"/>
+          <w:szCs w:val="22"/>
+        </w:rPr>
+        <w:t xml:space="preserve">mask prediction </w:t>
+      </w:r>
+      <w:r>
+        <w:rPr>
+          <w:sz w:val="22"/>
+          <w:szCs w:val="22"/>
+        </w:rPr>
+        <w:t>for one audio file by changing the hyperparameters for the GRU model</w:t>
+      </w:r>
+      <w:r>
+        <w:rPr>
+          <w:sz w:val="22"/>
+          <w:szCs w:val="22"/>
+        </w:rPr>
+        <w:t xml:space="preserve"> and getting the mean values for Signal to Distortion Ratio (SDR), Signal to Interference Ratio (SIR) and Signal to Artifact Ratio (SAR) </w:t>
+      </w:r>
+      <w:r>
+        <w:rPr>
+          <w:sz w:val="22"/>
+          <w:szCs w:val="22"/>
+        </w:rPr>
+        <w:t>. The results obtained were:</w:t>
       </w:r>
     </w:p>
     <w:p>
       <w:pPr>
         <w:pStyle w:val="NormalWeb"/>
+        <w:numPr>
+          <w:ilvl w:val="1"/>
+          <w:numId w:val="7"/>
+        </w:numPr>
         <w:shd w:val="clear" w:color="auto" w:fill="FFFFFF"/>
         <w:jc w:val="both"/>
         <w:rPr>
           <w:sz w:val="22"/>
           <w:szCs w:val="22"/>
-        </w:rPr>
-      </w:pPr>
-      <w:r>
-        <w:rPr>
-          <w:sz w:val="22"/>
-          <w:szCs w:val="22"/>
-        </w:rPr>
-        <w:t xml:space="preserve">We evaluate the result by calculating the Signal-to-noise ratio (SNR) </w:t>
-      </w:r>
-      <w:r>
-        <w:rPr>
-          <w:sz w:val="22"/>
-          <w:szCs w:val="22"/>
-        </w:rPr>
-        <w:t>w</w:t>
-      </w:r>
-      <w:r>
-        <w:rPr>
-          <w:sz w:val="22"/>
-          <w:szCs w:val="22"/>
-        </w:rPr>
-        <w:t xml:space="preserve">here, </w:t>
+          <w:lang w:val="en-US"/>
+        </w:rPr>
+      </w:pPr>
+      <w:r>
+        <w:rPr>
+          <w:sz w:val="22"/>
+          <w:szCs w:val="22"/>
+        </w:rPr>
+        <w:t>Mean SDR = -11.51</w:t>
+      </w:r>
+      <w:r>
+        <w:rPr>
+          <w:sz w:val="22"/>
+          <w:szCs w:val="22"/>
+        </w:rPr>
+        <w:tab/>
+      </w:r>
+      <w:r>
+        <w:rPr>
+          <w:sz w:val="22"/>
+          <w:szCs w:val="22"/>
+        </w:rPr>
+        <w:br/>
+      </w:r>
+      <w:r>
+        <w:rPr>
+          <w:sz w:val="22"/>
+          <w:szCs w:val="22"/>
+          <w:lang w:val="en-US"/>
+        </w:rPr>
+        <w:t>Mean SIR = -0.57</w:t>
+      </w:r>
+      <w:r>
+        <w:rPr>
+          <w:sz w:val="22"/>
+          <w:szCs w:val="22"/>
+          <w:lang w:val="en-US"/>
+        </w:rPr>
+        <w:tab/>
+      </w:r>
+      <w:r>
+        <w:rPr>
+          <w:sz w:val="22"/>
+          <w:szCs w:val="22"/>
+          <w:lang w:val="en-US"/>
+        </w:rPr>
+        <w:br/>
+        <w:t>Mean SAR = -7.56</w:t>
+      </w:r>
+      <w:r>
+        <w:rPr>
+          <w:sz w:val="22"/>
+          <w:szCs w:val="22"/>
+          <w:lang w:val="en-US"/>
+        </w:rPr>
+        <w:tab/>
+      </w:r>
+      <w:r>
+        <w:rPr>
+          <w:sz w:val="22"/>
+          <w:szCs w:val="22"/>
+          <w:lang w:val="en-US"/>
+        </w:rPr>
+        <w:br/>
+      </w:r>
+      <w:r>
+        <w:rPr>
+          <w:sz w:val="22"/>
+          <w:szCs w:val="22"/>
+          <w:lang w:val="en-US"/>
+        </w:rPr>
+        <w:br/>
+      </w:r>
+      <w:r>
+        <w:rPr>
+          <w:sz w:val="22"/>
+          <w:szCs w:val="22"/>
+          <w:lang w:val="en-US"/>
+        </w:rPr>
+        <w:br/>
+      </w:r>
+      <w:r>
+        <w:rPr>
+          <w:sz w:val="22"/>
+          <w:szCs w:val="22"/>
+          <w:lang w:val="en-US"/>
+        </w:rPr>
+        <w:br/>
+      </w:r>
+      <w:bookmarkStart w:id="0" w:name="_GoBack"/>
+      <w:r>
+        <w:rPr>
+          <w:noProof/>
+        </w:rPr>
+        <w:drawing>
+          <wp:inline distT="0" distB="0" distL="0" distR="0" wp14:anchorId="2CE458A6" wp14:editId="4F29A9C0">
+            <wp:extent cx="4314825" cy="2457450"/>
+            <wp:effectExtent l="0" t="0" r="9525" b="0"/>
+            <wp:docPr id="12" name="Picture 12"/>
+            <wp:cNvGraphicFramePr>
+              <a:graphicFrameLocks xmlns:a="http://schemas.openxmlformats.org/drawingml/2006/main" noChangeAspect="1"/>
+            </wp:cNvGraphicFramePr>
+            <a:graphic xmlns:a="http://schemas.openxmlformats.org/drawingml/2006/main">
+              <a:graphicData uri="http://schemas.openxmlformats.org/drawingml/2006/picture">
+                <pic:pic xmlns:pic="http://schemas.openxmlformats.org/drawingml/2006/picture">
+                  <pic:nvPicPr>
+                    <pic:cNvPr id="1" name=""/>
+                    <pic:cNvPicPr/>
+                  </pic:nvPicPr>
+                  <pic:blipFill>
+                    <a:blip r:embed="rId9"/>
+                    <a:stretch>
+                      <a:fillRect/>
+                    </a:stretch>
+                  </pic:blipFill>
+                  <pic:spPr>
+                    <a:xfrm>
+                      <a:off x="0" y="0"/>
+                      <a:ext cx="4314825" cy="2457450"/>
+                    </a:xfrm>
+                    <a:prstGeom prst="rect">
+                      <a:avLst/>
+                    </a:prstGeom>
+                  </pic:spPr>
+                </pic:pic>
+              </a:graphicData>
+            </a:graphic>
+          </wp:inline>
+        </w:drawing>
+      </w:r>
+      <w:bookmarkEnd w:id="0"/>
+      <w:r>
+        <w:rPr>
+          <w:sz w:val="22"/>
+          <w:szCs w:val="22"/>
+          <w:lang w:val="en-US"/>
+        </w:rPr>
+        <w:br/>
+      </w:r>
+      <w:r>
+        <w:rPr>
+          <w:sz w:val="22"/>
+          <w:szCs w:val="22"/>
+          <w:lang w:val="en-US"/>
+        </w:rPr>
+        <w:br/>
+      </w:r>
+      <w:r>
+        <w:rPr>
+          <w:sz w:val="22"/>
+          <w:szCs w:val="22"/>
+          <w:lang w:val="en-US"/>
+        </w:rPr>
+        <w:br/>
+      </w:r>
+      <w:r>
+        <w:rPr>
+          <w:noProof/>
+        </w:rPr>
+        <w:drawing>
+          <wp:inline distT="0" distB="0" distL="0" distR="0" wp14:anchorId="38A6798D" wp14:editId="135F3B35">
+            <wp:extent cx="5817981" cy="228180"/>
+            <wp:effectExtent l="0" t="0" r="0" b="635"/>
+            <wp:docPr id="13" name="Picture 13"/>
+            <wp:cNvGraphicFramePr>
+              <a:graphicFrameLocks xmlns:a="http://schemas.openxmlformats.org/drawingml/2006/main" noChangeAspect="1"/>
+            </wp:cNvGraphicFramePr>
+            <a:graphic xmlns:a="http://schemas.openxmlformats.org/drawingml/2006/main">
+              <a:graphicData uri="http://schemas.openxmlformats.org/drawingml/2006/picture">
+                <pic:pic xmlns:pic="http://schemas.openxmlformats.org/drawingml/2006/picture">
+                  <pic:nvPicPr>
+                    <pic:cNvPr id="1" name=""/>
+                    <pic:cNvPicPr/>
+                  </pic:nvPicPr>
+                  <pic:blipFill>
+                    <a:blip r:embed="rId10"/>
+                    <a:stretch>
+                      <a:fillRect/>
+                    </a:stretch>
+                  </pic:blipFill>
+                  <pic:spPr>
+                    <a:xfrm>
+                      <a:off x="0" y="0"/>
+                      <a:ext cx="5991169" cy="234972"/>
+                    </a:xfrm>
+                    <a:prstGeom prst="rect">
+                      <a:avLst/>
+                    </a:prstGeom>
+                  </pic:spPr>
+                </pic:pic>
+              </a:graphicData>
+            </a:graphic>
+          </wp:inline>
+        </w:drawing>
+      </w:r>
+      <w:r>
+        <w:rPr>
+          <w:sz w:val="22"/>
+          <w:szCs w:val="22"/>
+          <w:lang w:val="en-US"/>
+        </w:rPr>
+        <w:br/>
+      </w:r>
+      <w:r>
+        <w:rPr>
+          <w:sz w:val="22"/>
+          <w:szCs w:val="22"/>
+          <w:lang w:val="en-US"/>
+        </w:rPr>
+        <w:br/>
+      </w:r>
+      <w:r>
+        <w:rPr>
+          <w:sz w:val="22"/>
+          <w:szCs w:val="22"/>
+          <w:lang w:val="en-US"/>
+        </w:rPr>
+        <w:br/>
+      </w:r>
+      <w:r>
+        <w:rPr>
+          <w:sz w:val="22"/>
+          <w:szCs w:val="22"/>
+          <w:lang w:val="en-US"/>
+        </w:rPr>
+        <w:br/>
+      </w:r>
+      <w:r>
+        <w:rPr>
+          <w:sz w:val="22"/>
+          <w:szCs w:val="22"/>
+          <w:lang w:val="en-US"/>
+        </w:rPr>
+        <w:br/>
+      </w:r>
+      <w:r>
+        <w:rPr>
+          <w:sz w:val="22"/>
+          <w:szCs w:val="22"/>
+          <w:lang w:val="en-US"/>
+        </w:rPr>
+        <w:br/>
+      </w:r>
+      <w:r>
+        <w:rPr>
+          <w:sz w:val="22"/>
+          <w:szCs w:val="22"/>
+          <w:lang w:val="en-US"/>
+        </w:rPr>
+        <w:br/>
+      </w:r>
+      <w:r>
+        <w:rPr>
+          <w:sz w:val="22"/>
+          <w:szCs w:val="22"/>
+          <w:lang w:val="en-US"/>
+        </w:rPr>
+        <w:br/>
+      </w:r>
+      <w:r>
+        <w:rPr>
+          <w:sz w:val="22"/>
+          <w:szCs w:val="22"/>
+          <w:lang w:val="en-US"/>
+        </w:rPr>
+        <w:br/>
+      </w:r>
+      <w:r>
+        <w:rPr>
+          <w:sz w:val="22"/>
+          <w:szCs w:val="22"/>
+          <w:lang w:val="en-US"/>
+        </w:rPr>
+        <w:br/>
       </w:r>
     </w:p>
     <w:p>
       <w:pPr>
         <w:pStyle w:val="NormalWeb"/>
-        <w:shd w:val="clear" w:color="auto" w:fill="FFFFFF"/>
-        <w:ind w:firstLine="720"/>
-        <w:jc w:val="both"/>
-        <w:rPr>
-          <w:sz w:val="22"/>
-          <w:szCs w:val="22"/>
-        </w:rPr>
-      </w:pPr>
-      <w:r>
-        <w:rPr>
-          <w:sz w:val="22"/>
-          <w:szCs w:val="22"/>
-        </w:rPr>
-        <w:t>f</w:t>
-      </w:r>
-      <w:r>
-        <w:rPr>
-          <w:sz w:val="22"/>
-          <w:szCs w:val="22"/>
-        </w:rPr>
-        <w:t xml:space="preserve">t = original signal, </w:t>
-      </w:r>
-      <w:r>
-        <w:rPr>
-          <w:sz w:val="22"/>
-          <w:szCs w:val="22"/>
-        </w:rPr>
-        <w:t xml:space="preserve"> </w:t>
-      </w:r>
-      <w:r>
-        <w:rPr>
-          <w:sz w:val="22"/>
-          <w:szCs w:val="22"/>
-        </w:rPr>
-        <w:t>e</w:t>
-      </w:r>
-      <w:r>
-        <w:rPr>
-          <w:sz w:val="22"/>
-          <w:szCs w:val="22"/>
-        </w:rPr>
-        <w:t>rr</w:t>
-      </w:r>
-      <w:r>
-        <w:rPr>
-          <w:sz w:val="22"/>
-          <w:szCs w:val="22"/>
-        </w:rPr>
-        <w:t xml:space="preserve"> = original minus separated </w:t>
-      </w:r>
-    </w:p>
-    <w:p>
-      <w:pPr>
-        <w:pStyle w:val="NormalWeb"/>
-        <w:shd w:val="clear" w:color="auto" w:fill="FFFFFF"/>
-        <w:ind w:left="720"/>
-        <w:jc w:val="both"/>
-        <w:rPr>
-          <w:sz w:val="22"/>
-          <w:szCs w:val="22"/>
-        </w:rPr>
-      </w:pPr>
-      <w:r>
-        <w:rPr>
-          <w:sz w:val="22"/>
-          <w:szCs w:val="22"/>
-        </w:rPr>
-        <w:t xml:space="preserve">SNR = </w:t>
-      </w:r>
-      <m:oMath>
-        <m:r>
-          <w:rPr>
-            <w:rFonts w:ascii="Cambria Math" w:hAnsi="Cambria Math"/>
-            <w:sz w:val="22"/>
-            <w:szCs w:val="22"/>
-          </w:rPr>
-          <m:t>10</m:t>
-        </m:r>
-        <m:func>
-          <m:funcPr>
-            <m:ctrlPr>
-              <w:rPr>
-                <w:rFonts w:ascii="Cambria Math" w:hAnsi="Cambria Math"/>
-                <w:i/>
-                <w:sz w:val="22"/>
-                <w:szCs w:val="22"/>
-              </w:rPr>
-            </m:ctrlPr>
-          </m:funcPr>
-          <m:fName>
-            <m:sSub>
-              <m:sSubPr>
-                <m:ctrlPr>
-                  <w:rPr>
-                    <w:rFonts w:ascii="Cambria Math" w:hAnsi="Cambria Math"/>
-                    <w:i/>
-                    <w:sz w:val="22"/>
-                    <w:szCs w:val="22"/>
-                  </w:rPr>
-                </m:ctrlPr>
-              </m:sSubPr>
-              <m:e>
-                <m:r>
-                  <m:rPr>
-                    <m:sty m:val="p"/>
-                  </m:rPr>
-                  <w:rPr>
-                    <w:rFonts w:ascii="Cambria Math" w:hAnsi="Cambria Math"/>
-                    <w:sz w:val="22"/>
-                    <w:szCs w:val="22"/>
-                  </w:rPr>
-                  <m:t>log</m:t>
-                </m:r>
-              </m:e>
-              <m:sub>
-                <m:r>
-                  <w:rPr>
-                    <w:rFonts w:ascii="Cambria Math" w:hAnsi="Cambria Math"/>
-                    <w:sz w:val="22"/>
-                    <w:szCs w:val="22"/>
-                  </w:rPr>
-                  <m:t>10</m:t>
-                </m:r>
-              </m:sub>
-            </m:sSub>
-            <m:r>
-              <w:rPr>
-                <w:rFonts w:ascii="Cambria Math" w:hAnsi="Cambria Math"/>
-                <w:sz w:val="22"/>
-                <w:szCs w:val="22"/>
-              </w:rPr>
-              <m:t>(</m:t>
-            </m:r>
-          </m:fName>
-          <m:e>
-            <m:f>
-              <m:fPr>
-                <m:ctrlPr>
-                  <w:rPr>
-                    <w:rFonts w:ascii="Cambria Math" w:hAnsi="Cambria Math"/>
-                    <w:i/>
-                    <w:sz w:val="22"/>
-                    <w:szCs w:val="22"/>
-                  </w:rPr>
-                </m:ctrlPr>
-              </m:fPr>
-              <m:num>
-                <m:nary>
-                  <m:naryPr>
-                    <m:chr m:val="∑"/>
-                    <m:limLoc m:val="subSup"/>
-                    <m:supHide m:val="1"/>
-                    <m:ctrlPr>
-                      <w:rPr>
-                        <w:rFonts w:ascii="Cambria Math" w:hAnsi="Cambria Math"/>
-                        <w:i/>
-                        <w:sz w:val="22"/>
-                        <w:szCs w:val="22"/>
-                      </w:rPr>
-                    </m:ctrlPr>
-                  </m:naryPr>
-                  <m:sub>
-                    <m:r>
-                      <w:rPr>
-                        <w:rFonts w:ascii="Cambria Math" w:hAnsi="Cambria Math"/>
-                        <w:sz w:val="22"/>
-                        <w:szCs w:val="22"/>
-                      </w:rPr>
-                      <m:t>t</m:t>
-                    </m:r>
-                  </m:sub>
-                  <m:sup/>
-                  <m:e>
-                    <m:sSup>
-                      <m:sSupPr>
-                        <m:ctrlPr>
-                          <w:rPr>
-                            <w:rFonts w:ascii="Cambria Math" w:hAnsi="Cambria Math"/>
-                            <w:i/>
-                            <w:sz w:val="22"/>
-                            <w:szCs w:val="22"/>
-                          </w:rPr>
-                        </m:ctrlPr>
-                      </m:sSupPr>
-                      <m:e>
-                        <m:r>
-                          <w:rPr>
-                            <w:rFonts w:ascii="Cambria Math" w:hAnsi="Cambria Math"/>
-                            <w:sz w:val="22"/>
-                            <w:szCs w:val="22"/>
-                          </w:rPr>
-                          <m:t>s(t)</m:t>
-                        </m:r>
-                      </m:e>
-                      <m:sup>
-                        <m:r>
-                          <w:rPr>
-                            <w:rFonts w:ascii="Cambria Math" w:hAnsi="Cambria Math"/>
-                            <w:sz w:val="22"/>
-                            <w:szCs w:val="22"/>
-                          </w:rPr>
-                          <m:t>2</m:t>
-                        </m:r>
-                      </m:sup>
-                    </m:sSup>
-                  </m:e>
-                </m:nary>
-              </m:num>
-              <m:den>
-                <m:nary>
-                  <m:naryPr>
-                    <m:chr m:val="∑"/>
-                    <m:limLoc m:val="subSup"/>
-                    <m:supHide m:val="1"/>
-                    <m:ctrlPr>
-                      <w:rPr>
-                        <w:rFonts w:ascii="Cambria Math" w:hAnsi="Cambria Math"/>
-                        <w:i/>
-                        <w:sz w:val="22"/>
-                        <w:szCs w:val="22"/>
-                      </w:rPr>
-                    </m:ctrlPr>
-                  </m:naryPr>
-                  <m:sub>
-                    <m:r>
-                      <w:rPr>
-                        <w:rFonts w:ascii="Cambria Math" w:hAnsi="Cambria Math"/>
-                        <w:sz w:val="22"/>
-                        <w:szCs w:val="22"/>
-                      </w:rPr>
-                      <m:t>t</m:t>
-                    </m:r>
-                  </m:sub>
-                  <m:sup/>
-                  <m:e>
-                    <m:sSup>
-                      <m:sSupPr>
-                        <m:ctrlPr>
-                          <w:rPr>
-                            <w:rFonts w:ascii="Cambria Math" w:hAnsi="Cambria Math"/>
-                            <w:i/>
-                            <w:sz w:val="22"/>
-                            <w:szCs w:val="22"/>
-                          </w:rPr>
-                        </m:ctrlPr>
-                      </m:sSupPr>
-                      <m:e>
-                        <m:r>
-                          <w:rPr>
-                            <w:rFonts w:ascii="Cambria Math" w:hAnsi="Cambria Math"/>
-                            <w:sz w:val="22"/>
-                            <w:szCs w:val="22"/>
-                          </w:rPr>
-                          <m:t>e(t)</m:t>
-                        </m:r>
-                      </m:e>
-                      <m:sup>
-                        <m:r>
-                          <w:rPr>
-                            <w:rFonts w:ascii="Cambria Math" w:hAnsi="Cambria Math"/>
-                            <w:sz w:val="22"/>
-                            <w:szCs w:val="22"/>
-                          </w:rPr>
-                          <m:t>2</m:t>
-                        </m:r>
-                      </m:sup>
-                    </m:sSup>
-                  </m:e>
-                </m:nary>
-              </m:den>
-            </m:f>
-            <m:r>
-              <w:rPr>
-                <w:rFonts w:ascii="Cambria Math" w:hAnsi="Cambria Math"/>
-                <w:sz w:val="22"/>
-                <w:szCs w:val="22"/>
-              </w:rPr>
-              <m:t>)</m:t>
-            </m:r>
-          </m:e>
-        </m:func>
-      </m:oMath>
-    </w:p>
-    <w:p>
-      <w:pPr>
-        <w:pStyle w:val="NormalWeb"/>
+        <w:numPr>
+          <w:ilvl w:val="1"/>
+          <w:numId w:val="7"/>
+        </w:numPr>
         <w:shd w:val="clear" w:color="auto" w:fill="FFFFFF"/>
         <w:jc w:val="both"/>
         <w:rPr>
@@ -1872,401 +2476,253 @@
           <w:szCs w:val="22"/>
           <w:lang w:val="en-US"/>
         </w:rPr>
-        <w:t>In this case, SNR =</w:t>
-      </w:r>
-      <w:r>
-        <w:rPr>
-          <w:sz w:val="22"/>
-          <w:szCs w:val="22"/>
-          <w:lang w:val="en-US"/>
-        </w:rPr>
-        <w:t xml:space="preserve"> </w:t>
-      </w:r>
-      <w:r>
-        <w:rPr>
-          <w:sz w:val="22"/>
-          <w:szCs w:val="22"/>
-          <w:lang w:val="en-US"/>
-        </w:rPr>
-        <w:t xml:space="preserve">135.54 </w:t>
-      </w:r>
-      <w:proofErr w:type="spellStart"/>
-      <w:r>
-        <w:rPr>
-          <w:sz w:val="22"/>
-          <w:szCs w:val="22"/>
-          <w:lang w:val="en-US"/>
-        </w:rPr>
-        <w:t>dB.</w:t>
-      </w:r>
-      <w:proofErr w:type="spellEnd"/>
+        <w:lastRenderedPageBreak/>
+        <w:t>Mean SDR = -11.3</w:t>
+      </w:r>
+      <w:r>
+        <w:rPr>
+          <w:sz w:val="22"/>
+          <w:szCs w:val="22"/>
+          <w:lang w:val="en-US"/>
+        </w:rPr>
+        <w:t>6</w:t>
+      </w:r>
+      <w:r>
+        <w:rPr>
+          <w:sz w:val="22"/>
+          <w:szCs w:val="22"/>
+          <w:lang w:val="en-US"/>
+        </w:rPr>
+        <w:tab/>
+      </w:r>
+      <w:r>
+        <w:rPr>
+          <w:sz w:val="22"/>
+          <w:szCs w:val="22"/>
+          <w:lang w:val="en-US"/>
+        </w:rPr>
+        <w:br/>
+        <w:t>Mean SIR = -0.</w:t>
+      </w:r>
+      <w:r>
+        <w:rPr>
+          <w:sz w:val="22"/>
+          <w:szCs w:val="22"/>
+          <w:lang w:val="en-US"/>
+        </w:rPr>
+        <w:t>53</w:t>
+      </w:r>
+      <w:r>
+        <w:rPr>
+          <w:sz w:val="22"/>
+          <w:szCs w:val="22"/>
+          <w:lang w:val="en-US"/>
+        </w:rPr>
+        <w:tab/>
+      </w:r>
+      <w:r>
+        <w:rPr>
+          <w:sz w:val="22"/>
+          <w:szCs w:val="22"/>
+          <w:lang w:val="en-US"/>
+        </w:rPr>
+        <w:tab/>
+      </w:r>
+      <w:r>
+        <w:rPr>
+          <w:sz w:val="22"/>
+          <w:szCs w:val="22"/>
+          <w:lang w:val="en-US"/>
+        </w:rPr>
+        <w:br/>
+        <w:t>Mean SAR = -7.</w:t>
+      </w:r>
+      <w:r>
+        <w:rPr>
+          <w:sz w:val="22"/>
+          <w:szCs w:val="22"/>
+          <w:lang w:val="en-US"/>
+        </w:rPr>
+        <w:t>50</w:t>
+      </w:r>
+      <w:r>
+        <w:rPr>
+          <w:sz w:val="22"/>
+          <w:szCs w:val="22"/>
+          <w:lang w:val="en-US"/>
+        </w:rPr>
+        <w:tab/>
+      </w:r>
+      <w:r>
+        <w:rPr>
+          <w:sz w:val="22"/>
+          <w:szCs w:val="22"/>
+          <w:lang w:val="en-US"/>
+        </w:rPr>
+        <w:br/>
+      </w:r>
+      <w:r>
+        <w:rPr>
+          <w:sz w:val="22"/>
+          <w:szCs w:val="22"/>
+          <w:lang w:val="en-US"/>
+        </w:rPr>
+        <w:tab/>
+      </w:r>
+      <w:r>
+        <w:rPr>
+          <w:sz w:val="22"/>
+          <w:szCs w:val="22"/>
+          <w:lang w:val="en-US"/>
+        </w:rPr>
+        <w:br/>
+      </w:r>
+      <w:r>
+        <w:rPr>
+          <w:noProof/>
+        </w:rPr>
+        <w:drawing>
+          <wp:inline distT="0" distB="0" distL="0" distR="0" wp14:anchorId="036880EF" wp14:editId="5B2705A6">
+            <wp:extent cx="4438650" cy="2362200"/>
+            <wp:effectExtent l="0" t="0" r="0" b="0"/>
+            <wp:docPr id="14" name="Picture 14"/>
+            <wp:cNvGraphicFramePr>
+              <a:graphicFrameLocks xmlns:a="http://schemas.openxmlformats.org/drawingml/2006/main" noChangeAspect="1"/>
+            </wp:cNvGraphicFramePr>
+            <a:graphic xmlns:a="http://schemas.openxmlformats.org/drawingml/2006/main">
+              <a:graphicData uri="http://schemas.openxmlformats.org/drawingml/2006/picture">
+                <pic:pic xmlns:pic="http://schemas.openxmlformats.org/drawingml/2006/picture">
+                  <pic:nvPicPr>
+                    <pic:cNvPr id="1" name=""/>
+                    <pic:cNvPicPr/>
+                  </pic:nvPicPr>
+                  <pic:blipFill>
+                    <a:blip r:embed="rId11"/>
+                    <a:stretch>
+                      <a:fillRect/>
+                    </a:stretch>
+                  </pic:blipFill>
+                  <pic:spPr>
+                    <a:xfrm>
+                      <a:off x="0" y="0"/>
+                      <a:ext cx="4438650" cy="2362200"/>
+                    </a:xfrm>
+                    <a:prstGeom prst="rect">
+                      <a:avLst/>
+                    </a:prstGeom>
+                  </pic:spPr>
+                </pic:pic>
+              </a:graphicData>
+            </a:graphic>
+          </wp:inline>
+        </w:drawing>
+      </w:r>
+      <w:r>
+        <w:rPr>
+          <w:sz w:val="22"/>
+          <w:szCs w:val="22"/>
+          <w:lang w:val="en-US"/>
+        </w:rPr>
+        <w:br/>
+      </w:r>
+      <w:r>
+        <w:rPr>
+          <w:sz w:val="22"/>
+          <w:szCs w:val="22"/>
+          <w:lang w:val="en-US"/>
+        </w:rPr>
+        <w:br/>
+      </w:r>
+      <w:r>
+        <w:rPr>
+          <w:sz w:val="22"/>
+          <w:szCs w:val="22"/>
+          <w:lang w:val="en-US"/>
+        </w:rPr>
+        <w:br/>
+      </w:r>
+      <w:r>
+        <w:rPr>
+          <w:noProof/>
+        </w:rPr>
+        <w:drawing>
+          <wp:inline distT="0" distB="0" distL="0" distR="0" wp14:anchorId="3D77E7A4" wp14:editId="1F174780">
+            <wp:extent cx="5865689" cy="211793"/>
+            <wp:effectExtent l="0" t="0" r="0" b="0"/>
+            <wp:docPr id="15" name="Picture 15"/>
+            <wp:cNvGraphicFramePr>
+              <a:graphicFrameLocks xmlns:a="http://schemas.openxmlformats.org/drawingml/2006/main" noChangeAspect="1"/>
+            </wp:cNvGraphicFramePr>
+            <a:graphic xmlns:a="http://schemas.openxmlformats.org/drawingml/2006/main">
+              <a:graphicData uri="http://schemas.openxmlformats.org/drawingml/2006/picture">
+                <pic:pic xmlns:pic="http://schemas.openxmlformats.org/drawingml/2006/picture">
+                  <pic:nvPicPr>
+                    <pic:cNvPr id="1" name=""/>
+                    <pic:cNvPicPr/>
+                  </pic:nvPicPr>
+                  <pic:blipFill>
+                    <a:blip r:embed="rId12"/>
+                    <a:stretch>
+                      <a:fillRect/>
+                    </a:stretch>
+                  </pic:blipFill>
+                  <pic:spPr>
+                    <a:xfrm>
+                      <a:off x="0" y="0"/>
+                      <a:ext cx="6090574" cy="219913"/>
+                    </a:xfrm>
+                    <a:prstGeom prst="rect">
+                      <a:avLst/>
+                    </a:prstGeom>
+                  </pic:spPr>
+                </pic:pic>
+              </a:graphicData>
+            </a:graphic>
+          </wp:inline>
+        </w:drawing>
+      </w:r>
+      <w:r>
+        <w:rPr>
+          <w:sz w:val="22"/>
+          <w:szCs w:val="22"/>
+          <w:lang w:val="en-US"/>
+        </w:rPr>
+        <w:br/>
+      </w:r>
+      <w:r>
+        <w:rPr>
+          <w:sz w:val="22"/>
+          <w:szCs w:val="22"/>
+          <w:lang w:val="en-US"/>
+        </w:rPr>
+        <w:br/>
+      </w:r>
     </w:p>
     <w:p>
       <w:pPr>
         <w:pStyle w:val="NormalWeb"/>
+        <w:numPr>
+          <w:ilvl w:val="1"/>
+          <w:numId w:val="7"/>
+        </w:numPr>
         <w:shd w:val="clear" w:color="auto" w:fill="FFFFFF"/>
         <w:jc w:val="both"/>
         <w:rPr>
-          <w:rStyle w:val="BookTitle"/>
-          <w:sz w:val="22"/>
-          <w:szCs w:val="22"/>
-        </w:rPr>
-      </w:pPr>
-    </w:p>
-    <w:p>
-      <w:pPr>
-        <w:pStyle w:val="NormalWeb"/>
-        <w:shd w:val="clear" w:color="auto" w:fill="FFFFFF"/>
-        <w:jc w:val="both"/>
-        <w:rPr>
-          <w:rStyle w:val="BookTitle"/>
-          <w:szCs w:val="22"/>
-        </w:rPr>
-      </w:pPr>
-    </w:p>
-    <w:p>
-      <w:pPr>
-        <w:pStyle w:val="NormalWeb"/>
-        <w:shd w:val="clear" w:color="auto" w:fill="FFFFFF"/>
-        <w:jc w:val="both"/>
-        <w:rPr>
-          <w:rStyle w:val="BookTitle"/>
-          <w:szCs w:val="22"/>
-        </w:rPr>
-      </w:pPr>
-      <w:r>
-        <w:rPr>
-          <w:rStyle w:val="BookTitle"/>
-          <w:szCs w:val="22"/>
-        </w:rPr>
-        <w:lastRenderedPageBreak/>
-        <w:t>Workload distribution</w:t>
-      </w:r>
-    </w:p>
-    <w:p>
-      <w:pPr>
-        <w:pStyle w:val="NormalWeb"/>
-        <w:shd w:val="clear" w:color="auto" w:fill="FFFFFF"/>
-        <w:jc w:val="both"/>
-        <w:rPr>
-          <w:color w:val="000000" w:themeColor="text1"/>
-          <w:sz w:val="22"/>
-          <w:szCs w:val="22"/>
-          <w:lang w:val="en-US"/>
-        </w:rPr>
-      </w:pPr>
-      <w:r>
-        <w:rPr>
-          <w:color w:val="000000" w:themeColor="text1"/>
-          <w:sz w:val="22"/>
-          <w:szCs w:val="22"/>
-          <w:lang w:val="en-US"/>
-        </w:rPr>
-        <w:t>First</w:t>
-      </w:r>
-      <w:r>
-        <w:rPr>
-          <w:color w:val="000000" w:themeColor="text1"/>
-          <w:sz w:val="22"/>
-          <w:szCs w:val="22"/>
-          <w:lang w:val="en-US"/>
-        </w:rPr>
-        <w:t xml:space="preserve">, </w:t>
-      </w:r>
-      <w:r>
-        <w:rPr>
-          <w:color w:val="000000" w:themeColor="text1"/>
-          <w:sz w:val="22"/>
-          <w:szCs w:val="22"/>
-          <w:lang w:val="en-US"/>
-        </w:rPr>
-        <w:t>we studied</w:t>
-      </w:r>
-      <w:r>
-        <w:rPr>
-          <w:color w:val="000000" w:themeColor="text1"/>
-          <w:sz w:val="22"/>
-          <w:szCs w:val="22"/>
-          <w:lang w:val="en-US"/>
-        </w:rPr>
-        <w:t xml:space="preserve"> the paper </w:t>
-      </w:r>
-      <w:r>
-        <w:rPr>
-          <w:color w:val="000000" w:themeColor="text1"/>
-          <w:sz w:val="22"/>
-          <w:szCs w:val="22"/>
-          <w:lang w:val="en-US"/>
-        </w:rPr>
-        <w:t>individually</w:t>
-      </w:r>
-      <w:r>
-        <w:rPr>
-          <w:color w:val="000000" w:themeColor="text1"/>
-          <w:sz w:val="22"/>
-          <w:szCs w:val="22"/>
-          <w:lang w:val="en-US"/>
-        </w:rPr>
-        <w:t xml:space="preserve"> and then</w:t>
-      </w:r>
-      <w:r>
-        <w:rPr>
-          <w:color w:val="000000" w:themeColor="text1"/>
-          <w:sz w:val="22"/>
-          <w:szCs w:val="22"/>
-          <w:lang w:val="en-US"/>
-        </w:rPr>
-        <w:t xml:space="preserve"> arranged a meeting for discussing the main idea of this project and </w:t>
-      </w:r>
-      <w:r>
-        <w:rPr>
-          <w:color w:val="000000" w:themeColor="text1"/>
-          <w:sz w:val="22"/>
-          <w:szCs w:val="22"/>
-          <w:lang w:val="en-US"/>
-        </w:rPr>
-        <w:t xml:space="preserve">confusions we had during the </w:t>
-      </w:r>
-      <w:r>
-        <w:rPr>
-          <w:color w:val="000000" w:themeColor="text1"/>
-          <w:sz w:val="22"/>
-          <w:szCs w:val="22"/>
-          <w:lang w:val="en-US"/>
-        </w:rPr>
-        <w:t>reading</w:t>
-      </w:r>
-      <w:r>
-        <w:rPr>
-          <w:color w:val="000000" w:themeColor="text1"/>
-          <w:sz w:val="22"/>
-          <w:szCs w:val="22"/>
-          <w:lang w:val="en-US"/>
-        </w:rPr>
-        <w:t xml:space="preserve"> session</w:t>
-      </w:r>
-      <w:r>
-        <w:rPr>
-          <w:color w:val="000000" w:themeColor="text1"/>
-          <w:sz w:val="22"/>
-          <w:szCs w:val="22"/>
-          <w:lang w:val="en-US"/>
-        </w:rPr>
-        <w:t>. Later, we tried to implement the algorithm together</w:t>
-      </w:r>
-      <w:r>
-        <w:rPr>
-          <w:color w:val="000000" w:themeColor="text1"/>
-          <w:sz w:val="22"/>
-          <w:szCs w:val="22"/>
-          <w:lang w:val="en-US"/>
-        </w:rPr>
-        <w:t xml:space="preserve"> using the branches on GitHub. We regularly updated the results on separate branches and decided to merge them at last.</w:t>
-      </w:r>
-      <w:r>
-        <w:rPr>
-          <w:color w:val="000000" w:themeColor="text1"/>
-          <w:sz w:val="22"/>
-          <w:szCs w:val="22"/>
-          <w:lang w:val="en-US"/>
-        </w:rPr>
-        <w:t xml:space="preserve"> </w:t>
-      </w:r>
-      <w:r>
-        <w:rPr>
-          <w:color w:val="000000" w:themeColor="text1"/>
-          <w:sz w:val="22"/>
-          <w:szCs w:val="22"/>
-          <w:lang w:val="en-US"/>
-        </w:rPr>
-        <w:t>F</w:t>
-      </w:r>
-      <w:r>
-        <w:rPr>
-          <w:color w:val="000000" w:themeColor="text1"/>
-          <w:sz w:val="22"/>
-          <w:szCs w:val="22"/>
-          <w:lang w:val="en-US"/>
-        </w:rPr>
-        <w:t xml:space="preserve">or the final report, </w:t>
-      </w:r>
-      <w:r>
-        <w:rPr>
-          <w:color w:val="000000" w:themeColor="text1"/>
-          <w:sz w:val="22"/>
-          <w:szCs w:val="22"/>
-          <w:lang w:val="en-US"/>
-        </w:rPr>
-        <w:t>we</w:t>
-      </w:r>
-      <w:r>
-        <w:rPr>
-          <w:color w:val="000000" w:themeColor="text1"/>
-          <w:sz w:val="22"/>
-          <w:szCs w:val="22"/>
-          <w:lang w:val="en-US"/>
-        </w:rPr>
-        <w:t xml:space="preserve"> arranged a single day to write all the necessary information and edit it together.</w:t>
-      </w:r>
-    </w:p>
-    <w:p>
-      <w:pPr>
-        <w:pStyle w:val="NormalWeb"/>
-        <w:shd w:val="clear" w:color="auto" w:fill="FFFFFF"/>
-        <w:jc w:val="both"/>
-        <w:rPr>
-          <w:color w:val="000000" w:themeColor="text1"/>
-          <w:sz w:val="22"/>
-          <w:szCs w:val="22"/>
-          <w:lang w:val="en-US"/>
-        </w:rPr>
-      </w:pPr>
-    </w:p>
-    <w:p>
-      <w:pPr>
-        <w:pStyle w:val="NormalWeb"/>
-        <w:shd w:val="clear" w:color="auto" w:fill="FFFFFF"/>
-        <w:jc w:val="both"/>
-        <w:rPr>
-          <w:rStyle w:val="BookTitle"/>
-          <w:sz w:val="22"/>
-          <w:szCs w:val="22"/>
-        </w:rPr>
-      </w:pPr>
-      <w:r>
-        <w:rPr>
-          <w:rFonts w:ascii="Calibri" w:hAnsi="Calibri" w:cs="Calibri"/>
-          <w:color w:val="333333"/>
-          <w:sz w:val="22"/>
-          <w:szCs w:val="22"/>
-          <w:lang w:val="en-US"/>
-        </w:rPr>
-        <w:t> </w:t>
-      </w:r>
-      <w:r>
-        <w:rPr>
-          <w:rStyle w:val="BookTitle"/>
-          <w:szCs w:val="22"/>
-        </w:rPr>
-        <w:t>Limitations</w:t>
-      </w:r>
-    </w:p>
-    <w:p>
-      <w:pPr>
-        <w:pStyle w:val="NormalWeb"/>
-        <w:shd w:val="clear" w:color="auto" w:fill="FFFFFF"/>
-        <w:jc w:val="both"/>
-        <w:rPr>
-          <w:color w:val="000000" w:themeColor="text1"/>
-          <w:sz w:val="22"/>
-          <w:szCs w:val="22"/>
-          <w:lang w:val="en-US"/>
-        </w:rPr>
-      </w:pPr>
-      <w:r>
-        <w:rPr>
-          <w:color w:val="000000" w:themeColor="text1"/>
-          <w:sz w:val="22"/>
-          <w:szCs w:val="22"/>
-          <w:lang w:val="en-US"/>
-        </w:rPr>
-        <w:t xml:space="preserve">As we understood, the research paper was almost 3 years old which makes this technique of sound separation almost obsolete. There have been new techniques which are, quite frankly faster and more efficient than the method we implemented in our project. Moreover, the training time for this algorithm is slower as compared to many </w:t>
-      </w:r>
-      <w:proofErr w:type="gramStart"/>
-      <w:r>
-        <w:rPr>
-          <w:color w:val="000000" w:themeColor="text1"/>
-          <w:sz w:val="22"/>
-          <w:szCs w:val="22"/>
-          <w:lang w:val="en-US"/>
-        </w:rPr>
-        <w:t>state</w:t>
-      </w:r>
-      <w:proofErr w:type="gramEnd"/>
-      <w:r>
-        <w:rPr>
-          <w:color w:val="000000" w:themeColor="text1"/>
-          <w:sz w:val="22"/>
-          <w:szCs w:val="22"/>
-          <w:lang w:val="en-US"/>
-        </w:rPr>
-        <w:t xml:space="preserve"> of the art methods present. (As concluded from practical implementation)</w:t>
-      </w:r>
-    </w:p>
-    <w:p>
-      <w:pPr>
-        <w:pStyle w:val="NormalWeb"/>
-        <w:shd w:val="clear" w:color="auto" w:fill="FFFFFF"/>
-        <w:jc w:val="both"/>
-        <w:rPr>
-          <w:color w:val="000000" w:themeColor="text1"/>
-          <w:sz w:val="22"/>
-          <w:szCs w:val="22"/>
-          <w:lang w:val="en-US"/>
-        </w:rPr>
-      </w:pPr>
-    </w:p>
-    <w:p>
-      <w:pPr>
-        <w:pStyle w:val="NormalWeb"/>
-        <w:shd w:val="clear" w:color="auto" w:fill="FFFFFF"/>
-        <w:jc w:val="both"/>
-        <w:rPr>
-          <w:rStyle w:val="BookTitle"/>
-          <w:szCs w:val="22"/>
-        </w:rPr>
-      </w:pPr>
-      <w:r>
-        <w:rPr>
-          <w:rStyle w:val="BookTitle"/>
-          <w:szCs w:val="22"/>
-        </w:rPr>
-        <w:t>S</w:t>
-      </w:r>
-      <w:r>
-        <w:rPr>
-          <w:rStyle w:val="BookTitle"/>
-          <w:szCs w:val="22"/>
-        </w:rPr>
-        <w:t xml:space="preserve">eparation quality </w:t>
-      </w:r>
-      <w:r>
-        <w:rPr>
-          <w:rStyle w:val="BookTitle"/>
-          <w:szCs w:val="22"/>
-        </w:rPr>
-        <w:t>measurement and assessment</w:t>
-      </w:r>
-    </w:p>
-    <w:p>
-      <w:pPr>
-        <w:pStyle w:val="NormalWeb"/>
-        <w:shd w:val="clear" w:color="auto" w:fill="FFFFFF"/>
-        <w:jc w:val="both"/>
-        <w:rPr>
-          <w:rStyle w:val="BookTitle"/>
-          <w:sz w:val="22"/>
-          <w:szCs w:val="22"/>
-        </w:rPr>
-      </w:pPr>
-      <w:r>
-        <w:rPr>
-          <w:rFonts w:eastAsia="DengXian"/>
-          <w:bCs/>
-          <w:iCs/>
-          <w:color w:val="000000" w:themeColor="text1"/>
-          <w:sz w:val="22"/>
-          <w:szCs w:val="22"/>
-          <w:lang w:val="en-US"/>
-        </w:rPr>
-        <w:t>The quality of signal can be calculated by calculating the error signal between the original signal and the signal after addition of harmonic and percussive signals. The error is calculated in such a way that the signal x(t) contains the monophonic mixture of instruments and y(t) is the mixture of separated harmonic components. We calculated the error using the formula:</w:t>
-      </w:r>
-      <w:r>
-        <w:rPr>
-          <w:rFonts w:eastAsia="DengXian"/>
-          <w:bCs/>
-          <w:iCs/>
-          <w:color w:val="000000" w:themeColor="text1"/>
+          <w:sz w:val="22"/>
+          <w:szCs w:val="22"/>
+          <w:lang w:val="en-US"/>
+        </w:rPr>
+      </w:pPr>
+      <w:r>
+        <w:rPr>
+          <w:sz w:val="22"/>
+          <w:szCs w:val="22"/>
+          <w:lang w:val="en-US"/>
+        </w:rPr>
+        <w:t>Mean SDR = -11.41</w:t>
+      </w:r>
+      <w:r>
+        <w:rPr>
           <w:sz w:val="22"/>
           <w:szCs w:val="22"/>
           <w:lang w:val="en-US"/>
@@ -2275,72 +2731,32 @@
       </w:r>
       <w:r>
         <w:rPr>
-          <w:rFonts w:eastAsia="DengXian"/>
-          <w:bCs/>
-          <w:iCs/>
-          <w:color w:val="000000" w:themeColor="text1"/>
-          <w:sz w:val="22"/>
-          <w:szCs w:val="22"/>
-          <w:lang w:val="en-US"/>
-        </w:rPr>
-        <w:br/>
-        <w:t xml:space="preserve"> </w:t>
-      </w:r>
-      <w:r>
-        <w:rPr>
-          <w:rFonts w:eastAsia="DengXian"/>
-          <w:bCs/>
-          <w:iCs/>
-          <w:color w:val="000000" w:themeColor="text1"/>
+          <w:sz w:val="22"/>
+          <w:szCs w:val="22"/>
+          <w:lang w:val="en-US"/>
+        </w:rPr>
+        <w:br/>
+        <w:t>Mean SIR = -0.65</w:t>
+      </w:r>
+      <w:r>
+        <w:rPr>
           <w:sz w:val="22"/>
           <w:szCs w:val="22"/>
           <w:lang w:val="en-US"/>
         </w:rPr>
         <w:tab/>
-        <w:t xml:space="preserve">error = original signal in time domain </w:t>
-      </w:r>
-      <w:r>
-        <w:rPr>
-          <w:rFonts w:eastAsia="DengXian"/>
-          <w:bCs/>
-          <w:iCs/>
-          <w:color w:val="000000" w:themeColor="text1"/>
-          <w:sz w:val="22"/>
-          <w:szCs w:val="22"/>
-          <w:lang w:val="en-US"/>
-        </w:rPr>
-        <w:t>- percussive</w:t>
-      </w:r>
-      <w:r>
-        <w:rPr>
-          <w:rFonts w:eastAsia="DengXian"/>
-          <w:bCs/>
-          <w:iCs/>
-          <w:color w:val="000000" w:themeColor="text1"/>
-          <w:sz w:val="22"/>
-          <w:szCs w:val="22"/>
-          <w:lang w:val="en-US"/>
-        </w:rPr>
-        <w:t xml:space="preserve"> components</w:t>
-      </w:r>
-      <w:r>
-        <w:rPr>
-          <w:rFonts w:eastAsia="DengXian"/>
-          <w:bCs/>
-          <w:iCs/>
-          <w:color w:val="000000" w:themeColor="text1"/>
-          <w:sz w:val="22"/>
-          <w:szCs w:val="22"/>
-          <w:lang w:val="en-US"/>
-        </w:rPr>
-        <w:t xml:space="preserve"> – harmonic components</w:t>
-      </w:r>
-      <w:r>
-        <w:rPr>
-          <w:rFonts w:eastAsia="DengXian"/>
-          <w:bCs/>
-          <w:iCs/>
-          <w:color w:val="000000" w:themeColor="text1"/>
+      </w:r>
+      <w:r>
+        <w:rPr>
+          <w:sz w:val="22"/>
+          <w:szCs w:val="22"/>
+          <w:lang w:val="en-US"/>
+        </w:rPr>
+        <w:br/>
+        <w:t>Mean SAR = -7.52</w:t>
+      </w:r>
+      <w:r>
+        <w:rPr>
           <w:sz w:val="22"/>
           <w:szCs w:val="22"/>
           <w:lang w:val="en-US"/>
@@ -2349,448 +2765,28 @@
       </w:r>
       <w:r>
         <w:rPr>
-          <w:rFonts w:eastAsia="DengXian"/>
-          <w:bCs/>
-          <w:iCs/>
-          <w:color w:val="000000" w:themeColor="text1"/>
-          <w:sz w:val="22"/>
-          <w:szCs w:val="22"/>
-          <w:lang w:val="en-US"/>
-        </w:rPr>
-        <w:br/>
-        <w:t xml:space="preserve"> </w:t>
-      </w:r>
-      <w:r>
-        <w:rPr>
-          <w:rFonts w:eastAsia="DengXian"/>
-          <w:bCs/>
-          <w:iCs/>
-          <w:color w:val="000000" w:themeColor="text1"/>
-          <w:sz w:val="22"/>
-          <w:szCs w:val="22"/>
-          <w:lang w:val="en-US"/>
-        </w:rPr>
-        <w:tab/>
-        <w:t>err = ft – p [: length(ft)] – h [: length(ft)]</w:t>
-      </w:r>
-      <w:r>
-        <w:rPr>
-          <w:rFonts w:eastAsia="DengXian"/>
-          <w:bCs/>
-          <w:iCs/>
-          <w:color w:val="000000" w:themeColor="text1"/>
-          <w:sz w:val="22"/>
-          <w:szCs w:val="22"/>
-          <w:lang w:val="en-US"/>
-        </w:rPr>
-        <w:tab/>
-      </w:r>
-      <w:r>
-        <w:rPr>
-          <w:rFonts w:eastAsia="DengXian"/>
-          <w:bCs/>
-          <w:iCs/>
-          <w:color w:val="000000" w:themeColor="text1"/>
-          <w:sz w:val="22"/>
-          <w:szCs w:val="22"/>
-          <w:lang w:val="en-US"/>
-        </w:rPr>
-        <w:br/>
-        <w:t xml:space="preserve">The error came out to be </w:t>
-      </w:r>
-      <w:r>
-        <w:rPr>
-          <w:rFonts w:eastAsia="DengXian"/>
-          <w:bCs/>
-          <w:iCs/>
-          <w:color w:val="000000" w:themeColor="text1"/>
-          <w:sz w:val="22"/>
-          <w:szCs w:val="22"/>
-          <w:lang w:val="en-US"/>
-        </w:rPr>
-        <w:t>-1.</w:t>
-      </w:r>
-      <w:r>
-        <w:rPr>
-          <w:rFonts w:eastAsia="DengXian"/>
-          <w:bCs/>
-          <w:iCs/>
-          <w:color w:val="000000" w:themeColor="text1"/>
-          <w:sz w:val="22"/>
-          <w:szCs w:val="22"/>
-          <w:lang w:val="en-US"/>
-        </w:rPr>
-        <w:t>5</w:t>
-      </w:r>
-      <w:r>
-        <w:rPr>
-          <w:rFonts w:eastAsia="DengXian"/>
-          <w:bCs/>
-          <w:iCs/>
-          <w:color w:val="000000" w:themeColor="text1"/>
-          <w:sz w:val="22"/>
-          <w:szCs w:val="22"/>
-          <w:lang w:val="en-US"/>
-        </w:rPr>
-        <w:t>2</w:t>
-      </w:r>
-      <w:r>
-        <w:rPr>
-          <w:rFonts w:eastAsia="DengXian"/>
-          <w:bCs/>
-          <w:iCs/>
-          <w:color w:val="000000" w:themeColor="text1"/>
-          <w:sz w:val="22"/>
-          <w:szCs w:val="22"/>
-          <w:lang w:val="en-US"/>
-        </w:rPr>
-        <w:t xml:space="preserve"> * 10</w:t>
-      </w:r>
-      <w:r>
-        <w:rPr>
-          <w:rFonts w:eastAsia="DengXian"/>
-          <w:bCs/>
-          <w:iCs/>
-          <w:color w:val="000000" w:themeColor="text1"/>
-          <w:sz w:val="22"/>
-          <w:szCs w:val="22"/>
-          <w:vertAlign w:val="superscript"/>
-          <w:lang w:val="en-US"/>
-        </w:rPr>
-        <w:t>-</w:t>
-      </w:r>
-      <w:r>
-        <w:rPr>
-          <w:rFonts w:eastAsia="DengXian"/>
-          <w:bCs/>
-          <w:iCs/>
-          <w:color w:val="000000" w:themeColor="text1"/>
-          <w:sz w:val="22"/>
-          <w:szCs w:val="22"/>
-          <w:vertAlign w:val="superscript"/>
-          <w:lang w:val="en-US"/>
-        </w:rPr>
-        <w:t>6</w:t>
-      </w:r>
-      <w:r>
-        <w:rPr>
-          <w:rFonts w:eastAsia="DengXian"/>
-          <w:bCs/>
-          <w:iCs/>
-          <w:color w:val="000000" w:themeColor="text1"/>
-          <w:sz w:val="22"/>
-          <w:szCs w:val="22"/>
-          <w:lang w:val="en-US"/>
-        </w:rPr>
-        <w:t xml:space="preserve"> which is almost zero.</w:t>
-      </w:r>
-      <w:r>
-        <w:rPr>
-          <w:rFonts w:eastAsia="DengXian"/>
-          <w:bCs/>
-          <w:iCs/>
-          <w:color w:val="000000" w:themeColor="text1"/>
-          <w:sz w:val="22"/>
-          <w:szCs w:val="22"/>
-          <w:lang w:val="en-US"/>
-        </w:rPr>
-        <w:tab/>
-      </w:r>
-      <w:r>
-        <w:rPr>
-          <w:rFonts w:eastAsia="DengXian"/>
-          <w:bCs/>
-          <w:iCs/>
-          <w:color w:val="000000" w:themeColor="text1"/>
-          <w:sz w:val="22"/>
-          <w:szCs w:val="22"/>
-          <w:lang w:val="en-US"/>
-        </w:rPr>
-        <w:br/>
-        <w:t>Ideally, the error should be close to zero and the sound to noise ratio should be high.</w:t>
-      </w:r>
-      <w:r>
-        <w:rPr>
-          <w:rFonts w:eastAsia="DengXian"/>
-          <w:bCs/>
-          <w:iCs/>
-          <w:color w:val="000000" w:themeColor="text1"/>
-          <w:sz w:val="22"/>
-          <w:szCs w:val="22"/>
-          <w:lang w:val="en-US"/>
-        </w:rPr>
-        <w:tab/>
-      </w:r>
-      <w:r>
-        <w:rPr>
-          <w:rFonts w:eastAsia="DengXian"/>
-          <w:bCs/>
-          <w:iCs/>
-          <w:color w:val="000000" w:themeColor="text1"/>
-          <w:sz w:val="22"/>
-          <w:szCs w:val="22"/>
-          <w:lang w:val="en-US"/>
-        </w:rPr>
-        <w:br/>
-      </w:r>
-      <w:r>
-        <w:rPr>
-          <w:color w:val="000000" w:themeColor="text1"/>
-          <w:sz w:val="22"/>
-          <w:szCs w:val="22"/>
-          <w:shd w:val="clear" w:color="auto" w:fill="FFFFFF"/>
-        </w:rPr>
-        <w:br/>
-        <w:t xml:space="preserve">While playing the original audio along side the harmonic+percussive audio, we could spot a slight noise variation, but most of the sound signal remained unaltered. </w:t>
-      </w:r>
-      <w:r>
-        <w:rPr>
-          <w:color w:val="000000" w:themeColor="text1"/>
-          <w:sz w:val="22"/>
-          <w:szCs w:val="22"/>
-          <w:shd w:val="clear" w:color="auto" w:fill="FFFFFF"/>
-        </w:rPr>
-        <w:tab/>
-      </w:r>
-      <w:r>
-        <w:rPr>
-          <w:color w:val="000000" w:themeColor="text1"/>
-          <w:sz w:val="22"/>
-          <w:szCs w:val="22"/>
-          <w:shd w:val="clear" w:color="auto" w:fill="FFFFFF"/>
-        </w:rPr>
-        <w:br/>
-        <w:t>Whereas while playing both the harmonic and percussive signals separately we could imitate the sound</w:t>
-      </w:r>
-      <w:r>
-        <w:rPr>
-          <w:color w:val="000000" w:themeColor="text1"/>
-          <w:sz w:val="22"/>
-          <w:szCs w:val="22"/>
-          <w:shd w:val="clear" w:color="auto" w:fill="FFFFFF"/>
-        </w:rPr>
-        <w:t xml:space="preserve"> from the examples provided.</w:t>
-      </w:r>
-      <w:r>
-        <w:rPr>
-          <w:color w:val="000000" w:themeColor="text1"/>
-          <w:sz w:val="22"/>
-          <w:szCs w:val="22"/>
-          <w:shd w:val="clear" w:color="auto" w:fill="FFFFFF"/>
-        </w:rPr>
-        <w:tab/>
-      </w:r>
-    </w:p>
-    <w:p>
-      <w:pPr>
-        <w:pStyle w:val="NormalWeb"/>
-        <w:shd w:val="clear" w:color="auto" w:fill="FFFFFF"/>
-        <w:jc w:val="both"/>
-        <w:rPr>
-          <w:rStyle w:val="BookTitle"/>
-          <w:sz w:val="22"/>
-          <w:szCs w:val="22"/>
-        </w:rPr>
-      </w:pPr>
-    </w:p>
-    <w:p>
-      <w:pPr>
-        <w:pStyle w:val="NormalWeb"/>
-        <w:shd w:val="clear" w:color="auto" w:fill="FFFFFF"/>
-        <w:jc w:val="both"/>
-        <w:rPr>
-          <w:rStyle w:val="BookTitle"/>
-          <w:sz w:val="22"/>
-          <w:szCs w:val="22"/>
-        </w:rPr>
-      </w:pPr>
-    </w:p>
-    <w:p>
-      <w:pPr>
-        <w:pStyle w:val="NormalWeb"/>
-        <w:shd w:val="clear" w:color="auto" w:fill="FFFFFF"/>
-        <w:jc w:val="both"/>
-        <w:rPr>
-          <w:rStyle w:val="BookTitle"/>
-          <w:sz w:val="22"/>
-          <w:szCs w:val="22"/>
-        </w:rPr>
-      </w:pPr>
-    </w:p>
-    <w:p>
-      <w:pPr>
-        <w:pStyle w:val="NormalWeb"/>
-        <w:shd w:val="clear" w:color="auto" w:fill="FFFFFF"/>
-        <w:jc w:val="both"/>
-        <w:rPr>
-          <w:rStyle w:val="BookTitle"/>
-          <w:sz w:val="22"/>
-          <w:szCs w:val="22"/>
-        </w:rPr>
-      </w:pPr>
-    </w:p>
-    <w:p>
-      <w:pPr>
-        <w:pStyle w:val="NormalWeb"/>
-        <w:shd w:val="clear" w:color="auto" w:fill="FFFFFF"/>
-        <w:jc w:val="both"/>
-        <w:rPr>
-          <w:rStyle w:val="BookTitle"/>
-          <w:sz w:val="22"/>
-          <w:szCs w:val="22"/>
-        </w:rPr>
-      </w:pPr>
-    </w:p>
-    <w:p>
-      <w:pPr>
-        <w:pStyle w:val="NormalWeb"/>
-        <w:shd w:val="clear" w:color="auto" w:fill="FFFFFF"/>
-        <w:jc w:val="both"/>
-        <w:rPr>
-          <w:rStyle w:val="BookTitle"/>
-          <w:sz w:val="22"/>
-          <w:szCs w:val="22"/>
-        </w:rPr>
-      </w:pPr>
-    </w:p>
-    <w:p>
-      <w:pPr>
-        <w:pStyle w:val="NormalWeb"/>
-        <w:shd w:val="clear" w:color="auto" w:fill="FFFFFF"/>
-        <w:jc w:val="both"/>
-        <w:rPr>
-          <w:rStyle w:val="BookTitle"/>
-          <w:sz w:val="22"/>
-          <w:szCs w:val="22"/>
-        </w:rPr>
-      </w:pPr>
-    </w:p>
-    <w:p>
-      <w:pPr>
-        <w:pStyle w:val="NormalWeb"/>
-        <w:shd w:val="clear" w:color="auto" w:fill="FFFFFF"/>
-        <w:jc w:val="both"/>
-        <w:rPr>
-          <w:rStyle w:val="BookTitle"/>
-          <w:sz w:val="22"/>
-          <w:szCs w:val="22"/>
-        </w:rPr>
-      </w:pPr>
-    </w:p>
-    <w:p>
-      <w:pPr>
-        <w:pStyle w:val="NormalWeb"/>
-        <w:shd w:val="clear" w:color="auto" w:fill="FFFFFF"/>
-        <w:jc w:val="both"/>
-        <w:rPr>
-          <w:rStyle w:val="BookTitle"/>
-          <w:sz w:val="22"/>
-          <w:szCs w:val="22"/>
-        </w:rPr>
-      </w:pPr>
-    </w:p>
-    <w:p>
-      <w:pPr>
-        <w:pStyle w:val="NormalWeb"/>
-        <w:shd w:val="clear" w:color="auto" w:fill="FFFFFF"/>
-        <w:jc w:val="both"/>
-        <w:rPr>
-          <w:rStyle w:val="BookTitle"/>
-          <w:sz w:val="22"/>
-          <w:szCs w:val="22"/>
-        </w:rPr>
-      </w:pPr>
-    </w:p>
-    <w:p>
-      <w:pPr>
-        <w:pStyle w:val="NormalWeb"/>
-        <w:shd w:val="clear" w:color="auto" w:fill="FFFFFF"/>
-        <w:jc w:val="both"/>
-        <w:rPr>
-          <w:rStyle w:val="BookTitle"/>
-          <w:sz w:val="22"/>
-          <w:szCs w:val="22"/>
-        </w:rPr>
-      </w:pPr>
-      <w:bookmarkStart w:id="0" w:name="_GoBack"/>
-      <w:bookmarkEnd w:id="0"/>
-      <w:r>
-        <w:rPr>
-          <w:rStyle w:val="BookTitle"/>
-          <w:szCs w:val="22"/>
-        </w:rPr>
-        <w:lastRenderedPageBreak/>
-        <w:t>Result visualization</w:t>
-      </w:r>
-    </w:p>
-    <w:p>
-      <w:pPr>
-        <w:pStyle w:val="NormalWeb"/>
-        <w:shd w:val="clear" w:color="auto" w:fill="FFFFFF"/>
-        <w:jc w:val="both"/>
-        <w:rPr>
-          <w:sz w:val="22"/>
-          <w:szCs w:val="22"/>
-        </w:rPr>
-      </w:pPr>
-      <w:r>
-        <w:rPr>
-          <w:sz w:val="22"/>
-          <w:szCs w:val="22"/>
-          <w:lang w:val="en-US"/>
-        </w:rPr>
-        <w:t xml:space="preserve">Time domain waveforms and spectrogram from the original and results are shown on the Figure 1 to Figure </w:t>
-      </w:r>
-      <w:r>
-        <w:rPr>
-          <w:sz w:val="22"/>
-          <w:szCs w:val="22"/>
-          <w:lang w:val="en-US"/>
-        </w:rPr>
-        <w:t>4</w:t>
-      </w:r>
-      <w:r>
-        <w:rPr>
-          <w:sz w:val="22"/>
-          <w:szCs w:val="22"/>
-          <w:lang w:val="en-US"/>
-        </w:rPr>
-        <w:t xml:space="preserve"> </w:t>
-      </w:r>
-      <w:r>
-        <w:rPr>
-          <w:sz w:val="22"/>
-          <w:szCs w:val="22"/>
-          <w:lang w:val="en-US"/>
-        </w:rPr>
-        <w:t xml:space="preserve">below - </w:t>
-      </w:r>
-      <w:r>
-        <w:rPr>
-          <w:sz w:val="22"/>
-          <w:szCs w:val="22"/>
-          <w:lang w:val="en-US"/>
-        </w:rPr>
-        <w:tab/>
-      </w:r>
-      <w:r>
-        <w:rPr>
-          <w:sz w:val="22"/>
-          <w:szCs w:val="22"/>
-          <w:lang w:val="en-US"/>
-        </w:rPr>
-        <w:tab/>
+          <w:sz w:val="22"/>
+          <w:szCs w:val="22"/>
+          <w:lang w:val="en-US"/>
+        </w:rPr>
+        <w:br/>
+      </w:r>
+      <w:r>
+        <w:rPr>
+          <w:sz w:val="22"/>
+          <w:szCs w:val="22"/>
+          <w:lang w:val="en-US"/>
+        </w:rPr>
+        <w:br/>
       </w:r>
       <w:r>
         <w:rPr>
           <w:noProof/>
-          <w:sz w:val="22"/>
-          <w:szCs w:val="22"/>
         </w:rPr>
         <w:drawing>
-          <wp:inline distT="0" distB="0" distL="0" distR="0" wp14:anchorId="500445F8" wp14:editId="12D308A6">
-            <wp:extent cx="6687047" cy="3779008"/>
-            <wp:effectExtent l="0" t="0" r="0" b="0"/>
+          <wp:inline distT="0" distB="0" distL="0" distR="0" wp14:anchorId="06CF2DD8" wp14:editId="551E65B3">
+            <wp:extent cx="4410075" cy="2333625"/>
+            <wp:effectExtent l="0" t="0" r="9525" b="9525"/>
             <wp:docPr id="1" name="Picture 1"/>
             <wp:cNvGraphicFramePr>
               <a:graphicFrameLocks xmlns:a="http://schemas.openxmlformats.org/drawingml/2006/main" noChangeAspect="1"/>
@@ -2799,36 +2795,23 @@
               <a:graphicData uri="http://schemas.openxmlformats.org/drawingml/2006/picture">
                 <pic:pic xmlns:pic="http://schemas.openxmlformats.org/drawingml/2006/picture">
                   <pic:nvPicPr>
-                    <pic:cNvPr id="0" name="Picture 1"/>
-                    <pic:cNvPicPr>
-                      <a:picLocks noChangeAspect="1" noChangeArrowheads="1"/>
-                    </pic:cNvPicPr>
+                    <pic:cNvPr id="1" name=""/>
+                    <pic:cNvPicPr/>
                   </pic:nvPicPr>
                   <pic:blipFill>
-                    <a:blip r:embed="rId9">
-                      <a:extLst>
-                        <a:ext uri="{28A0092B-C50C-407E-A947-70E740481C1C}">
-                          <a14:useLocalDpi xmlns:a14="http://schemas.microsoft.com/office/drawing/2010/main" val="0"/>
-                        </a:ext>
-                      </a:extLst>
-                    </a:blip>
-                    <a:srcRect/>
+                    <a:blip r:embed="rId13"/>
                     <a:stretch>
                       <a:fillRect/>
                     </a:stretch>
                   </pic:blipFill>
-                  <pic:spPr bwMode="auto">
+                  <pic:spPr>
                     <a:xfrm>
                       <a:off x="0" y="0"/>
-                      <a:ext cx="7177464" cy="4056154"/>
+                      <a:ext cx="4410075" cy="2333625"/>
                     </a:xfrm>
                     <a:prstGeom prst="rect">
                       <a:avLst/>
                     </a:prstGeom>
-                    <a:noFill/>
-                    <a:ln>
-                      <a:noFill/>
-                    </a:ln>
                   </pic:spPr>
                 </pic:pic>
               </a:graphicData>
@@ -2842,129 +2825,42 @@
           <w:szCs w:val="22"/>
           <w:lang w:val="en-US"/>
         </w:rPr>
-        <w:tab/>
-      </w:r>
-      <w:r>
-        <w:rPr>
-          <w:sz w:val="22"/>
-          <w:szCs w:val="22"/>
-          <w:lang w:val="en-US"/>
-        </w:rPr>
-        <w:tab/>
-      </w:r>
-      <w:r>
-        <w:rPr>
-          <w:sz w:val="22"/>
-          <w:szCs w:val="22"/>
-          <w:lang w:val="en-US"/>
-        </w:rPr>
-        <w:tab/>
-      </w:r>
-      <w:r>
-        <w:rPr>
-          <w:sz w:val="22"/>
-          <w:szCs w:val="22"/>
-          <w:lang w:val="en-US"/>
-        </w:rPr>
-        <w:tab/>
-      </w:r>
-      <w:r>
-        <w:rPr>
-          <w:sz w:val="22"/>
-          <w:szCs w:val="22"/>
-        </w:rPr>
-        <w:t xml:space="preserve">Figure </w:t>
-      </w:r>
-      <w:r>
-        <w:rPr>
-          <w:sz w:val="22"/>
-          <w:szCs w:val="22"/>
-        </w:rPr>
-        <w:fldChar w:fldCharType="begin"/>
-      </w:r>
-      <w:r>
-        <w:rPr>
-          <w:sz w:val="22"/>
-          <w:szCs w:val="22"/>
-        </w:rPr>
-        <w:instrText xml:space="preserve"> SEQ Figure \* ARABIC </w:instrText>
-      </w:r>
-      <w:r>
-        <w:rPr>
-          <w:sz w:val="22"/>
-          <w:szCs w:val="22"/>
-        </w:rPr>
-        <w:fldChar w:fldCharType="separate"/>
+        <w:br/>
+      </w:r>
+      <w:r>
+        <w:rPr>
+          <w:sz w:val="22"/>
+          <w:szCs w:val="22"/>
+          <w:lang w:val="en-US"/>
+        </w:rPr>
+        <w:br/>
+      </w:r>
+      <w:r>
+        <w:rPr>
+          <w:sz w:val="22"/>
+          <w:szCs w:val="22"/>
+          <w:lang w:val="en-US"/>
+        </w:rPr>
+        <w:br/>
+      </w:r>
+      <w:r>
+        <w:rPr>
+          <w:sz w:val="22"/>
+          <w:szCs w:val="22"/>
+          <w:lang w:val="en-US"/>
+        </w:rPr>
+        <w:br/>
       </w:r>
       <w:r>
         <w:rPr>
           <w:noProof/>
-          <w:sz w:val="22"/>
-          <w:szCs w:val="22"/>
-        </w:rPr>
-        <w:t>1</w:t>
-      </w:r>
-      <w:r>
-        <w:rPr>
-          <w:sz w:val="22"/>
-          <w:szCs w:val="22"/>
-        </w:rPr>
-        <w:fldChar w:fldCharType="end"/>
-      </w:r>
-      <w:r>
-        <w:rPr>
-          <w:sz w:val="22"/>
-          <w:szCs w:val="22"/>
-        </w:rPr>
-        <w:t xml:space="preserve">- </w:t>
-      </w:r>
-      <w:r>
-        <w:rPr>
-          <w:sz w:val="22"/>
-          <w:szCs w:val="22"/>
-        </w:rPr>
-        <w:t>Visualization</w:t>
-      </w:r>
-      <w:r>
-        <w:rPr>
-          <w:sz w:val="22"/>
-          <w:szCs w:val="22"/>
-        </w:rPr>
-        <w:t xml:space="preserve"> of the original signal</w:t>
-      </w:r>
-      <w:r>
-        <w:rPr>
-          <w:sz w:val="22"/>
-          <w:szCs w:val="22"/>
-        </w:rPr>
-        <w:tab/>
-      </w:r>
-      <w:r>
-        <w:rPr>
-          <w:sz w:val="22"/>
-          <w:szCs w:val="22"/>
-        </w:rPr>
-        <w:br/>
-      </w:r>
-      <w:r>
-        <w:rPr>
-          <w:sz w:val="22"/>
-          <w:szCs w:val="22"/>
-        </w:rPr>
-        <w:br/>
-      </w:r>
-      <w:r>
-        <w:rPr>
-          <w:noProof/>
-          <w:sz w:val="22"/>
-          <w:szCs w:val="22"/>
-          <w:lang w:eastAsia="en-US"/>
+          <w:sz w:val="16"/>
         </w:rPr>
         <w:drawing>
-          <wp:inline distT="0" distB="0" distL="0" distR="0" wp14:anchorId="11CBA936" wp14:editId="3C66CDBA">
-            <wp:extent cx="5740400" cy="3283255"/>
-            <wp:effectExtent l="0" t="0" r="0" b="0"/>
-            <wp:docPr id="2" name="Picture 2"/>
+          <wp:inline distT="0" distB="0" distL="0" distR="0" wp14:anchorId="07B91432" wp14:editId="4C7131BC">
+            <wp:extent cx="5730516" cy="156968"/>
+            <wp:effectExtent l="0" t="0" r="3810" b="0"/>
+            <wp:docPr id="11" name="Picture 11"/>
             <wp:cNvGraphicFramePr>
               <a:graphicFrameLocks xmlns:a="http://schemas.openxmlformats.org/drawingml/2006/main" noChangeAspect="1"/>
             </wp:cNvGraphicFramePr>
@@ -2972,36 +2868,23 @@
               <a:graphicData uri="http://schemas.openxmlformats.org/drawingml/2006/picture">
                 <pic:pic xmlns:pic="http://schemas.openxmlformats.org/drawingml/2006/picture">
                   <pic:nvPicPr>
-                    <pic:cNvPr id="0" name="Picture 2"/>
-                    <pic:cNvPicPr>
-                      <a:picLocks noChangeAspect="1" noChangeArrowheads="1"/>
-                    </pic:cNvPicPr>
+                    <pic:cNvPr id="1" name=""/>
+                    <pic:cNvPicPr/>
                   </pic:nvPicPr>
                   <pic:blipFill>
-                    <a:blip r:embed="rId10" cstate="print">
-                      <a:extLst>
-                        <a:ext uri="{28A0092B-C50C-407E-A947-70E740481C1C}">
-                          <a14:useLocalDpi xmlns:a14="http://schemas.microsoft.com/office/drawing/2010/main" val="0"/>
-                        </a:ext>
-                      </a:extLst>
-                    </a:blip>
-                    <a:srcRect/>
+                    <a:blip r:embed="rId14"/>
                     <a:stretch>
                       <a:fillRect/>
                     </a:stretch>
                   </pic:blipFill>
-                  <pic:spPr bwMode="auto">
+                  <pic:spPr>
                     <a:xfrm>
                       <a:off x="0" y="0"/>
-                      <a:ext cx="5813236" cy="3324914"/>
+                      <a:ext cx="6378339" cy="174713"/>
                     </a:xfrm>
                     <a:prstGeom prst="rect">
                       <a:avLst/>
                     </a:prstGeom>
-                    <a:noFill/>
-                    <a:ln>
-                      <a:noFill/>
-                    </a:ln>
                   </pic:spPr>
                 </pic:pic>
               </a:graphicData>
@@ -3013,146 +2896,400 @@
         <w:rPr>
           <w:sz w:val="22"/>
           <w:szCs w:val="22"/>
-        </w:rPr>
-        <w:t xml:space="preserve">   </w:t>
-      </w:r>
-      <w:r>
-        <w:rPr>
-          <w:sz w:val="22"/>
-          <w:szCs w:val="22"/>
+          <w:lang w:val="en-US"/>
+        </w:rPr>
+        <w:br/>
+      </w:r>
+    </w:p>
+    <w:p>
+      <w:pPr>
+        <w:pStyle w:val="NormalWeb"/>
+        <w:shd w:val="clear" w:color="auto" w:fill="FFFFFF"/>
+        <w:jc w:val="both"/>
+        <w:rPr>
+          <w:rStyle w:val="BookTitle"/>
+          <w:sz w:val="22"/>
+          <w:szCs w:val="22"/>
+        </w:rPr>
+      </w:pPr>
+    </w:p>
+    <w:p>
+      <w:pPr>
+        <w:pStyle w:val="NormalWeb"/>
+        <w:shd w:val="clear" w:color="auto" w:fill="FFFFFF"/>
+        <w:jc w:val="both"/>
+        <w:rPr>
+          <w:rStyle w:val="BookTitle"/>
+          <w:szCs w:val="22"/>
+        </w:rPr>
+      </w:pPr>
+      <w:r>
+        <w:rPr>
+          <w:rStyle w:val="BookTitle"/>
+          <w:szCs w:val="22"/>
+        </w:rPr>
+        <w:br/>
+      </w:r>
+    </w:p>
+    <w:p>
+      <w:pPr>
+        <w:pStyle w:val="NormalWeb"/>
+        <w:shd w:val="clear" w:color="auto" w:fill="FFFFFF"/>
+        <w:jc w:val="both"/>
+        <w:rPr>
+          <w:rStyle w:val="BookTitle"/>
+          <w:szCs w:val="22"/>
+        </w:rPr>
+      </w:pPr>
+      <w:r>
+        <w:rPr>
+          <w:rStyle w:val="BookTitle"/>
+          <w:szCs w:val="22"/>
+        </w:rPr>
+        <w:lastRenderedPageBreak/>
+        <w:t>Workload distribution</w:t>
+      </w:r>
+    </w:p>
+    <w:p>
+      <w:pPr>
+        <w:pStyle w:val="NormalWeb"/>
+        <w:shd w:val="clear" w:color="auto" w:fill="FFFFFF"/>
+        <w:jc w:val="both"/>
+        <w:rPr>
+          <w:color w:val="000000" w:themeColor="text1"/>
+          <w:sz w:val="22"/>
+          <w:szCs w:val="22"/>
+          <w:lang w:val="en-US"/>
+        </w:rPr>
+      </w:pPr>
+      <w:r>
+        <w:rPr>
+          <w:color w:val="000000" w:themeColor="text1"/>
+          <w:sz w:val="22"/>
+          <w:szCs w:val="22"/>
+          <w:lang w:val="en-US"/>
+        </w:rPr>
+        <w:t>First</w:t>
+      </w:r>
+      <w:r>
+        <w:rPr>
+          <w:color w:val="000000" w:themeColor="text1"/>
+          <w:sz w:val="22"/>
+          <w:szCs w:val="22"/>
+          <w:lang w:val="en-US"/>
+        </w:rPr>
+        <w:t xml:space="preserve">, </w:t>
+      </w:r>
+      <w:r>
+        <w:rPr>
+          <w:color w:val="000000" w:themeColor="text1"/>
+          <w:sz w:val="22"/>
+          <w:szCs w:val="22"/>
+          <w:lang w:val="en-US"/>
+        </w:rPr>
+        <w:t>we studied</w:t>
+      </w:r>
+      <w:r>
+        <w:rPr>
+          <w:color w:val="000000" w:themeColor="text1"/>
+          <w:sz w:val="22"/>
+          <w:szCs w:val="22"/>
+          <w:lang w:val="en-US"/>
+        </w:rPr>
+        <w:t xml:space="preserve"> the paper </w:t>
+      </w:r>
+      <w:r>
+        <w:rPr>
+          <w:color w:val="000000" w:themeColor="text1"/>
+          <w:sz w:val="22"/>
+          <w:szCs w:val="22"/>
+          <w:lang w:val="en-US"/>
+        </w:rPr>
+        <w:t>individually</w:t>
+      </w:r>
+      <w:r>
+        <w:rPr>
+          <w:color w:val="000000" w:themeColor="text1"/>
+          <w:sz w:val="22"/>
+          <w:szCs w:val="22"/>
+          <w:lang w:val="en-US"/>
+        </w:rPr>
+        <w:t xml:space="preserve"> and then</w:t>
+      </w:r>
+      <w:r>
+        <w:rPr>
+          <w:color w:val="000000" w:themeColor="text1"/>
+          <w:sz w:val="22"/>
+          <w:szCs w:val="22"/>
+          <w:lang w:val="en-US"/>
+        </w:rPr>
+        <w:t xml:space="preserve"> arranged a meeting for discussing the main idea of this project and </w:t>
+      </w:r>
+      <w:r>
+        <w:rPr>
+          <w:color w:val="000000" w:themeColor="text1"/>
+          <w:sz w:val="22"/>
+          <w:szCs w:val="22"/>
+          <w:lang w:val="en-US"/>
+        </w:rPr>
+        <w:t xml:space="preserve">confusions we had during the </w:t>
+      </w:r>
+      <w:r>
+        <w:rPr>
+          <w:color w:val="000000" w:themeColor="text1"/>
+          <w:sz w:val="22"/>
+          <w:szCs w:val="22"/>
+          <w:lang w:val="en-US"/>
+        </w:rPr>
+        <w:t>reading</w:t>
+      </w:r>
+      <w:r>
+        <w:rPr>
+          <w:color w:val="000000" w:themeColor="text1"/>
+          <w:sz w:val="22"/>
+          <w:szCs w:val="22"/>
+          <w:lang w:val="en-US"/>
+        </w:rPr>
+        <w:t xml:space="preserve"> session</w:t>
+      </w:r>
+      <w:r>
+        <w:rPr>
+          <w:color w:val="000000" w:themeColor="text1"/>
+          <w:sz w:val="22"/>
+          <w:szCs w:val="22"/>
+          <w:lang w:val="en-US"/>
+        </w:rPr>
+        <w:t>. Later, we tried to implement the algorithm together</w:t>
+      </w:r>
+      <w:r>
+        <w:rPr>
+          <w:color w:val="000000" w:themeColor="text1"/>
+          <w:sz w:val="22"/>
+          <w:szCs w:val="22"/>
+          <w:lang w:val="en-US"/>
+        </w:rPr>
+        <w:t xml:space="preserve"> using the branches on GitHub. We regularly updated the results on separate branches and decided to merge them at last.</w:t>
+      </w:r>
+      <w:r>
+        <w:rPr>
+          <w:color w:val="000000" w:themeColor="text1"/>
+          <w:sz w:val="22"/>
+          <w:szCs w:val="22"/>
+          <w:lang w:val="en-US"/>
+        </w:rPr>
+        <w:t xml:space="preserve"> </w:t>
+      </w:r>
+      <w:r>
+        <w:rPr>
+          <w:color w:val="000000" w:themeColor="text1"/>
+          <w:sz w:val="22"/>
+          <w:szCs w:val="22"/>
+          <w:lang w:val="en-US"/>
+        </w:rPr>
+        <w:t>F</w:t>
+      </w:r>
+      <w:r>
+        <w:rPr>
+          <w:color w:val="000000" w:themeColor="text1"/>
+          <w:sz w:val="22"/>
+          <w:szCs w:val="22"/>
+          <w:lang w:val="en-US"/>
+        </w:rPr>
+        <w:t xml:space="preserve">or the final report, </w:t>
+      </w:r>
+      <w:r>
+        <w:rPr>
+          <w:color w:val="000000" w:themeColor="text1"/>
+          <w:sz w:val="22"/>
+          <w:szCs w:val="22"/>
+          <w:lang w:val="en-US"/>
+        </w:rPr>
+        <w:t>we</w:t>
+      </w:r>
+      <w:r>
+        <w:rPr>
+          <w:color w:val="000000" w:themeColor="text1"/>
+          <w:sz w:val="22"/>
+          <w:szCs w:val="22"/>
+          <w:lang w:val="en-US"/>
+        </w:rPr>
+        <w:t xml:space="preserve"> arranged a single day to write all the necessary information and edit it together.</w:t>
+      </w:r>
+    </w:p>
+    <w:p>
+      <w:pPr>
+        <w:pStyle w:val="NormalWeb"/>
+        <w:shd w:val="clear" w:color="auto" w:fill="FFFFFF"/>
+        <w:jc w:val="both"/>
+        <w:rPr>
+          <w:color w:val="000000" w:themeColor="text1"/>
+          <w:sz w:val="22"/>
+          <w:szCs w:val="22"/>
+          <w:lang w:val="en-US"/>
+        </w:rPr>
+      </w:pPr>
+    </w:p>
+    <w:p>
+      <w:pPr>
+        <w:pStyle w:val="NormalWeb"/>
+        <w:shd w:val="clear" w:color="auto" w:fill="FFFFFF"/>
+        <w:jc w:val="both"/>
+        <w:rPr>
+          <w:rStyle w:val="BookTitle"/>
+          <w:sz w:val="22"/>
+          <w:szCs w:val="22"/>
+        </w:rPr>
+      </w:pPr>
+      <w:r>
+        <w:rPr>
+          <w:rFonts w:ascii="Calibri" w:hAnsi="Calibri" w:cs="Calibri"/>
+          <w:color w:val="333333"/>
+          <w:sz w:val="22"/>
+          <w:szCs w:val="22"/>
+          <w:lang w:val="en-US"/>
+        </w:rPr>
+        <w:t> </w:t>
+      </w:r>
+      <w:r>
+        <w:rPr>
+          <w:rStyle w:val="BookTitle"/>
+          <w:szCs w:val="22"/>
+        </w:rPr>
+        <w:t>Limitations</w:t>
+      </w:r>
+    </w:p>
+    <w:p>
+      <w:pPr>
+        <w:pStyle w:val="NormalWeb"/>
+        <w:shd w:val="clear" w:color="auto" w:fill="FFFFFF"/>
+        <w:jc w:val="both"/>
+        <w:rPr>
+          <w:color w:val="000000" w:themeColor="text1"/>
+          <w:sz w:val="22"/>
+          <w:szCs w:val="22"/>
+          <w:lang w:val="en-US"/>
+        </w:rPr>
+      </w:pPr>
+      <w:r>
+        <w:rPr>
+          <w:color w:val="000000" w:themeColor="text1"/>
+          <w:sz w:val="22"/>
+          <w:szCs w:val="22"/>
+          <w:lang w:val="en-US"/>
+        </w:rPr>
+        <w:t xml:space="preserve">As we understood, the research paper was almost 3 years old which makes this technique of sound separation almost obsolete. There have been new techniques which are, quite frankly faster and more efficient than the method we implemented in our project. Moreover, the training time for this algorithm is slower as compared to many </w:t>
+      </w:r>
+      <w:proofErr w:type="gramStart"/>
+      <w:r>
+        <w:rPr>
+          <w:color w:val="000000" w:themeColor="text1"/>
+          <w:sz w:val="22"/>
+          <w:szCs w:val="22"/>
+          <w:lang w:val="en-US"/>
+        </w:rPr>
+        <w:t>state</w:t>
+      </w:r>
+      <w:proofErr w:type="gramEnd"/>
+      <w:r>
+        <w:rPr>
+          <w:color w:val="000000" w:themeColor="text1"/>
+          <w:sz w:val="22"/>
+          <w:szCs w:val="22"/>
+          <w:lang w:val="en-US"/>
+        </w:rPr>
+        <w:t xml:space="preserve"> of the art methods present. (As concluded from practical implementation)</w:t>
+      </w:r>
+      <w:r>
+        <w:rPr>
+          <w:color w:val="000000" w:themeColor="text1"/>
+          <w:sz w:val="22"/>
+          <w:szCs w:val="22"/>
+          <w:lang w:val="en-US"/>
+        </w:rPr>
+        <w:t>.</w:t>
+      </w:r>
+      <w:r>
+        <w:rPr>
+          <w:color w:val="000000" w:themeColor="text1"/>
+          <w:sz w:val="22"/>
+          <w:szCs w:val="22"/>
+          <w:lang w:val="en-US"/>
         </w:rPr>
         <w:tab/>
       </w:r>
       <w:r>
         <w:rPr>
-          <w:sz w:val="22"/>
-          <w:szCs w:val="22"/>
+          <w:color w:val="000000" w:themeColor="text1"/>
+          <w:sz w:val="22"/>
+          <w:szCs w:val="22"/>
+          <w:lang w:val="en-US"/>
+        </w:rPr>
+        <w:br/>
+        <w:t>Another limitation that we came across while training the model was the system configuration. Using this algorithm, when we try to run a single audio file it is quite slower than other methods. Whereas if we try to run the whole dataset, it will provide us with memory error. This is a huge limitation in this algorithm that we need to have a system with high GPU memory and high storage for larger datasets.</w:t>
+      </w:r>
+      <w:r>
+        <w:rPr>
+          <w:color w:val="000000" w:themeColor="text1"/>
+          <w:sz w:val="22"/>
+          <w:szCs w:val="22"/>
+          <w:lang w:val="en-US"/>
         </w:rPr>
         <w:tab/>
       </w:r>
       <w:r>
         <w:rPr>
-          <w:sz w:val="22"/>
-          <w:szCs w:val="22"/>
+          <w:color w:val="000000" w:themeColor="text1"/>
+          <w:sz w:val="22"/>
+          <w:szCs w:val="22"/>
+          <w:lang w:val="en-US"/>
+        </w:rPr>
+        <w:br/>
+        <w:t>One error that we came across is shown here:</w:t>
+      </w:r>
+      <w:r>
+        <w:rPr>
+          <w:color w:val="000000" w:themeColor="text1"/>
+          <w:sz w:val="22"/>
+          <w:szCs w:val="22"/>
+          <w:lang w:val="en-US"/>
         </w:rPr>
         <w:tab/>
       </w:r>
       <w:r>
         <w:rPr>
-          <w:sz w:val="22"/>
-          <w:szCs w:val="22"/>
-        </w:rPr>
-        <w:tab/>
-      </w:r>
-      <w:r>
-        <w:rPr>
-          <w:sz w:val="22"/>
-          <w:szCs w:val="22"/>
-        </w:rPr>
-        <w:tab/>
-      </w:r>
-      <w:r>
-        <w:rPr>
-          <w:sz w:val="22"/>
-          <w:szCs w:val="22"/>
-        </w:rPr>
-        <w:t xml:space="preserve">Figure </w:t>
-      </w:r>
-      <w:r>
-        <w:rPr>
-          <w:sz w:val="22"/>
-          <w:szCs w:val="22"/>
-        </w:rPr>
-        <w:fldChar w:fldCharType="begin"/>
-      </w:r>
-      <w:r>
-        <w:rPr>
-          <w:sz w:val="22"/>
-          <w:szCs w:val="22"/>
-        </w:rPr>
-        <w:instrText xml:space="preserve"> SEQ Figure \* ARABIC </w:instrText>
-      </w:r>
-      <w:r>
-        <w:rPr>
-          <w:sz w:val="22"/>
-          <w:szCs w:val="22"/>
-        </w:rPr>
-        <w:fldChar w:fldCharType="separate"/>
-      </w:r>
+          <w:color w:val="000000" w:themeColor="text1"/>
+          <w:sz w:val="22"/>
+          <w:szCs w:val="22"/>
+          <w:lang w:val="en-US"/>
+        </w:rPr>
+        <w:br/>
+      </w:r>
+    </w:p>
+    <w:p>
+      <w:pPr>
+        <w:pStyle w:val="NormalWeb"/>
+        <w:shd w:val="clear" w:color="auto" w:fill="FFFFFF"/>
+        <w:jc w:val="both"/>
+        <w:rPr>
+          <w:color w:val="000000" w:themeColor="text1"/>
+          <w:sz w:val="22"/>
+          <w:szCs w:val="22"/>
+          <w:lang w:val="en-US"/>
+        </w:rPr>
+      </w:pPr>
       <w:r>
         <w:rPr>
           <w:noProof/>
-          <w:sz w:val="22"/>
-          <w:szCs w:val="22"/>
-        </w:rPr>
-        <w:t>2</w:t>
-      </w:r>
-      <w:r>
-        <w:rPr>
-          <w:sz w:val="22"/>
-          <w:szCs w:val="22"/>
-        </w:rPr>
-        <w:fldChar w:fldCharType="end"/>
-      </w:r>
-      <w:r>
-        <w:rPr>
-          <w:sz w:val="22"/>
-          <w:szCs w:val="22"/>
-        </w:rPr>
-        <w:t xml:space="preserve">- </w:t>
-      </w:r>
-      <w:r>
-        <w:rPr>
-          <w:sz w:val="22"/>
-          <w:szCs w:val="22"/>
-        </w:rPr>
-        <w:t xml:space="preserve">Visualization of </w:t>
-      </w:r>
-      <w:r>
-        <w:rPr>
-          <w:sz w:val="22"/>
-          <w:szCs w:val="22"/>
-        </w:rPr>
-        <w:t>the Harmonic part</w:t>
-      </w:r>
-      <w:r>
-        <w:rPr>
-          <w:sz w:val="22"/>
-          <w:szCs w:val="22"/>
-        </w:rPr>
-        <w:tab/>
-      </w:r>
-      <w:r>
-        <w:rPr>
-          <w:sz w:val="22"/>
-          <w:szCs w:val="22"/>
-        </w:rPr>
-        <w:br/>
-      </w:r>
-    </w:p>
-    <w:p>
-      <w:pPr>
-        <w:keepNext/>
-        <w:jc w:val="both"/>
-        <w:rPr>
-          <w:sz w:val="22"/>
-          <w:szCs w:val="22"/>
-        </w:rPr>
-      </w:pPr>
-      <w:r>
-        <w:rPr>
-          <w:rFonts w:ascii="Times New Roman" w:eastAsia="Times New Roman" w:hAnsi="Times New Roman" w:cs="Times New Roman"/>
-          <w:noProof/>
-          <w:sz w:val="22"/>
-          <w:szCs w:val="22"/>
-          <w:lang w:eastAsia="en-US"/>
-        </w:rPr>
-        <w:lastRenderedPageBreak/>
+          <w:color w:val="000000" w:themeColor="text1"/>
+          <w:sz w:val="22"/>
+          <w:szCs w:val="22"/>
+          <w:lang w:val="en-US"/>
+        </w:rPr>
         <w:drawing>
-          <wp:inline distT="0" distB="0" distL="0" distR="0" wp14:anchorId="7E591CAB" wp14:editId="570FAFF1">
-            <wp:extent cx="7021688" cy="3760967"/>
-            <wp:effectExtent l="0" t="0" r="8255" b="0"/>
-            <wp:docPr id="3" name="Picture 3"/>
+          <wp:inline distT="0" distB="0" distL="0" distR="0" wp14:anchorId="18D4F070" wp14:editId="334356D2">
+            <wp:extent cx="6920932" cy="2727298"/>
+            <wp:effectExtent l="0" t="0" r="0" b="0"/>
+            <wp:docPr id="6" name="Picture 6" descr="A screenshot of a cell phone&#10;&#10;Description automatically generated"/>
             <wp:cNvGraphicFramePr>
               <a:graphicFrameLocks xmlns:a="http://schemas.openxmlformats.org/drawingml/2006/main" noChangeAspect="1"/>
             </wp:cNvGraphicFramePr>
@@ -3160,36 +3297,29 @@
               <a:graphicData uri="http://schemas.openxmlformats.org/drawingml/2006/picture">
                 <pic:pic xmlns:pic="http://schemas.openxmlformats.org/drawingml/2006/picture">
                   <pic:nvPicPr>
-                    <pic:cNvPr id="0" name="Picture 3"/>
-                    <pic:cNvPicPr>
-                      <a:picLocks noChangeAspect="1" noChangeArrowheads="1"/>
-                    </pic:cNvPicPr>
+                    <pic:cNvPr id="6" name="photo5942900931731500823.jpg"/>
+                    <pic:cNvPicPr/>
                   </pic:nvPicPr>
                   <pic:blipFill>
-                    <a:blip r:embed="rId11" cstate="print">
+                    <a:blip r:embed="rId15">
                       <a:extLst>
                         <a:ext uri="{28A0092B-C50C-407E-A947-70E740481C1C}">
                           <a14:useLocalDpi xmlns:a14="http://schemas.microsoft.com/office/drawing/2010/main" val="0"/>
                         </a:ext>
                       </a:extLst>
                     </a:blip>
-                    <a:srcRect/>
                     <a:stretch>
                       <a:fillRect/>
                     </a:stretch>
                   </pic:blipFill>
-                  <pic:spPr bwMode="auto">
+                  <pic:spPr>
                     <a:xfrm>
                       <a:off x="0" y="0"/>
-                      <a:ext cx="7060347" cy="3781674"/>
+                      <a:ext cx="6963721" cy="2744160"/>
                     </a:xfrm>
                     <a:prstGeom prst="rect">
                       <a:avLst/>
                     </a:prstGeom>
-                    <a:noFill/>
-                    <a:ln>
-                      <a:noFill/>
-                    </a:ln>
                   </pic:spPr>
                 </pic:pic>
               </a:graphicData>
@@ -3197,404 +3327,6 @@
           </wp:inline>
         </w:drawing>
       </w:r>
-      <w:r>
-        <w:rPr>
-          <w:sz w:val="22"/>
-          <w:szCs w:val="22"/>
-        </w:rPr>
-        <w:tab/>
-      </w:r>
-      <w:r>
-        <w:rPr>
-          <w:sz w:val="22"/>
-          <w:szCs w:val="22"/>
-        </w:rPr>
-        <w:tab/>
-      </w:r>
-      <w:r>
-        <w:rPr>
-          <w:sz w:val="22"/>
-          <w:szCs w:val="22"/>
-        </w:rPr>
-        <w:tab/>
-      </w:r>
-      <w:r>
-        <w:rPr>
-          <w:sz w:val="22"/>
-          <w:szCs w:val="22"/>
-        </w:rPr>
-        <w:tab/>
-      </w:r>
-      <w:r>
-        <w:rPr>
-          <w:sz w:val="22"/>
-          <w:szCs w:val="22"/>
-        </w:rPr>
-        <w:t xml:space="preserve">Figure </w:t>
-      </w:r>
-      <w:r>
-        <w:rPr>
-          <w:sz w:val="22"/>
-          <w:szCs w:val="22"/>
-        </w:rPr>
-        <w:fldChar w:fldCharType="begin"/>
-      </w:r>
-      <w:r>
-        <w:rPr>
-          <w:sz w:val="22"/>
-          <w:szCs w:val="22"/>
-        </w:rPr>
-        <w:instrText xml:space="preserve"> SEQ Figure \* ARABIC </w:instrText>
-      </w:r>
-      <w:r>
-        <w:rPr>
-          <w:sz w:val="22"/>
-          <w:szCs w:val="22"/>
-        </w:rPr>
-        <w:fldChar w:fldCharType="separate"/>
-      </w:r>
-      <w:r>
-        <w:rPr>
-          <w:noProof/>
-          <w:sz w:val="22"/>
-          <w:szCs w:val="22"/>
-        </w:rPr>
-        <w:t>3</w:t>
-      </w:r>
-      <w:r>
-        <w:rPr>
-          <w:sz w:val="22"/>
-          <w:szCs w:val="22"/>
-        </w:rPr>
-        <w:fldChar w:fldCharType="end"/>
-      </w:r>
-      <w:r>
-        <w:rPr>
-          <w:sz w:val="22"/>
-          <w:szCs w:val="22"/>
-        </w:rPr>
-        <w:t xml:space="preserve">- </w:t>
-      </w:r>
-      <w:r>
-        <w:rPr>
-          <w:sz w:val="22"/>
-          <w:szCs w:val="22"/>
-        </w:rPr>
-        <w:t>Visualization</w:t>
-      </w:r>
-      <w:r>
-        <w:rPr>
-          <w:sz w:val="22"/>
-          <w:szCs w:val="22"/>
-        </w:rPr>
-        <w:t xml:space="preserve"> of the percussive part</w:t>
-      </w:r>
-    </w:p>
-    <w:p>
-      <w:pPr>
-        <w:pStyle w:val="Caption"/>
-        <w:keepNext/>
-        <w:jc w:val="both"/>
-        <w:rPr>
-          <w:sz w:val="22"/>
-          <w:szCs w:val="22"/>
-        </w:rPr>
-      </w:pPr>
-      <w:r>
-        <w:rPr>
-          <w:rFonts w:ascii="Times New Roman" w:eastAsia="Times New Roman" w:hAnsi="Times New Roman" w:cs="Times New Roman"/>
-          <w:noProof/>
-          <w:sz w:val="22"/>
-          <w:szCs w:val="22"/>
-          <w:lang w:eastAsia="en-US"/>
-        </w:rPr>
-        <w:drawing>
-          <wp:inline distT="0" distB="0" distL="0" distR="0" wp14:anchorId="38E3FD98" wp14:editId="463EAA51">
-            <wp:extent cx="7184825" cy="3474720"/>
-            <wp:effectExtent l="0" t="0" r="0" b="0"/>
-            <wp:docPr id="4" name="Picture 4"/>
-            <wp:cNvGraphicFramePr>
-              <a:graphicFrameLocks xmlns:a="http://schemas.openxmlformats.org/drawingml/2006/main" noChangeAspect="1"/>
-            </wp:cNvGraphicFramePr>
-            <a:graphic xmlns:a="http://schemas.openxmlformats.org/drawingml/2006/main">
-              <a:graphicData uri="http://schemas.openxmlformats.org/drawingml/2006/picture">
-                <pic:pic xmlns:pic="http://schemas.openxmlformats.org/drawingml/2006/picture">
-                  <pic:nvPicPr>
-                    <pic:cNvPr id="0" name="Picture 4"/>
-                    <pic:cNvPicPr>
-                      <a:picLocks noChangeAspect="1" noChangeArrowheads="1"/>
-                    </pic:cNvPicPr>
-                  </pic:nvPicPr>
-                  <pic:blipFill>
-                    <a:blip r:embed="rId12" cstate="print">
-                      <a:extLst>
-                        <a:ext uri="{28A0092B-C50C-407E-A947-70E740481C1C}">
-                          <a14:useLocalDpi xmlns:a14="http://schemas.microsoft.com/office/drawing/2010/main" val="0"/>
-                        </a:ext>
-                      </a:extLst>
-                    </a:blip>
-                    <a:srcRect/>
-                    <a:stretch>
-                      <a:fillRect/>
-                    </a:stretch>
-                  </pic:blipFill>
-                  <pic:spPr bwMode="auto">
-                    <a:xfrm>
-                      <a:off x="0" y="0"/>
-                      <a:ext cx="7232001" cy="3497535"/>
-                    </a:xfrm>
-                    <a:prstGeom prst="rect">
-                      <a:avLst/>
-                    </a:prstGeom>
-                    <a:noFill/>
-                    <a:ln>
-                      <a:noFill/>
-                    </a:ln>
-                  </pic:spPr>
-                </pic:pic>
-              </a:graphicData>
-            </a:graphic>
-          </wp:inline>
-        </w:drawing>
-      </w:r>
-      <w:r>
-        <w:rPr>
-          <w:sz w:val="22"/>
-          <w:szCs w:val="22"/>
-        </w:rPr>
-        <w:tab/>
-      </w:r>
-      <w:r>
-        <w:rPr>
-          <w:sz w:val="22"/>
-          <w:szCs w:val="22"/>
-        </w:rPr>
-        <w:tab/>
-      </w:r>
-      <w:r>
-        <w:rPr>
-          <w:sz w:val="22"/>
-          <w:szCs w:val="22"/>
-        </w:rPr>
-        <w:tab/>
-      </w:r>
-      <w:r>
-        <w:rPr>
-          <w:sz w:val="22"/>
-          <w:szCs w:val="22"/>
-        </w:rPr>
-        <w:t xml:space="preserve">Figure </w:t>
-      </w:r>
-      <w:r>
-        <w:rPr>
-          <w:sz w:val="22"/>
-          <w:szCs w:val="22"/>
-        </w:rPr>
-        <w:fldChar w:fldCharType="begin"/>
-      </w:r>
-      <w:r>
-        <w:rPr>
-          <w:sz w:val="22"/>
-          <w:szCs w:val="22"/>
-        </w:rPr>
-        <w:instrText xml:space="preserve"> SEQ Figure \* ARABIC </w:instrText>
-      </w:r>
-      <w:r>
-        <w:rPr>
-          <w:sz w:val="22"/>
-          <w:szCs w:val="22"/>
-        </w:rPr>
-        <w:fldChar w:fldCharType="separate"/>
-      </w:r>
-      <w:r>
-        <w:rPr>
-          <w:noProof/>
-          <w:sz w:val="22"/>
-          <w:szCs w:val="22"/>
-        </w:rPr>
-        <w:t>4</w:t>
-      </w:r>
-      <w:r>
-        <w:rPr>
-          <w:sz w:val="22"/>
-          <w:szCs w:val="22"/>
-        </w:rPr>
-        <w:fldChar w:fldCharType="end"/>
-      </w:r>
-      <w:r>
-        <w:rPr>
-          <w:sz w:val="22"/>
-          <w:szCs w:val="22"/>
-        </w:rPr>
-        <w:t>-</w:t>
-      </w:r>
-      <w:r>
-        <w:rPr>
-          <w:sz w:val="22"/>
-          <w:szCs w:val="22"/>
-        </w:rPr>
-        <w:t xml:space="preserve"> Visualization of Harmonic + Percussive signal</w:t>
-      </w:r>
-      <w:r>
-        <w:rPr>
-          <w:sz w:val="22"/>
-          <w:szCs w:val="22"/>
-        </w:rPr>
-        <w:tab/>
-      </w:r>
-      <w:r>
-        <w:rPr>
-          <w:sz w:val="22"/>
-          <w:szCs w:val="22"/>
-        </w:rPr>
-        <w:br/>
-      </w:r>
-      <w:r>
-        <w:rPr>
-          <w:sz w:val="22"/>
-          <w:szCs w:val="22"/>
-        </w:rPr>
-        <w:br/>
-      </w:r>
-      <w:r>
-        <w:rPr>
-          <w:noProof/>
-          <w:sz w:val="22"/>
-          <w:szCs w:val="22"/>
-        </w:rPr>
-        <w:lastRenderedPageBreak/>
-        <w:drawing>
-          <wp:inline distT="0" distB="0" distL="0" distR="0" wp14:anchorId="63FAFCE6" wp14:editId="2CC21924">
-            <wp:extent cx="6614160" cy="1581150"/>
-            <wp:effectExtent l="0" t="0" r="0" b="0"/>
-            <wp:docPr id="5" name="Picture 5"/>
-            <wp:cNvGraphicFramePr>
-              <a:graphicFrameLocks xmlns:a="http://schemas.openxmlformats.org/drawingml/2006/main" noChangeAspect="1"/>
-            </wp:cNvGraphicFramePr>
-            <a:graphic xmlns:a="http://schemas.openxmlformats.org/drawingml/2006/main">
-              <a:graphicData uri="http://schemas.openxmlformats.org/drawingml/2006/picture">
-                <pic:pic xmlns:pic="http://schemas.openxmlformats.org/drawingml/2006/picture">
-                  <pic:nvPicPr>
-                    <pic:cNvPr id="0" name="Picture 5"/>
-                    <pic:cNvPicPr>
-                      <a:picLocks noChangeAspect="1" noChangeArrowheads="1"/>
-                    </pic:cNvPicPr>
-                  </pic:nvPicPr>
-                  <pic:blipFill>
-                    <a:blip r:embed="rId13">
-                      <a:extLst>
-                        <a:ext uri="{28A0092B-C50C-407E-A947-70E740481C1C}">
-                          <a14:useLocalDpi xmlns:a14="http://schemas.microsoft.com/office/drawing/2010/main" val="0"/>
-                        </a:ext>
-                      </a:extLst>
-                    </a:blip>
-                    <a:srcRect/>
-                    <a:stretch>
-                      <a:fillRect/>
-                    </a:stretch>
-                  </pic:blipFill>
-                  <pic:spPr bwMode="auto">
-                    <a:xfrm>
-                      <a:off x="0" y="0"/>
-                      <a:ext cx="6632148" cy="1585450"/>
-                    </a:xfrm>
-                    <a:prstGeom prst="rect">
-                      <a:avLst/>
-                    </a:prstGeom>
-                    <a:noFill/>
-                    <a:ln>
-                      <a:noFill/>
-                    </a:ln>
-                  </pic:spPr>
-                </pic:pic>
-              </a:graphicData>
-            </a:graphic>
-          </wp:inline>
-        </w:drawing>
-      </w:r>
-      <w:r>
-        <w:rPr>
-          <w:sz w:val="22"/>
-          <w:szCs w:val="22"/>
-        </w:rPr>
-        <w:tab/>
-      </w:r>
-      <w:r>
-        <w:rPr>
-          <w:sz w:val="22"/>
-          <w:szCs w:val="22"/>
-        </w:rPr>
-        <w:tab/>
-      </w:r>
-      <w:r>
-        <w:rPr>
-          <w:sz w:val="22"/>
-          <w:szCs w:val="22"/>
-        </w:rPr>
-        <w:tab/>
-      </w:r>
-      <w:r>
-        <w:rPr>
-          <w:sz w:val="22"/>
-          <w:szCs w:val="22"/>
-        </w:rPr>
-        <w:tab/>
-      </w:r>
-      <w:r>
-        <w:rPr>
-          <w:sz w:val="22"/>
-          <w:szCs w:val="22"/>
-        </w:rPr>
-        <w:t>Figure 5 – Visualization of Error</w:t>
-      </w:r>
-    </w:p>
-    <w:p>
-      <w:pPr>
-        <w:pStyle w:val="Standard"/>
-        <w:jc w:val="center"/>
-        <w:rPr>
-          <w:rStyle w:val="BookTitle"/>
-          <w:rFonts w:ascii="Times New Roman" w:hAnsi="Times New Roman" w:cs="Times New Roman"/>
-          <w:sz w:val="22"/>
-          <w:szCs w:val="22"/>
-        </w:rPr>
-      </w:pPr>
-    </w:p>
-    <w:p>
-      <w:pPr>
-        <w:pStyle w:val="Standard"/>
-        <w:jc w:val="center"/>
-        <w:rPr>
-          <w:rStyle w:val="BookTitle"/>
-          <w:rFonts w:ascii="Times New Roman" w:hAnsi="Times New Roman" w:cs="Times New Roman"/>
-          <w:sz w:val="22"/>
-          <w:szCs w:val="22"/>
-        </w:rPr>
-      </w:pPr>
-    </w:p>
-    <w:p>
-      <w:pPr>
-        <w:pStyle w:val="Standard"/>
-        <w:jc w:val="center"/>
-        <w:rPr>
-          <w:rStyle w:val="BookTitle"/>
-          <w:rFonts w:ascii="Times New Roman" w:hAnsi="Times New Roman" w:cs="Times New Roman"/>
-          <w:sz w:val="22"/>
-          <w:szCs w:val="22"/>
-        </w:rPr>
-      </w:pPr>
-    </w:p>
-    <w:p>
-      <w:pPr>
-        <w:pStyle w:val="Standard"/>
-        <w:jc w:val="both"/>
-        <w:rPr>
-          <w:rStyle w:val="BookTitle"/>
-          <w:rFonts w:ascii="Times New Roman" w:hAnsi="Times New Roman" w:cs="Times New Roman"/>
-          <w:sz w:val="22"/>
-          <w:szCs w:val="22"/>
-        </w:rPr>
-      </w:pPr>
     </w:p>
     <w:p>
       <w:pPr>
@@ -3602,91 +3334,31 @@
         <w:shd w:val="clear" w:color="auto" w:fill="FFFFFF"/>
         <w:jc w:val="both"/>
         <w:rPr>
-          <w:sz w:val="22"/>
-          <w:szCs w:val="22"/>
-        </w:rPr>
-      </w:pPr>
-      <w:r>
-        <w:rPr>
           <w:rStyle w:val="BookTitle"/>
           <w:szCs w:val="22"/>
         </w:rPr>
-        <w:t>Conclusion</w:t>
-      </w:r>
+      </w:pPr>
       <w:r>
         <w:rPr>
           <w:rStyle w:val="BookTitle"/>
           <w:szCs w:val="22"/>
         </w:rPr>
-        <w:br/>
+        <w:t>S</w:t>
       </w:r>
       <w:r>
         <w:rPr>
           <w:rStyle w:val="BookTitle"/>
           <w:szCs w:val="22"/>
         </w:rPr>
-        <w:br/>
-      </w:r>
-      <w:r>
-        <w:rPr>
-          <w:sz w:val="22"/>
-          <w:szCs w:val="22"/>
-        </w:rPr>
-        <w:t>From the results obtained, it is seen that the harmonic and percussive part, when played separately, are clearly perceived by human ear. Once they are combined, there is a slight variation in original and the processed audio signal. The spectrograms also show the horizontal lines in the harmonic spectrogram and vertical lines in Percussive spectrogram. The error came out to be almost zero and the SNR ratio is comparatively high</w:t>
-      </w:r>
-      <w:r>
-        <w:rPr>
-          <w:sz w:val="22"/>
-          <w:szCs w:val="22"/>
-        </w:rPr>
-        <w:t>.</w:t>
-      </w:r>
-    </w:p>
-    <w:p>
-      <w:pPr>
-        <w:pStyle w:val="Standard"/>
-        <w:jc w:val="both"/>
-        <w:rPr>
-          <w:rFonts w:ascii="Times New Roman" w:hAnsi="Times New Roman" w:cs="Times New Roman"/>
-          <w:sz w:val="22"/>
-          <w:szCs w:val="22"/>
-        </w:rPr>
-      </w:pPr>
-    </w:p>
-    <w:p>
-      <w:pPr>
-        <w:pStyle w:val="Standard"/>
-        <w:jc w:val="both"/>
-        <w:rPr>
-          <w:rFonts w:ascii="Times New Roman" w:hAnsi="Times New Roman" w:cs="Times New Roman"/>
-          <w:sz w:val="22"/>
-          <w:szCs w:val="22"/>
-        </w:rPr>
-      </w:pPr>
-    </w:p>
-    <w:p>
-      <w:pPr>
-        <w:pStyle w:val="Standard"/>
-        <w:jc w:val="both"/>
-        <w:rPr>
-          <w:rFonts w:ascii="Times New Roman" w:hAnsi="Times New Roman" w:cs="Times New Roman"/>
-          <w:b/>
-          <w:sz w:val="22"/>
-          <w:szCs w:val="22"/>
-        </w:rPr>
-      </w:pPr>
-    </w:p>
-    <w:p>
-      <w:pPr>
-        <w:pStyle w:val="Standard"/>
-        <w:jc w:val="both"/>
-        <w:rPr>
-          <w:rFonts w:ascii="Times New Roman" w:hAnsi="Times New Roman" w:cs="Times New Roman"/>
-          <w:b/>
-          <w:sz w:val="22"/>
-          <w:szCs w:val="22"/>
-        </w:rPr>
-      </w:pPr>
+        <w:t xml:space="preserve">eparation quality </w:t>
+      </w:r>
+      <w:r>
+        <w:rPr>
+          <w:rStyle w:val="BookTitle"/>
+          <w:szCs w:val="22"/>
+        </w:rPr>
+        <w:t>measurement and assessment</w:t>
+      </w:r>
     </w:p>
     <w:p>
       <w:pPr>
@@ -3694,71 +3366,411 @@
         <w:shd w:val="clear" w:color="auto" w:fill="FFFFFF"/>
         <w:jc w:val="both"/>
         <w:rPr>
-          <w:sz w:val="22"/>
-          <w:szCs w:val="22"/>
-        </w:rPr>
-      </w:pPr>
-      <w:r>
-        <w:rPr>
           <w:rStyle w:val="BookTitle"/>
-          <w:szCs w:val="22"/>
-        </w:rPr>
-        <w:t>REFERENCES</w:t>
-      </w:r>
+          <w:sz w:val="22"/>
+          <w:szCs w:val="22"/>
+        </w:rPr>
+      </w:pPr>
+      <w:r>
+        <w:rPr>
+          <w:rFonts w:eastAsia="DengXian"/>
+          <w:bCs/>
+          <w:iCs/>
+          <w:color w:val="000000" w:themeColor="text1"/>
+          <w:sz w:val="22"/>
+          <w:szCs w:val="22"/>
+          <w:lang w:val="en-US"/>
+        </w:rPr>
+        <w:t>The quality of signal can be calculated by calculating the error signal between the original signal and the signal after addition of harmonic and percussive signals. The error is calculated in such a way that the signal x(t) contains the monophonic mixture of instruments and y(t) is the mixture of separated harmonic components. We calculated the error using the formula:</w:t>
+      </w:r>
+      <w:r>
+        <w:rPr>
+          <w:rFonts w:eastAsia="DengXian"/>
+          <w:bCs/>
+          <w:iCs/>
+          <w:color w:val="000000" w:themeColor="text1"/>
+          <w:sz w:val="22"/>
+          <w:szCs w:val="22"/>
+          <w:lang w:val="en-US"/>
+        </w:rPr>
+        <w:tab/>
+      </w:r>
+      <w:r>
+        <w:rPr>
+          <w:rFonts w:eastAsia="DengXian"/>
+          <w:bCs/>
+          <w:iCs/>
+          <w:color w:val="000000" w:themeColor="text1"/>
+          <w:sz w:val="22"/>
+          <w:szCs w:val="22"/>
+          <w:lang w:val="en-US"/>
+        </w:rPr>
+        <w:br/>
+        <w:t xml:space="preserve"> </w:t>
+      </w:r>
+      <w:r>
+        <w:rPr>
+          <w:rFonts w:eastAsia="DengXian"/>
+          <w:bCs/>
+          <w:iCs/>
+          <w:color w:val="000000" w:themeColor="text1"/>
+          <w:sz w:val="22"/>
+          <w:szCs w:val="22"/>
+          <w:lang w:val="en-US"/>
+        </w:rPr>
+        <w:tab/>
+        <w:t xml:space="preserve">error = original signal in time domain </w:t>
+      </w:r>
+      <w:r>
+        <w:rPr>
+          <w:rFonts w:eastAsia="DengXian"/>
+          <w:bCs/>
+          <w:iCs/>
+          <w:color w:val="000000" w:themeColor="text1"/>
+          <w:sz w:val="22"/>
+          <w:szCs w:val="22"/>
+          <w:lang w:val="en-US"/>
+        </w:rPr>
+        <w:t>- percussive</w:t>
+      </w:r>
+      <w:r>
+        <w:rPr>
+          <w:rFonts w:eastAsia="DengXian"/>
+          <w:bCs/>
+          <w:iCs/>
+          <w:color w:val="000000" w:themeColor="text1"/>
+          <w:sz w:val="22"/>
+          <w:szCs w:val="22"/>
+          <w:lang w:val="en-US"/>
+        </w:rPr>
+        <w:t xml:space="preserve"> components</w:t>
+      </w:r>
+      <w:r>
+        <w:rPr>
+          <w:rFonts w:eastAsia="DengXian"/>
+          <w:bCs/>
+          <w:iCs/>
+          <w:color w:val="000000" w:themeColor="text1"/>
+          <w:sz w:val="22"/>
+          <w:szCs w:val="22"/>
+          <w:lang w:val="en-US"/>
+        </w:rPr>
+        <w:t xml:space="preserve"> – harmonic components</w:t>
+      </w:r>
+      <w:r>
+        <w:rPr>
+          <w:rFonts w:eastAsia="DengXian"/>
+          <w:bCs/>
+          <w:iCs/>
+          <w:color w:val="000000" w:themeColor="text1"/>
+          <w:sz w:val="22"/>
+          <w:szCs w:val="22"/>
+          <w:lang w:val="en-US"/>
+        </w:rPr>
+        <w:tab/>
+      </w:r>
+      <w:r>
+        <w:rPr>
+          <w:rFonts w:eastAsia="DengXian"/>
+          <w:bCs/>
+          <w:iCs/>
+          <w:color w:val="000000" w:themeColor="text1"/>
+          <w:sz w:val="22"/>
+          <w:szCs w:val="22"/>
+          <w:lang w:val="en-US"/>
+        </w:rPr>
+        <w:br/>
+        <w:t xml:space="preserve"> </w:t>
+      </w:r>
+      <w:r>
+        <w:rPr>
+          <w:rFonts w:eastAsia="DengXian"/>
+          <w:bCs/>
+          <w:iCs/>
+          <w:color w:val="000000" w:themeColor="text1"/>
+          <w:sz w:val="22"/>
+          <w:szCs w:val="22"/>
+          <w:lang w:val="en-US"/>
+        </w:rPr>
+        <w:tab/>
+        <w:t>err = ft – p [: length(ft)] – h [: length(ft)]</w:t>
+      </w:r>
+      <w:r>
+        <w:rPr>
+          <w:rFonts w:eastAsia="DengXian"/>
+          <w:bCs/>
+          <w:iCs/>
+          <w:color w:val="000000" w:themeColor="text1"/>
+          <w:sz w:val="22"/>
+          <w:szCs w:val="22"/>
+          <w:lang w:val="en-US"/>
+        </w:rPr>
+        <w:tab/>
+      </w:r>
+      <w:r>
+        <w:rPr>
+          <w:rFonts w:eastAsia="DengXian"/>
+          <w:bCs/>
+          <w:iCs/>
+          <w:color w:val="000000" w:themeColor="text1"/>
+          <w:sz w:val="22"/>
+          <w:szCs w:val="22"/>
+          <w:lang w:val="en-US"/>
+        </w:rPr>
+        <w:br/>
+        <w:t xml:space="preserve">The error came out to be </w:t>
+      </w:r>
+      <w:r>
+        <w:rPr>
+          <w:rFonts w:eastAsia="DengXian"/>
+          <w:bCs/>
+          <w:iCs/>
+          <w:color w:val="000000" w:themeColor="text1"/>
+          <w:sz w:val="22"/>
+          <w:szCs w:val="22"/>
+          <w:lang w:val="en-US"/>
+        </w:rPr>
+        <w:t>-1.</w:t>
+      </w:r>
+      <w:r>
+        <w:rPr>
+          <w:rFonts w:eastAsia="DengXian"/>
+          <w:bCs/>
+          <w:iCs/>
+          <w:color w:val="000000" w:themeColor="text1"/>
+          <w:sz w:val="22"/>
+          <w:szCs w:val="22"/>
+          <w:lang w:val="en-US"/>
+        </w:rPr>
+        <w:t>5</w:t>
+      </w:r>
+      <w:r>
+        <w:rPr>
+          <w:rFonts w:eastAsia="DengXian"/>
+          <w:bCs/>
+          <w:iCs/>
+          <w:color w:val="000000" w:themeColor="text1"/>
+          <w:sz w:val="22"/>
+          <w:szCs w:val="22"/>
+          <w:lang w:val="en-US"/>
+        </w:rPr>
+        <w:t>2</w:t>
+      </w:r>
+      <w:r>
+        <w:rPr>
+          <w:rFonts w:eastAsia="DengXian"/>
+          <w:bCs/>
+          <w:iCs/>
+          <w:color w:val="000000" w:themeColor="text1"/>
+          <w:sz w:val="22"/>
+          <w:szCs w:val="22"/>
+          <w:lang w:val="en-US"/>
+        </w:rPr>
+        <w:t xml:space="preserve"> * 10</w:t>
+      </w:r>
+      <w:r>
+        <w:rPr>
+          <w:rFonts w:eastAsia="DengXian"/>
+          <w:bCs/>
+          <w:iCs/>
+          <w:color w:val="000000" w:themeColor="text1"/>
+          <w:sz w:val="22"/>
+          <w:szCs w:val="22"/>
+          <w:vertAlign w:val="superscript"/>
+          <w:lang w:val="en-US"/>
+        </w:rPr>
+        <w:t>-</w:t>
+      </w:r>
+      <w:r>
+        <w:rPr>
+          <w:rFonts w:eastAsia="DengXian"/>
+          <w:bCs/>
+          <w:iCs/>
+          <w:color w:val="000000" w:themeColor="text1"/>
+          <w:sz w:val="22"/>
+          <w:szCs w:val="22"/>
+          <w:vertAlign w:val="superscript"/>
+          <w:lang w:val="en-US"/>
+        </w:rPr>
+        <w:t>6</w:t>
+      </w:r>
+      <w:r>
+        <w:rPr>
+          <w:rFonts w:eastAsia="DengXian"/>
+          <w:bCs/>
+          <w:iCs/>
+          <w:color w:val="000000" w:themeColor="text1"/>
+          <w:sz w:val="22"/>
+          <w:szCs w:val="22"/>
+          <w:lang w:val="en-US"/>
+        </w:rPr>
+        <w:t xml:space="preserve"> which is almost zero.</w:t>
+      </w:r>
+      <w:r>
+        <w:rPr>
+          <w:rFonts w:eastAsia="DengXian"/>
+          <w:bCs/>
+          <w:iCs/>
+          <w:color w:val="000000" w:themeColor="text1"/>
+          <w:sz w:val="22"/>
+          <w:szCs w:val="22"/>
+          <w:lang w:val="en-US"/>
+        </w:rPr>
+        <w:tab/>
+      </w:r>
+      <w:r>
+        <w:rPr>
+          <w:rFonts w:eastAsia="DengXian"/>
+          <w:bCs/>
+          <w:iCs/>
+          <w:color w:val="000000" w:themeColor="text1"/>
+          <w:sz w:val="22"/>
+          <w:szCs w:val="22"/>
+          <w:lang w:val="en-US"/>
+        </w:rPr>
+        <w:br/>
+        <w:t>Ideally, the error should be close to zero and the sound to noise ratio should be high.</w:t>
+      </w:r>
+      <w:r>
+        <w:rPr>
+          <w:rFonts w:eastAsia="DengXian"/>
+          <w:bCs/>
+          <w:iCs/>
+          <w:color w:val="000000" w:themeColor="text1"/>
+          <w:sz w:val="22"/>
+          <w:szCs w:val="22"/>
+          <w:lang w:val="en-US"/>
+        </w:rPr>
+        <w:tab/>
+      </w:r>
+      <w:r>
+        <w:rPr>
+          <w:rFonts w:eastAsia="DengXian"/>
+          <w:bCs/>
+          <w:iCs/>
+          <w:color w:val="000000" w:themeColor="text1"/>
+          <w:sz w:val="22"/>
+          <w:szCs w:val="22"/>
+          <w:lang w:val="en-US"/>
+        </w:rPr>
+        <w:br/>
+      </w:r>
+      <w:r>
+        <w:rPr>
+          <w:color w:val="000000" w:themeColor="text1"/>
+          <w:sz w:val="22"/>
+          <w:szCs w:val="22"/>
+          <w:shd w:val="clear" w:color="auto" w:fill="FFFFFF"/>
+        </w:rPr>
+        <w:br/>
+        <w:t xml:space="preserve">While playing the original audio along side the harmonic+percussive audio, we could spot a slight noise variation, but most of the sound signal remained unaltered. </w:t>
+      </w:r>
+      <w:r>
+        <w:rPr>
+          <w:color w:val="000000" w:themeColor="text1"/>
+          <w:sz w:val="22"/>
+          <w:szCs w:val="22"/>
+          <w:shd w:val="clear" w:color="auto" w:fill="FFFFFF"/>
+        </w:rPr>
+        <w:tab/>
+      </w:r>
+      <w:r>
+        <w:rPr>
+          <w:color w:val="000000" w:themeColor="text1"/>
+          <w:sz w:val="22"/>
+          <w:szCs w:val="22"/>
+          <w:shd w:val="clear" w:color="auto" w:fill="FFFFFF"/>
+        </w:rPr>
+        <w:br/>
+      </w:r>
+      <w:r>
+        <w:rPr>
+          <w:color w:val="000000" w:themeColor="text1"/>
+          <w:sz w:val="22"/>
+          <w:szCs w:val="22"/>
+          <w:shd w:val="clear" w:color="auto" w:fill="FFFFFF"/>
+        </w:rPr>
+        <w:lastRenderedPageBreak/>
+        <w:t>Whereas while playing both the harmonic and percussive signals separately we could imitate the sound</w:t>
+      </w:r>
+      <w:r>
+        <w:rPr>
+          <w:color w:val="000000" w:themeColor="text1"/>
+          <w:sz w:val="22"/>
+          <w:szCs w:val="22"/>
+          <w:shd w:val="clear" w:color="auto" w:fill="FFFFFF"/>
+        </w:rPr>
+        <w:t xml:space="preserve"> from the examples provided.</w:t>
+      </w:r>
+    </w:p>
+    <w:p>
+      <w:pPr>
+        <w:pStyle w:val="Standard"/>
+        <w:jc w:val="center"/>
+        <w:rPr>
+          <w:rStyle w:val="BookTitle"/>
+          <w:rFonts w:ascii="Times New Roman" w:hAnsi="Times New Roman" w:cs="Times New Roman"/>
+          <w:sz w:val="22"/>
+          <w:szCs w:val="22"/>
+        </w:rPr>
+      </w:pPr>
     </w:p>
     <w:p>
       <w:pPr>
         <w:pStyle w:val="Standard"/>
         <w:jc w:val="both"/>
         <w:rPr>
+          <w:rStyle w:val="BookTitle"/>
           <w:rFonts w:ascii="Times New Roman" w:hAnsi="Times New Roman" w:cs="Times New Roman"/>
           <w:sz w:val="22"/>
           <w:szCs w:val="22"/>
         </w:rPr>
       </w:pPr>
-      <w:r>
-        <w:rPr>
-          <w:rFonts w:ascii="Times New Roman" w:hAnsi="Times New Roman" w:cs="Times New Roman"/>
-          <w:sz w:val="22"/>
-          <w:szCs w:val="22"/>
-        </w:rPr>
-        <w:t xml:space="preserve">[1] K. M. J. L. R. H. K. a. S. S. </w:t>
-      </w:r>
-      <w:proofErr w:type="spellStart"/>
-      <w:r>
-        <w:rPr>
-          <w:rFonts w:ascii="Times New Roman" w:hAnsi="Times New Roman" w:cs="Times New Roman"/>
-          <w:sz w:val="22"/>
-          <w:szCs w:val="22"/>
-        </w:rPr>
-        <w:t>Nobutaka</w:t>
-      </w:r>
-      <w:proofErr w:type="spellEnd"/>
-      <w:r>
-        <w:rPr>
-          <w:rFonts w:ascii="Times New Roman" w:hAnsi="Times New Roman" w:cs="Times New Roman"/>
-          <w:sz w:val="22"/>
-          <w:szCs w:val="22"/>
-        </w:rPr>
-        <w:t xml:space="preserve"> </w:t>
-      </w:r>
-      <w:proofErr w:type="spellStart"/>
-      <w:r>
-        <w:rPr>
-          <w:rFonts w:ascii="Times New Roman" w:hAnsi="Times New Roman" w:cs="Times New Roman"/>
-          <w:sz w:val="22"/>
-          <w:szCs w:val="22"/>
-        </w:rPr>
-        <w:t>Dno</w:t>
-      </w:r>
-      <w:proofErr w:type="spellEnd"/>
-      <w:r>
-        <w:rPr>
-          <w:rFonts w:ascii="Times New Roman" w:hAnsi="Times New Roman" w:cs="Times New Roman"/>
-          <w:sz w:val="22"/>
-          <w:szCs w:val="22"/>
-        </w:rPr>
-        <w:t>, «Separation of a monaural audio signal into</w:t>
+    </w:p>
+    <w:p>
+      <w:pPr>
+        <w:pStyle w:val="NormalWeb"/>
+        <w:shd w:val="clear" w:color="auto" w:fill="FFFFFF"/>
+        <w:jc w:val="both"/>
+        <w:rPr>
+          <w:sz w:val="22"/>
+          <w:szCs w:val="22"/>
+        </w:rPr>
+      </w:pPr>
+      <w:r>
+        <w:rPr>
+          <w:rStyle w:val="BookTitle"/>
+          <w:szCs w:val="22"/>
+        </w:rPr>
+        <w:t>Conclusion</w:t>
+      </w:r>
+      <w:r>
+        <w:rPr>
+          <w:rStyle w:val="BookTitle"/>
+          <w:szCs w:val="22"/>
+        </w:rPr>
+        <w:br/>
+      </w:r>
+      <w:r>
+        <w:rPr>
+          <w:rStyle w:val="BookTitle"/>
+          <w:szCs w:val="22"/>
+        </w:rPr>
+        <w:br/>
+      </w:r>
+      <w:r>
+        <w:rPr>
+          <w:sz w:val="22"/>
+          <w:szCs w:val="22"/>
+        </w:rPr>
+        <w:t>From the results obtained, it is seen that the harmonic and percussive part, when played separately, are clearly perceived by human ear. Once they are combined, there is a slight variation in original and the processed audio signal. The spectrograms also show the horizontal lines in the harmonic spectrogram and vertical lines in Percussive spectrogram. The error came out to be almost zero and the SNR ratio is comparatively high</w:t>
+      </w:r>
+      <w:r>
+        <w:rPr>
+          <w:sz w:val="22"/>
+          <w:szCs w:val="22"/>
+        </w:rPr>
+        <w:t>.</w:t>
       </w:r>
     </w:p>
     <w:p>
@@ -3771,32 +3783,6 @@
           <w:szCs w:val="22"/>
         </w:rPr>
       </w:pPr>
-      <w:r>
-        <w:rPr>
-          <w:rFonts w:ascii="Times New Roman" w:hAnsi="Times New Roman" w:cs="Times New Roman"/>
-          <w:sz w:val="22"/>
-          <w:szCs w:val="22"/>
-        </w:rPr>
-        <w:t xml:space="preserve">harmonic/percussive components by complementary diffusion on </w:t>
-      </w:r>
-      <w:proofErr w:type="gramStart"/>
-      <w:r>
-        <w:rPr>
-          <w:rFonts w:ascii="Times New Roman" w:hAnsi="Times New Roman" w:cs="Times New Roman"/>
-          <w:sz w:val="22"/>
-          <w:szCs w:val="22"/>
-        </w:rPr>
-        <w:t>spectrogram,»</w:t>
-      </w:r>
-      <w:proofErr w:type="gramEnd"/>
-      <w:r>
-        <w:rPr>
-          <w:rFonts w:ascii="Times New Roman" w:hAnsi="Times New Roman" w:cs="Times New Roman"/>
-          <w:sz w:val="22"/>
-          <w:szCs w:val="22"/>
-        </w:rPr>
-        <w:t xml:space="preserve"> в 16th</w:t>
-      </w:r>
     </w:p>
     <w:p>
       <w:pPr>
@@ -3808,9 +3794,154 @@
           <w:szCs w:val="22"/>
         </w:rPr>
       </w:pPr>
-      <w:r>
+    </w:p>
+    <w:p>
+      <w:pPr>
+        <w:pStyle w:val="Standard"/>
+        <w:jc w:val="both"/>
         <w:rPr>
           <w:rFonts w:ascii="Times New Roman" w:hAnsi="Times New Roman" w:cs="Times New Roman"/>
+          <w:b/>
+          <w:sz w:val="22"/>
+          <w:szCs w:val="22"/>
+        </w:rPr>
+      </w:pPr>
+    </w:p>
+    <w:p>
+      <w:pPr>
+        <w:pStyle w:val="Standard"/>
+        <w:jc w:val="both"/>
+        <w:rPr>
+          <w:rFonts w:ascii="Times New Roman" w:hAnsi="Times New Roman" w:cs="Times New Roman"/>
+          <w:b/>
+          <w:sz w:val="22"/>
+          <w:szCs w:val="22"/>
+        </w:rPr>
+      </w:pPr>
+    </w:p>
+    <w:p>
+      <w:pPr>
+        <w:pStyle w:val="NormalWeb"/>
+        <w:shd w:val="clear" w:color="auto" w:fill="FFFFFF"/>
+        <w:jc w:val="both"/>
+        <w:rPr>
+          <w:sz w:val="22"/>
+          <w:szCs w:val="22"/>
+        </w:rPr>
+      </w:pPr>
+      <w:r>
+        <w:rPr>
+          <w:rStyle w:val="BookTitle"/>
+          <w:szCs w:val="22"/>
+        </w:rPr>
+        <w:t>REFERENCES</w:t>
+      </w:r>
+    </w:p>
+    <w:p>
+      <w:pPr>
+        <w:pStyle w:val="Standard"/>
+        <w:jc w:val="both"/>
+        <w:rPr>
+          <w:rFonts w:ascii="Times New Roman" w:hAnsi="Times New Roman" w:cs="Times New Roman"/>
+          <w:sz w:val="22"/>
+          <w:szCs w:val="22"/>
+        </w:rPr>
+      </w:pPr>
+      <w:r>
+        <w:rPr>
+          <w:rFonts w:ascii="Times New Roman" w:hAnsi="Times New Roman" w:cs="Times New Roman"/>
+          <w:sz w:val="22"/>
+          <w:szCs w:val="22"/>
+        </w:rPr>
+        <w:t xml:space="preserve">[1] K. M. J. L. R. H. K. a. S. S. </w:t>
+      </w:r>
+      <w:proofErr w:type="spellStart"/>
+      <w:r>
+        <w:rPr>
+          <w:rFonts w:ascii="Times New Roman" w:hAnsi="Times New Roman" w:cs="Times New Roman"/>
+          <w:sz w:val="22"/>
+          <w:szCs w:val="22"/>
+        </w:rPr>
+        <w:t>Nobutaka</w:t>
+      </w:r>
+      <w:proofErr w:type="spellEnd"/>
+      <w:r>
+        <w:rPr>
+          <w:rFonts w:ascii="Times New Roman" w:hAnsi="Times New Roman" w:cs="Times New Roman"/>
+          <w:sz w:val="22"/>
+          <w:szCs w:val="22"/>
+        </w:rPr>
+        <w:t xml:space="preserve"> </w:t>
+      </w:r>
+      <w:proofErr w:type="spellStart"/>
+      <w:r>
+        <w:rPr>
+          <w:rFonts w:ascii="Times New Roman" w:hAnsi="Times New Roman" w:cs="Times New Roman"/>
+          <w:sz w:val="22"/>
+          <w:szCs w:val="22"/>
+        </w:rPr>
+        <w:t>Dno</w:t>
+      </w:r>
+      <w:proofErr w:type="spellEnd"/>
+      <w:r>
+        <w:rPr>
+          <w:rFonts w:ascii="Times New Roman" w:hAnsi="Times New Roman" w:cs="Times New Roman"/>
+          <w:sz w:val="22"/>
+          <w:szCs w:val="22"/>
+        </w:rPr>
+        <w:t>, «Separation of a monaural audio signal into</w:t>
+      </w:r>
+    </w:p>
+    <w:p>
+      <w:pPr>
+        <w:pStyle w:val="Standard"/>
+        <w:jc w:val="both"/>
+        <w:rPr>
+          <w:rFonts w:ascii="Times New Roman" w:hAnsi="Times New Roman" w:cs="Times New Roman"/>
+          <w:sz w:val="22"/>
+          <w:szCs w:val="22"/>
+        </w:rPr>
+      </w:pPr>
+      <w:r>
+        <w:rPr>
+          <w:rFonts w:ascii="Times New Roman" w:hAnsi="Times New Roman" w:cs="Times New Roman"/>
+          <w:sz w:val="22"/>
+          <w:szCs w:val="22"/>
+        </w:rPr>
+        <w:t xml:space="preserve">harmonic/percussive components by complementary diffusion on </w:t>
+      </w:r>
+      <w:proofErr w:type="gramStart"/>
+      <w:r>
+        <w:rPr>
+          <w:rFonts w:ascii="Times New Roman" w:hAnsi="Times New Roman" w:cs="Times New Roman"/>
+          <w:sz w:val="22"/>
+          <w:szCs w:val="22"/>
+        </w:rPr>
+        <w:t>spectrogram,»</w:t>
+      </w:r>
+      <w:proofErr w:type="gramEnd"/>
+      <w:r>
+        <w:rPr>
+          <w:rFonts w:ascii="Times New Roman" w:hAnsi="Times New Roman" w:cs="Times New Roman"/>
+          <w:sz w:val="22"/>
+          <w:szCs w:val="22"/>
+        </w:rPr>
+        <w:t xml:space="preserve"> в 16th</w:t>
+      </w:r>
+    </w:p>
+    <w:p>
+      <w:pPr>
+        <w:pStyle w:val="Standard"/>
+        <w:jc w:val="both"/>
+        <w:rPr>
+          <w:rFonts w:ascii="Times New Roman" w:hAnsi="Times New Roman" w:cs="Times New Roman"/>
+          <w:sz w:val="22"/>
+          <w:szCs w:val="22"/>
+        </w:rPr>
+      </w:pPr>
+      <w:r>
+        <w:rPr>
+          <w:rFonts w:ascii="Times New Roman" w:hAnsi="Times New Roman" w:cs="Times New Roman"/>
           <w:sz w:val="22"/>
           <w:szCs w:val="22"/>
         </w:rPr>
@@ -3833,7 +3964,7 @@
         <w:br/>
         <w:t xml:space="preserve">[2] </w:t>
       </w:r>
-      <w:hyperlink r:id="rId14" w:history="1">
+      <w:hyperlink r:id="rId16" w:history="1">
         <w:r>
           <w:rPr>
             <w:rStyle w:val="Hyperlink"/>
@@ -3906,6 +4037,178 @@
 <file path=word/numbering.xml><?xml version="1.0" encoding="utf-8"?>
 <w:numbering xmlns:wpc="http://schemas.microsoft.com/office/word/2010/wordprocessingCanvas" xmlns:cx="http://schemas.microsoft.com/office/drawing/2014/chartex" xmlns:cx1="http://schemas.microsoft.com/office/drawing/2015/9/8/chartex" xmlns:cx2="http://schemas.microsoft.com/office/drawing/2015/10/21/chartex" xmlns:cx3="http://schemas.microsoft.com/office/drawing/2016/5/9/chartex" xmlns:cx4="http://schemas.microsoft.com/office/drawing/2016/5/10/chartex" xmlns:cx5="http://schemas.microsoft.com/office/drawing/2016/5/11/chartex" xmlns:cx6="http://schemas.microsoft.com/office/drawing/2016/5/12/chartex" xmlns:cx7="http://schemas.microsoft.com/office/drawing/2016/5/13/chartex" xmlns:cx8="http://schemas.microsoft.com/office/drawing/2016/5/14/chartex" xmlns:mc="http://schemas.openxmlformats.org/markup-compatibility/2006" xmlns:aink="http://schemas.microsoft.com/office/drawing/2016/ink" xmlns:am3d="http://schemas.microsoft.com/office/drawing/2017/model3d" xmlns:o="urn:schemas-microsoft-com:office:office" xmlns:r="http://schemas.openxmlformats.org/officeDocument/2006/relationships" xmlns:m="http://schemas.openxmlformats.org/officeDocument/2006/math" xmlns:v="urn:schemas-microsoft-com:vml" xmlns:wp14="http://schemas.microsoft.com/office/word/2010/wordprocessingDrawing" xmlns:wp="http://schemas.openxmlformats.org/drawingml/2006/wordprocessingDrawing" xmlns:w10="urn:schemas-microsoft-com:office:word" xmlns:w="http://schemas.openxmlformats.org/wordprocessingml/2006/main" xmlns:w14="http://schemas.microsoft.com/office/word/2010/wordml" xmlns:w15="http://schemas.microsoft.com/office/word/2012/wordml" xmlns:w16cid="http://schemas.microsoft.com/office/word/2016/wordml/cid" xmlns:w16se="http://schemas.microsoft.com/office/word/2015/wordml/symex" xmlns:wpg="http://schemas.microsoft.com/office/word/2010/wordprocessingGroup" xmlns:wpi="http://schemas.microsoft.com/office/word/2010/wordprocessingInk" xmlns:wne="http://schemas.microsoft.com/office/word/2006/wordml" xmlns:wps="http://schemas.microsoft.com/office/word/2010/wordprocessingShape" mc:Ignorable="w14 w15 w16se w16cid wp14">
   <w:abstractNum w:abstractNumId="0" w15:restartNumberingAfterBreak="0">
+    <w:nsid w:val="003651BF"/>
+    <w:multiLevelType w:val="hybridMultilevel"/>
+    <w:tmpl w:val="BF3A9268"/>
+    <w:lvl w:ilvl="0" w:tplc="0409000F">
+      <w:start w:val="1"/>
+      <w:numFmt w:val="decimal"/>
+      <w:lvlText w:val="%1."/>
+      <w:lvlJc w:val="left"/>
+      <w:pPr>
+        <w:ind w:left="720" w:hanging="360"/>
+      </w:pPr>
+    </w:lvl>
+    <w:lvl w:ilvl="1" w:tplc="04090019">
+      <w:start w:val="1"/>
+      <w:numFmt w:val="lowerLetter"/>
+      <w:lvlText w:val="%2."/>
+      <w:lvlJc w:val="left"/>
+      <w:pPr>
+        <w:ind w:left="1440" w:hanging="360"/>
+      </w:pPr>
+    </w:lvl>
+    <w:lvl w:ilvl="2" w:tplc="0409001B">
+      <w:start w:val="1"/>
+      <w:numFmt w:val="lowerRoman"/>
+      <w:lvlText w:val="%3."/>
+      <w:lvlJc w:val="right"/>
+      <w:pPr>
+        <w:ind w:left="2160" w:hanging="180"/>
+      </w:pPr>
+    </w:lvl>
+    <w:lvl w:ilvl="3" w:tplc="0409000F" w:tentative="1">
+      <w:start w:val="1"/>
+      <w:numFmt w:val="decimal"/>
+      <w:lvlText w:val="%4."/>
+      <w:lvlJc w:val="left"/>
+      <w:pPr>
+        <w:ind w:left="2880" w:hanging="360"/>
+      </w:pPr>
+    </w:lvl>
+    <w:lvl w:ilvl="4" w:tplc="04090019" w:tentative="1">
+      <w:start w:val="1"/>
+      <w:numFmt w:val="lowerLetter"/>
+      <w:lvlText w:val="%5."/>
+      <w:lvlJc w:val="left"/>
+      <w:pPr>
+        <w:ind w:left="3600" w:hanging="360"/>
+      </w:pPr>
+    </w:lvl>
+    <w:lvl w:ilvl="5" w:tplc="0409001B" w:tentative="1">
+      <w:start w:val="1"/>
+      <w:numFmt w:val="lowerRoman"/>
+      <w:lvlText w:val="%6."/>
+      <w:lvlJc w:val="right"/>
+      <w:pPr>
+        <w:ind w:left="4320" w:hanging="180"/>
+      </w:pPr>
+    </w:lvl>
+    <w:lvl w:ilvl="6" w:tplc="0409000F" w:tentative="1">
+      <w:start w:val="1"/>
+      <w:numFmt w:val="decimal"/>
+      <w:lvlText w:val="%7."/>
+      <w:lvlJc w:val="left"/>
+      <w:pPr>
+        <w:ind w:left="5040" w:hanging="360"/>
+      </w:pPr>
+    </w:lvl>
+    <w:lvl w:ilvl="7" w:tplc="04090019" w:tentative="1">
+      <w:start w:val="1"/>
+      <w:numFmt w:val="lowerLetter"/>
+      <w:lvlText w:val="%8."/>
+      <w:lvlJc w:val="left"/>
+      <w:pPr>
+        <w:ind w:left="5760" w:hanging="360"/>
+      </w:pPr>
+    </w:lvl>
+    <w:lvl w:ilvl="8" w:tplc="0409001B" w:tentative="1">
+      <w:start w:val="1"/>
+      <w:numFmt w:val="lowerRoman"/>
+      <w:lvlText w:val="%9."/>
+      <w:lvlJc w:val="right"/>
+      <w:pPr>
+        <w:ind w:left="6480" w:hanging="180"/>
+      </w:pPr>
+    </w:lvl>
+  </w:abstractNum>
+  <w:abstractNum w:abstractNumId="1" w15:restartNumberingAfterBreak="0">
+    <w:nsid w:val="09E70897"/>
+    <w:multiLevelType w:val="hybridMultilevel"/>
+    <w:tmpl w:val="74E2845A"/>
+    <w:lvl w:ilvl="0" w:tplc="0409000F">
+      <w:start w:val="1"/>
+      <w:numFmt w:val="decimal"/>
+      <w:lvlText w:val="%1."/>
+      <w:lvlJc w:val="left"/>
+      <w:pPr>
+        <w:ind w:left="720" w:hanging="360"/>
+      </w:pPr>
+    </w:lvl>
+    <w:lvl w:ilvl="1" w:tplc="04090019">
+      <w:start w:val="1"/>
+      <w:numFmt w:val="lowerLetter"/>
+      <w:lvlText w:val="%2."/>
+      <w:lvlJc w:val="left"/>
+      <w:pPr>
+        <w:ind w:left="1440" w:hanging="360"/>
+      </w:pPr>
+    </w:lvl>
+    <w:lvl w:ilvl="2" w:tplc="0409001B" w:tentative="1">
+      <w:start w:val="1"/>
+      <w:numFmt w:val="lowerRoman"/>
+      <w:lvlText w:val="%3."/>
+      <w:lvlJc w:val="right"/>
+      <w:pPr>
+        <w:ind w:left="2160" w:hanging="180"/>
+      </w:pPr>
+    </w:lvl>
+    <w:lvl w:ilvl="3" w:tplc="0409000F" w:tentative="1">
+      <w:start w:val="1"/>
+      <w:numFmt w:val="decimal"/>
+      <w:lvlText w:val="%4."/>
+      <w:lvlJc w:val="left"/>
+      <w:pPr>
+        <w:ind w:left="2880" w:hanging="360"/>
+      </w:pPr>
+    </w:lvl>
+    <w:lvl w:ilvl="4" w:tplc="04090019" w:tentative="1">
+      <w:start w:val="1"/>
+      <w:numFmt w:val="lowerLetter"/>
+      <w:lvlText w:val="%5."/>
+      <w:lvlJc w:val="left"/>
+      <w:pPr>
+        <w:ind w:left="3600" w:hanging="360"/>
+      </w:pPr>
+    </w:lvl>
+    <w:lvl w:ilvl="5" w:tplc="0409001B" w:tentative="1">
+      <w:start w:val="1"/>
+      <w:numFmt w:val="lowerRoman"/>
+      <w:lvlText w:val="%6."/>
+      <w:lvlJc w:val="right"/>
+      <w:pPr>
+        <w:ind w:left="4320" w:hanging="180"/>
+      </w:pPr>
+    </w:lvl>
+    <w:lvl w:ilvl="6" w:tplc="0409000F" w:tentative="1">
+      <w:start w:val="1"/>
+      <w:numFmt w:val="decimal"/>
+      <w:lvlText w:val="%7."/>
+      <w:lvlJc w:val="left"/>
+      <w:pPr>
+        <w:ind w:left="5040" w:hanging="360"/>
+      </w:pPr>
+    </w:lvl>
+    <w:lvl w:ilvl="7" w:tplc="04090019" w:tentative="1">
+      <w:start w:val="1"/>
+      <w:numFmt w:val="lowerLetter"/>
+      <w:lvlText w:val="%8."/>
+      <w:lvlJc w:val="left"/>
+      <w:pPr>
+        <w:ind w:left="5760" w:hanging="360"/>
+      </w:pPr>
+    </w:lvl>
+    <w:lvl w:ilvl="8" w:tplc="0409001B" w:tentative="1">
+      <w:start w:val="1"/>
+      <w:numFmt w:val="lowerRoman"/>
+      <w:lvlText w:val="%9."/>
+      <w:lvlJc w:val="right"/>
+      <w:pPr>
+        <w:ind w:left="6480" w:hanging="180"/>
+      </w:pPr>
+    </w:lvl>
+  </w:abstractNum>
+  <w:abstractNum w:abstractNumId="2" w15:restartNumberingAfterBreak="0">
     <w:nsid w:val="2DDE5C6A"/>
     <w:multiLevelType w:val="multilevel"/>
     <w:tmpl w:val="1D42D676"/>
@@ -4020,7 +4323,7 @@
       </w:rPr>
     </w:lvl>
   </w:abstractNum>
-  <w:abstractNum w:abstractNumId="1" w15:restartNumberingAfterBreak="0">
+  <w:abstractNum w:abstractNumId="3" w15:restartNumberingAfterBreak="0">
     <w:nsid w:val="520003D8"/>
     <w:multiLevelType w:val="multilevel"/>
     <w:tmpl w:val="5BBCD2EC"/>
@@ -4107,7 +4410,7 @@
       </w:pPr>
     </w:lvl>
   </w:abstractNum>
-  <w:abstractNum w:abstractNumId="2" w15:restartNumberingAfterBreak="0">
+  <w:abstractNum w:abstractNumId="4" w15:restartNumberingAfterBreak="0">
     <w:nsid w:val="58CF50B2"/>
     <w:multiLevelType w:val="multilevel"/>
     <w:tmpl w:val="917A75EC"/>
@@ -4200,7 +4503,7 @@
       </w:pPr>
     </w:lvl>
   </w:abstractNum>
-  <w:abstractNum w:abstractNumId="3" w15:restartNumberingAfterBreak="0">
+  <w:abstractNum w:abstractNumId="5" w15:restartNumberingAfterBreak="0">
     <w:nsid w:val="737B08D1"/>
     <w:multiLevelType w:val="multilevel"/>
     <w:tmpl w:val="DA14D3F8"/>
@@ -4297,18 +4600,24 @@
     </w:lvl>
   </w:abstractNum>
   <w:num w:numId="1">
+    <w:abstractNumId w:val="3"/>
+  </w:num>
+  <w:num w:numId="2">
+    <w:abstractNumId w:val="2"/>
+  </w:num>
+  <w:num w:numId="3">
+    <w:abstractNumId w:val="5"/>
+  </w:num>
+  <w:num w:numId="4">
+    <w:abstractNumId w:val="4"/>
+  </w:num>
+  <w:num w:numId="5">
+    <w:abstractNumId w:val="2"/>
+  </w:num>
+  <w:num w:numId="6">
     <w:abstractNumId w:val="1"/>
   </w:num>
-  <w:num w:numId="2">
-    <w:abstractNumId w:val="0"/>
-  </w:num>
-  <w:num w:numId="3">
-    <w:abstractNumId w:val="3"/>
-  </w:num>
-  <w:num w:numId="4">
-    <w:abstractNumId w:val="2"/>
-  </w:num>
-  <w:num w:numId="5">
+  <w:num w:numId="7">
     <w:abstractNumId w:val="0"/>
   </w:num>
 </w:numbering>

</xml_diff>